<commit_message>
Se agrego diagrama de componentes, diagrama de Caso de Uso
</commit_message>
<xml_diff>
--- a/Documentación/Justificación.docx
+++ b/Documentación/Justificación.docx
@@ -1,6 +1,6 @@
 
 <file path=word/document.xml><?xml version="1.0" encoding="utf-8"?>
-<w:document xmlns:wpc="http://schemas.microsoft.com/office/word/2010/wordprocessingCanvas" xmlns:mc="http://schemas.openxmlformats.org/markup-compatibility/2006" xmlns:o="urn:schemas-microsoft-com:office:office" xmlns:r="http://schemas.openxmlformats.org/officeDocument/2006/relationships" xmlns:m="http://schemas.openxmlformats.org/officeDocument/2006/math" xmlns:v="urn:schemas-microsoft-com:vml" xmlns:wp14="http://schemas.microsoft.com/office/word/2010/wordprocessingDrawing" xmlns:wp="http://schemas.openxmlformats.org/drawingml/2006/wordprocessingDrawing" xmlns:w10="urn:schemas-microsoft-com:office:word" xmlns:w="http://schemas.openxmlformats.org/wordprocessingml/2006/main" xmlns:w14="http://schemas.microsoft.com/office/word/2010/wordml" xmlns:w15="http://schemas.microsoft.com/office/word/2012/wordml" xmlns:wpg="http://schemas.microsoft.com/office/word/2010/wordprocessingGroup" xmlns:wpi="http://schemas.microsoft.com/office/word/2010/wordprocessingInk" xmlns:wne="http://schemas.microsoft.com/office/word/2006/wordml" xmlns:wps="http://schemas.microsoft.com/office/word/2010/wordprocessingShape" mc:Ignorable="w14 w15 wp14">
+<w:document xmlns:wpc="http://schemas.microsoft.com/office/word/2010/wordprocessingCanvas" xmlns:mc="http://schemas.openxmlformats.org/markup-compatibility/2006" xmlns:o="urn:schemas-microsoft-com:office:office" xmlns:r="http://schemas.openxmlformats.org/officeDocument/2006/relationships" xmlns:m="http://schemas.openxmlformats.org/officeDocument/2006/math" xmlns:v="urn:schemas-microsoft-com:vml" xmlns:wp14="http://schemas.microsoft.com/office/word/2010/wordprocessingDrawing" xmlns:wp="http://schemas.openxmlformats.org/drawingml/2006/wordprocessingDrawing" xmlns:w10="urn:schemas-microsoft-com:office:word" xmlns:w="http://schemas.openxmlformats.org/wordprocessingml/2006/main" xmlns:w14="http://schemas.microsoft.com/office/word/2010/wordml" xmlns:wpg="http://schemas.microsoft.com/office/word/2010/wordprocessingGroup" xmlns:wpi="http://schemas.microsoft.com/office/word/2010/wordprocessingInk" xmlns:wne="http://schemas.microsoft.com/office/word/2006/wordml" xmlns:wps="http://schemas.microsoft.com/office/word/2010/wordprocessingShape" mc:Ignorable="w14 wp14">
   <w:background w:color="FFFFFF"/>
   <w:body>
     <w:p>
@@ -13,13 +13,7 @@
         <w:rPr>
           <w:b/>
         </w:rPr>
-        <w:t>Diagra</w:t>
-      </w:r>
-      <w:r>
-        <w:rPr>
-          <w:b/>
-        </w:rPr>
-        <w:t>ma de clases:</w:t>
+        <w:t>Diagrama de clases:</w:t>
       </w:r>
     </w:p>
     <w:p/>
@@ -46,7 +40,7 @@
                     </pic:cNvPicPr>
                   </pic:nvPicPr>
                   <pic:blipFill>
-                    <a:blip r:embed="rId7">
+                    <a:blip r:embed="rId8">
                       <a:extLst>
                         <a:ext uri="{28A0092B-C50C-407E-A947-70E740481C1C}">
                           <a14:useLocalDpi xmlns:a14="http://schemas.microsoft.com/office/drawing/2010/main" val="0"/>
@@ -178,7 +172,7 @@
                     </pic:cNvPicPr>
                   </pic:nvPicPr>
                   <pic:blipFill>
-                    <a:blip r:embed="rId8">
+                    <a:blip r:embed="rId9">
                       <a:extLst>
                         <a:ext uri="{28A0092B-C50C-407E-A947-70E740481C1C}">
                           <a14:useLocalDpi xmlns:a14="http://schemas.microsoft.com/office/drawing/2010/main" val="0"/>
@@ -255,10 +249,7 @@
         <w:t xml:space="preserve"> </w:t>
       </w:r>
       <w:r>
-        <w:t xml:space="preserve">y </w:t>
-      </w:r>
-      <w:r>
-        <w:t xml:space="preserve">2 botones, uno para ejecutar la consulta en base a los 2 filtros y otro para disparar la carga de datos (abre un file </w:t>
+        <w:t xml:space="preserve">y 2 botones, uno para ejecutar la consulta en base a los 2 filtros y otro para disparar la carga de datos (abre un file </w:t>
       </w:r>
       <w:proofErr w:type="spellStart"/>
       <w:r>
@@ -274,10 +265,7 @@
       </w:r>
       <w:proofErr w:type="spellEnd"/>
       <w:r>
-        <w:t xml:space="preserve"> la consulta para refrescar la tabla). La idea de esta interfaz es que e</w:t>
-      </w:r>
-      <w:r>
-        <w:t xml:space="preserve">l usuario pueda comparar tanto empresas entre sí, como periodos dentro de una misma empresa, por </w:t>
+        <w:t xml:space="preserve"> la consulta para refrescar la tabla). La idea de esta interfaz es que el usuario pueda comparar tanto empresas entre sí, como periodos dentro de una misma empresa, por </w:t>
       </w:r>
       <w:proofErr w:type="spellStart"/>
       <w:r>
@@ -295,10 +283,7 @@
     </w:p>
     <w:p>
       <w:r>
-        <w:t>Si dejas en blanco el cam</w:t>
-      </w:r>
-      <w:r>
-        <w:t>po nombre de empresa y completas el campo periodo podrías comparar el mismo periodo de varias empresas.</w:t>
+        <w:t>Si dejas en blanco el campo nombre de empresa y completas el campo periodo podrías comparar el mismo periodo de varias empresas.</w:t>
       </w:r>
     </w:p>
     <w:p/>
@@ -328,7 +313,7 @@
                     </pic:cNvPicPr>
                   </pic:nvPicPr>
                   <pic:blipFill>
-                    <a:blip r:embed="rId9">
+                    <a:blip r:embed="rId10">
                       <a:extLst>
                         <a:ext uri="{28A0092B-C50C-407E-A947-70E740481C1C}">
                           <a14:useLocalDpi xmlns:a14="http://schemas.microsoft.com/office/drawing/2010/main" val="0"/>
@@ -386,18 +371,12 @@
         <w:t xml:space="preserve">la definiríamos </w:t>
       </w:r>
       <w:r>
-        <w:t>de tamaño variable ya que (en futuros requerimientos) el usuario podrá c</w:t>
-      </w:r>
-      <w:r>
-        <w:t xml:space="preserve">argar nuevas cuentas para cualquiera de las empresas, o para todas, y la tabla tendría que mostrarlas, por lo que la cantidad de columnas no es de tamaño fijo, sino variable. </w:t>
-      </w:r>
-    </w:p>
-    <w:p>
-      <w:r>
-        <w:t>Una solución a</w:t>
-      </w:r>
-      <w:r>
-        <w:t xml:space="preserve"> futuro,</w:t>
+        <w:t xml:space="preserve">de tamaño variable ya que (en futuros requerimientos) el usuario podrá cargar nuevas cuentas para cualquiera de las empresas, o para todas, y la tabla tendría que mostrarlas, por lo que la cantidad de columnas no es de tamaño fijo, sino variable. </w:t>
+      </w:r>
+    </w:p>
+    <w:p>
+      <w:r>
+        <w:t>Una solución a futuro,</w:t>
       </w:r>
       <w:r>
         <w:t xml:space="preserve"> dependiendo los próximos requerimientos</w:t>
@@ -406,16 +385,11 @@
         <w:t>,</w:t>
       </w:r>
       <w:r>
-        <w:t xml:space="preserve"> cuando haya muchas columnas</w:t>
-      </w:r>
-      <w:r>
-        <w:t xml:space="preserve"> seria agregar un filtro por columnas, que el usuario pueda elegir qué columnas ver, y podríamos poner un </w:t>
+        <w:t xml:space="preserve"> cuando haya muchas columnas seria agregar un filtro por columnas, que el usuario pueda elegir qué columnas ver, y podríamos poner un </w:t>
       </w:r>
       <w:r>
         <w:t>máximo</w:t>
       </w:r>
-      <w:bookmarkStart w:id="0" w:name="_GoBack"/>
-      <w:bookmarkEnd w:id="0"/>
       <w:r>
         <w:t xml:space="preserve"> dependiendo de la pantalla que diseñemos.</w:t>
       </w:r>
@@ -428,6 +402,58 @@
           <w:b/>
         </w:rPr>
         <w:t>Casos de uso:</w:t>
+      </w:r>
+    </w:p>
+    <w:p/>
+    <w:p>
+      <w:pPr>
+        <w:jc w:val="center"/>
+      </w:pPr>
+      <w:r>
+        <w:rPr>
+          <w:noProof/>
+        </w:rPr>
+        <w:drawing>
+          <wp:inline distT="0" distB="0" distL="0" distR="0">
+            <wp:extent cx="4248150" cy="2514600"/>
+            <wp:effectExtent l="0" t="0" r="0" b="0"/>
+            <wp:docPr id="1" name="0 Imagen"/>
+            <wp:cNvGraphicFramePr>
+              <a:graphicFrameLocks xmlns:a="http://schemas.openxmlformats.org/drawingml/2006/main" noChangeAspect="1"/>
+            </wp:cNvGraphicFramePr>
+            <a:graphic xmlns:a="http://schemas.openxmlformats.org/drawingml/2006/main">
+              <a:graphicData uri="http://schemas.openxmlformats.org/drawingml/2006/picture">
+                <pic:pic xmlns:pic="http://schemas.openxmlformats.org/drawingml/2006/picture">
+                  <pic:nvPicPr>
+                    <pic:cNvPr id="0" name="Casos_De_Uso.jpg"/>
+                    <pic:cNvPicPr/>
+                  </pic:nvPicPr>
+                  <pic:blipFill>
+                    <a:blip r:embed="rId11">
+                      <a:extLst>
+                        <a:ext uri="{28A0092B-C50C-407E-A947-70E740481C1C}">
+                          <a14:useLocalDpi xmlns:a14="http://schemas.microsoft.com/office/drawing/2010/main" val="0"/>
+                        </a:ext>
+                      </a:extLst>
+                    </a:blip>
+                    <a:stretch>
+                      <a:fillRect/>
+                    </a:stretch>
+                  </pic:blipFill>
+                  <pic:spPr>
+                    <a:xfrm>
+                      <a:off x="0" y="0"/>
+                      <a:ext cx="4248150" cy="2514600"/>
+                    </a:xfrm>
+                    <a:prstGeom prst="rect">
+                      <a:avLst/>
+                    </a:prstGeom>
+                  </pic:spPr>
+                </pic:pic>
+              </a:graphicData>
+            </a:graphic>
+          </wp:inline>
+        </w:drawing>
       </w:r>
     </w:p>
     <w:p/>
@@ -545,10 +571,7 @@
         <w:contextualSpacing/>
       </w:pPr>
       <w:r>
-        <w:t>El usuario presiona Carga</w:t>
-      </w:r>
-      <w:r>
-        <w:t>r datos</w:t>
+        <w:t>El usuario presiona Cargar datos</w:t>
       </w:r>
     </w:p>
     <w:p>
@@ -643,12 +666,6 @@
           <w:insideV w:val="single" w:sz="6" w:space="0" w:color="000000"/>
         </w:tblBorders>
         <w:tblLayout w:type="fixed"/>
-        <w:tblCellMar>
-          <w:top w:w="0" w:type="dxa"/>
-          <w:left w:w="0" w:type="dxa"/>
-          <w:bottom w:w="0" w:type="dxa"/>
-          <w:right w:w="0" w:type="dxa"/>
-        </w:tblCellMar>
         <w:tblLook w:val="0600" w:firstRow="0" w:lastRow="0" w:firstColumn="0" w:lastColumn="0" w:noHBand="1" w:noVBand="1"/>
       </w:tblPr>
       <w:tblGrid>
@@ -656,14 +673,6 @@
         <w:gridCol w:w="6690"/>
       </w:tblGrid>
       <w:tr>
-        <w:tblPrEx>
-          <w:tblCellMar>
-            <w:top w:w="0" w:type="dxa"/>
-            <w:left w:w="0" w:type="dxa"/>
-            <w:bottom w:w="0" w:type="dxa"/>
-            <w:right w:w="0" w:type="dxa"/>
-          </w:tblCellMar>
-        </w:tblPrEx>
         <w:tc>
           <w:tcPr>
             <w:tcW w:w="2265" w:type="dxa"/>
@@ -709,14 +718,6 @@
         </w:tc>
       </w:tr>
       <w:tr>
-        <w:tblPrEx>
-          <w:tblCellMar>
-            <w:top w:w="0" w:type="dxa"/>
-            <w:left w:w="0" w:type="dxa"/>
-            <w:bottom w:w="0" w:type="dxa"/>
-            <w:right w:w="0" w:type="dxa"/>
-          </w:tblCellMar>
-        </w:tblPrEx>
         <w:tc>
           <w:tcPr>
             <w:tcW w:w="2265" w:type="dxa"/>
@@ -760,14 +761,6 @@
         </w:tc>
       </w:tr>
       <w:tr>
-        <w:tblPrEx>
-          <w:tblCellMar>
-            <w:top w:w="0" w:type="dxa"/>
-            <w:left w:w="0" w:type="dxa"/>
-            <w:bottom w:w="0" w:type="dxa"/>
-            <w:right w:w="0" w:type="dxa"/>
-          </w:tblCellMar>
-        </w:tblPrEx>
         <w:tc>
           <w:tcPr>
             <w:tcW w:w="2265" w:type="dxa"/>
@@ -811,14 +804,6 @@
         </w:tc>
       </w:tr>
       <w:tr>
-        <w:tblPrEx>
-          <w:tblCellMar>
-            <w:top w:w="0" w:type="dxa"/>
-            <w:left w:w="0" w:type="dxa"/>
-            <w:bottom w:w="0" w:type="dxa"/>
-            <w:right w:w="0" w:type="dxa"/>
-          </w:tblCellMar>
-        </w:tblPrEx>
         <w:tc>
           <w:tcPr>
             <w:tcW w:w="2265" w:type="dxa"/>
@@ -871,20 +856,16 @@
           </w:p>
           <w:p>
             <w:r>
-              <w:t>4. El sistema muestra el resultado a los filtros proporcionados por el usuario.</w:t>
+              <w:t xml:space="preserve">4. El sistema muestra el resultado a los filtros proporcionados por </w:t>
+            </w:r>
+            <w:r>
+              <w:lastRenderedPageBreak/>
+              <w:t>el usuario.</w:t>
             </w:r>
           </w:p>
         </w:tc>
       </w:tr>
       <w:tr>
-        <w:tblPrEx>
-          <w:tblCellMar>
-            <w:top w:w="0" w:type="dxa"/>
-            <w:left w:w="0" w:type="dxa"/>
-            <w:bottom w:w="0" w:type="dxa"/>
-            <w:right w:w="0" w:type="dxa"/>
-          </w:tblCellMar>
-        </w:tblPrEx>
         <w:tc>
           <w:tcPr>
             <w:tcW w:w="2265" w:type="dxa"/>
@@ -902,6 +883,7 @@
           </w:tcPr>
           <w:p>
             <w:r>
+              <w:lastRenderedPageBreak/>
               <w:t>Flujo Alternativo</w:t>
             </w:r>
           </w:p>
@@ -928,14 +910,6 @@
         </w:tc>
       </w:tr>
       <w:tr>
-        <w:tblPrEx>
-          <w:tblCellMar>
-            <w:top w:w="0" w:type="dxa"/>
-            <w:left w:w="0" w:type="dxa"/>
-            <w:bottom w:w="0" w:type="dxa"/>
-            <w:right w:w="0" w:type="dxa"/>
-          </w:tblCellMar>
-        </w:tblPrEx>
         <w:tc>
           <w:tcPr>
             <w:tcW w:w="2265" w:type="dxa"/>
@@ -979,14 +953,6 @@
         </w:tc>
       </w:tr>
       <w:tr>
-        <w:tblPrEx>
-          <w:tblCellMar>
-            <w:top w:w="0" w:type="dxa"/>
-            <w:left w:w="0" w:type="dxa"/>
-            <w:bottom w:w="0" w:type="dxa"/>
-            <w:right w:w="0" w:type="dxa"/>
-          </w:tblCellMar>
-        </w:tblPrEx>
         <w:tc>
           <w:tcPr>
             <w:tcW w:w="2265" w:type="dxa"/>
@@ -1049,12 +1015,6 @@
           <w:insideV w:val="single" w:sz="6" w:space="0" w:color="000000"/>
         </w:tblBorders>
         <w:tblLayout w:type="fixed"/>
-        <w:tblCellMar>
-          <w:top w:w="0" w:type="dxa"/>
-          <w:left w:w="0" w:type="dxa"/>
-          <w:bottom w:w="0" w:type="dxa"/>
-          <w:right w:w="0" w:type="dxa"/>
-        </w:tblCellMar>
         <w:tblLook w:val="0600" w:firstRow="0" w:lastRow="0" w:firstColumn="0" w:lastColumn="0" w:noHBand="1" w:noVBand="1"/>
       </w:tblPr>
       <w:tblGrid>
@@ -1062,14 +1022,6 @@
         <w:gridCol w:w="6675"/>
       </w:tblGrid>
       <w:tr>
-        <w:tblPrEx>
-          <w:tblCellMar>
-            <w:top w:w="0" w:type="dxa"/>
-            <w:left w:w="0" w:type="dxa"/>
-            <w:bottom w:w="0" w:type="dxa"/>
-            <w:right w:w="0" w:type="dxa"/>
-          </w:tblCellMar>
-        </w:tblPrEx>
         <w:tc>
           <w:tcPr>
             <w:tcW w:w="2265" w:type="dxa"/>
@@ -1115,14 +1067,6 @@
         </w:tc>
       </w:tr>
       <w:tr>
-        <w:tblPrEx>
-          <w:tblCellMar>
-            <w:top w:w="0" w:type="dxa"/>
-            <w:left w:w="0" w:type="dxa"/>
-            <w:bottom w:w="0" w:type="dxa"/>
-            <w:right w:w="0" w:type="dxa"/>
-          </w:tblCellMar>
-        </w:tblPrEx>
         <w:tc>
           <w:tcPr>
             <w:tcW w:w="2265" w:type="dxa"/>
@@ -1166,14 +1110,6 @@
         </w:tc>
       </w:tr>
       <w:tr>
-        <w:tblPrEx>
-          <w:tblCellMar>
-            <w:top w:w="0" w:type="dxa"/>
-            <w:left w:w="0" w:type="dxa"/>
-            <w:bottom w:w="0" w:type="dxa"/>
-            <w:right w:w="0" w:type="dxa"/>
-          </w:tblCellMar>
-        </w:tblPrEx>
         <w:tc>
           <w:tcPr>
             <w:tcW w:w="2265" w:type="dxa"/>
@@ -1217,14 +1153,6 @@
         </w:tc>
       </w:tr>
       <w:tr>
-        <w:tblPrEx>
-          <w:tblCellMar>
-            <w:top w:w="0" w:type="dxa"/>
-            <w:left w:w="0" w:type="dxa"/>
-            <w:bottom w:w="0" w:type="dxa"/>
-            <w:right w:w="0" w:type="dxa"/>
-          </w:tblCellMar>
-        </w:tblPrEx>
         <w:tc>
           <w:tcPr>
             <w:tcW w:w="2265" w:type="dxa"/>
@@ -1267,7 +1195,6 @@
           </w:p>
           <w:p>
             <w:r>
-              <w:lastRenderedPageBreak/>
               <w:t>2. El usuario presiona el botón Cargar Datos.</w:t>
             </w:r>
           </w:p>
@@ -1278,7 +1205,13 @@
           </w:p>
           <w:p>
             <w:r>
-              <w:t>4. El usuario selecciona el archivo CSV a cargar.</w:t>
+              <w:t xml:space="preserve">4. El usuario selecciona el archivo </w:t>
+            </w:r>
+            <w:r>
+              <w:t>TXT</w:t>
+            </w:r>
+            <w:r>
+              <w:t xml:space="preserve"> a cargar.</w:t>
             </w:r>
           </w:p>
           <w:p>
@@ -1294,14 +1227,6 @@
         </w:tc>
       </w:tr>
       <w:tr>
-        <w:tblPrEx>
-          <w:tblCellMar>
-            <w:top w:w="0" w:type="dxa"/>
-            <w:left w:w="0" w:type="dxa"/>
-            <w:bottom w:w="0" w:type="dxa"/>
-            <w:right w:w="0" w:type="dxa"/>
-          </w:tblCellMar>
-        </w:tblPrEx>
         <w:tc>
           <w:tcPr>
             <w:tcW w:w="2265" w:type="dxa"/>
@@ -1319,7 +1244,6 @@
           </w:tcPr>
           <w:p>
             <w:r>
-              <w:lastRenderedPageBreak/>
               <w:t>Flujo Alternativo</w:t>
             </w:r>
           </w:p>
@@ -1346,14 +1270,6 @@
         </w:tc>
       </w:tr>
       <w:tr>
-        <w:tblPrEx>
-          <w:tblCellMar>
-            <w:top w:w="0" w:type="dxa"/>
-            <w:left w:w="0" w:type="dxa"/>
-            <w:bottom w:w="0" w:type="dxa"/>
-            <w:right w:w="0" w:type="dxa"/>
-          </w:tblCellMar>
-        </w:tblPrEx>
         <w:tc>
           <w:tcPr>
             <w:tcW w:w="2265" w:type="dxa"/>
@@ -1397,14 +1313,6 @@
         </w:tc>
       </w:tr>
       <w:tr>
-        <w:tblPrEx>
-          <w:tblCellMar>
-            <w:top w:w="0" w:type="dxa"/>
-            <w:left w:w="0" w:type="dxa"/>
-            <w:bottom w:w="0" w:type="dxa"/>
-            <w:right w:w="0" w:type="dxa"/>
-          </w:tblCellMar>
-        </w:tblPrEx>
         <w:tc>
           <w:tcPr>
             <w:tcW w:w="2265" w:type="dxa"/>
@@ -1449,8 +1357,122 @@
       </w:tr>
     </w:tbl>
     <w:p/>
+    <w:p/>
+    <w:p>
+      <w:pPr>
+        <w:rPr>
+          <w:b/>
+        </w:rPr>
+      </w:pPr>
+      <w:r>
+        <w:rPr>
+          <w:b/>
+        </w:rPr>
+        <w:t>Diagrama de Componentes</w:t>
+      </w:r>
+      <w:r>
+        <w:rPr>
+          <w:b/>
+        </w:rPr>
+        <w:t>:</w:t>
+      </w:r>
+    </w:p>
+    <w:p>
+      <w:pPr>
+        <w:rPr>
+          <w:b/>
+        </w:rPr>
+      </w:pPr>
+    </w:p>
+    <w:p>
+      <w:pPr>
+        <w:jc w:val="center"/>
+        <w:rPr>
+          <w:b/>
+        </w:rPr>
+      </w:pPr>
+      <w:r>
+        <w:rPr>
+          <w:b/>
+          <w:noProof/>
+        </w:rPr>
+        <w:drawing>
+          <wp:inline distT="0" distB="0" distL="0" distR="0">
+            <wp:extent cx="6048375" cy="923925"/>
+            <wp:effectExtent l="0" t="0" r="0" b="9525"/>
+            <wp:docPr id="3" name="0 Imagen"/>
+            <wp:cNvGraphicFramePr>
+              <a:graphicFrameLocks xmlns:a="http://schemas.openxmlformats.org/drawingml/2006/main" noChangeAspect="1"/>
+            </wp:cNvGraphicFramePr>
+            <a:graphic xmlns:a="http://schemas.openxmlformats.org/drawingml/2006/main">
+              <a:graphicData uri="http://schemas.openxmlformats.org/drawingml/2006/picture">
+                <pic:pic xmlns:pic="http://schemas.openxmlformats.org/drawingml/2006/picture">
+                  <pic:nvPicPr>
+                    <pic:cNvPr id="0" name="Diagrama_Componentes (2).jpg"/>
+                    <pic:cNvPicPr/>
+                  </pic:nvPicPr>
+                  <pic:blipFill>
+                    <a:blip r:embed="rId12">
+                      <a:extLst>
+                        <a:ext uri="{28A0092B-C50C-407E-A947-70E740481C1C}">
+                          <a14:useLocalDpi xmlns:a14="http://schemas.microsoft.com/office/drawing/2010/main" val="0"/>
+                        </a:ext>
+                      </a:extLst>
+                    </a:blip>
+                    <a:stretch>
+                      <a:fillRect/>
+                    </a:stretch>
+                  </pic:blipFill>
+                  <pic:spPr>
+                    <a:xfrm>
+                      <a:off x="0" y="0"/>
+                      <a:ext cx="6045696" cy="923516"/>
+                    </a:xfrm>
+                    <a:prstGeom prst="rect">
+                      <a:avLst/>
+                    </a:prstGeom>
+                  </pic:spPr>
+                </pic:pic>
+              </a:graphicData>
+            </a:graphic>
+          </wp:inline>
+        </w:drawing>
+      </w:r>
+    </w:p>
+    <w:p/>
+    <w:p/>
+    <w:p>
+      <w:pPr>
+        <w:rPr>
+          <w:b/>
+        </w:rPr>
+      </w:pPr>
+      <w:r>
+        <w:rPr>
+          <w:b/>
+        </w:rPr>
+        <w:t>Diagrama de Despliegue:</w:t>
+      </w:r>
+    </w:p>
+    <w:p>
+      <w:pPr>
+        <w:rPr>
+          <w:b/>
+        </w:rPr>
+      </w:pPr>
+    </w:p>
+    <w:p>
+      <w:pPr>
+        <w:jc w:val="center"/>
+        <w:rPr>
+          <w:b/>
+        </w:rPr>
+      </w:pPr>
+      <w:bookmarkStart w:id="0" w:name="_GoBack"/>
+      <w:bookmarkEnd w:id="0"/>
+    </w:p>
     <w:sectPr>
-      <w:footerReference w:type="default" r:id="rId10"/>
+      <w:footerReference w:type="default" r:id="rId13"/>
       <w:pgSz w:w="11906" w:h="16838"/>
       <w:pgMar w:top="1440" w:right="1440" w:bottom="1440" w:left="1440" w:header="0" w:footer="720" w:gutter="0"/>
       <w:pgNumType w:start="1"/>
@@ -1461,7 +1483,7 @@
 </file>
 
 <file path=word/endnotes.xml><?xml version="1.0" encoding="utf-8"?>
-<w:endnotes xmlns:wpc="http://schemas.microsoft.com/office/word/2010/wordprocessingCanvas" xmlns:mc="http://schemas.openxmlformats.org/markup-compatibility/2006" xmlns:o="urn:schemas-microsoft-com:office:office" xmlns:r="http://schemas.openxmlformats.org/officeDocument/2006/relationships" xmlns:m="http://schemas.openxmlformats.org/officeDocument/2006/math" xmlns:v="urn:schemas-microsoft-com:vml" xmlns:wp14="http://schemas.microsoft.com/office/word/2010/wordprocessingDrawing" xmlns:wp="http://schemas.openxmlformats.org/drawingml/2006/wordprocessingDrawing" xmlns:w10="urn:schemas-microsoft-com:office:word" xmlns:w="http://schemas.openxmlformats.org/wordprocessingml/2006/main" xmlns:w14="http://schemas.microsoft.com/office/word/2010/wordml" xmlns:w15="http://schemas.microsoft.com/office/word/2012/wordml" xmlns:wpg="http://schemas.microsoft.com/office/word/2010/wordprocessingGroup" xmlns:wpi="http://schemas.microsoft.com/office/word/2010/wordprocessingInk" xmlns:wne="http://schemas.microsoft.com/office/word/2006/wordml" xmlns:wps="http://schemas.microsoft.com/office/word/2010/wordprocessingShape" mc:Ignorable="w14 w15 wp14">
+<w:endnotes xmlns:wpc="http://schemas.microsoft.com/office/word/2010/wordprocessingCanvas" xmlns:mc="http://schemas.openxmlformats.org/markup-compatibility/2006" xmlns:o="urn:schemas-microsoft-com:office:office" xmlns:r="http://schemas.openxmlformats.org/officeDocument/2006/relationships" xmlns:m="http://schemas.openxmlformats.org/officeDocument/2006/math" xmlns:v="urn:schemas-microsoft-com:vml" xmlns:wp14="http://schemas.microsoft.com/office/word/2010/wordprocessingDrawing" xmlns:wp="http://schemas.openxmlformats.org/drawingml/2006/wordprocessingDrawing" xmlns:w10="urn:schemas-microsoft-com:office:word" xmlns:w="http://schemas.openxmlformats.org/wordprocessingml/2006/main" xmlns:w14="http://schemas.microsoft.com/office/word/2010/wordml" xmlns:wpg="http://schemas.microsoft.com/office/word/2010/wordprocessingGroup" xmlns:wpi="http://schemas.microsoft.com/office/word/2010/wordprocessingInk" xmlns:wne="http://schemas.microsoft.com/office/word/2006/wordml" xmlns:wps="http://schemas.microsoft.com/office/word/2010/wordprocessingShape" mc:Ignorable="w14 wp14">
   <w:endnote w:type="separator" w:id="-1">
     <w:p>
       <w:pPr>
@@ -1486,13 +1508,13 @@
 </file>
 
 <file path=word/footer1.xml><?xml version="1.0" encoding="utf-8"?>
-<w:ftr xmlns:wpc="http://schemas.microsoft.com/office/word/2010/wordprocessingCanvas" xmlns:mc="http://schemas.openxmlformats.org/markup-compatibility/2006" xmlns:o="urn:schemas-microsoft-com:office:office" xmlns:r="http://schemas.openxmlformats.org/officeDocument/2006/relationships" xmlns:m="http://schemas.openxmlformats.org/officeDocument/2006/math" xmlns:v="urn:schemas-microsoft-com:vml" xmlns:wp14="http://schemas.microsoft.com/office/word/2010/wordprocessingDrawing" xmlns:wp="http://schemas.openxmlformats.org/drawingml/2006/wordprocessingDrawing" xmlns:w10="urn:schemas-microsoft-com:office:word" xmlns:w="http://schemas.openxmlformats.org/wordprocessingml/2006/main" xmlns:w14="http://schemas.microsoft.com/office/word/2010/wordml" xmlns:w15="http://schemas.microsoft.com/office/word/2012/wordml" xmlns:wpg="http://schemas.microsoft.com/office/word/2010/wordprocessingGroup" xmlns:wpi="http://schemas.microsoft.com/office/word/2010/wordprocessingInk" xmlns:wne="http://schemas.microsoft.com/office/word/2006/wordml" xmlns:wps="http://schemas.microsoft.com/office/word/2010/wordprocessingShape" mc:Ignorable="w14 w15 wp14">
+<w:ftr xmlns:wpc="http://schemas.microsoft.com/office/word/2010/wordprocessingCanvas" xmlns:mc="http://schemas.openxmlformats.org/markup-compatibility/2006" xmlns:o="urn:schemas-microsoft-com:office:office" xmlns:r="http://schemas.openxmlformats.org/officeDocument/2006/relationships" xmlns:m="http://schemas.openxmlformats.org/officeDocument/2006/math" xmlns:v="urn:schemas-microsoft-com:vml" xmlns:wp14="http://schemas.microsoft.com/office/word/2010/wordprocessingDrawing" xmlns:wp="http://schemas.openxmlformats.org/drawingml/2006/wordprocessingDrawing" xmlns:w10="urn:schemas-microsoft-com:office:word" xmlns:w="http://schemas.openxmlformats.org/wordprocessingml/2006/main" xmlns:w14="http://schemas.microsoft.com/office/word/2010/wordml" xmlns:wpg="http://schemas.microsoft.com/office/word/2010/wordprocessingGroup" xmlns:wpi="http://schemas.microsoft.com/office/word/2010/wordprocessingInk" xmlns:wne="http://schemas.microsoft.com/office/word/2006/wordml" xmlns:wps="http://schemas.microsoft.com/office/word/2010/wordprocessingShape" mc:Ignorable="w14 wp14">
   <w:p/>
 </w:ftr>
 </file>
 
 <file path=word/footnotes.xml><?xml version="1.0" encoding="utf-8"?>
-<w:footnotes xmlns:wpc="http://schemas.microsoft.com/office/word/2010/wordprocessingCanvas" xmlns:mc="http://schemas.openxmlformats.org/markup-compatibility/2006" xmlns:o="urn:schemas-microsoft-com:office:office" xmlns:r="http://schemas.openxmlformats.org/officeDocument/2006/relationships" xmlns:m="http://schemas.openxmlformats.org/officeDocument/2006/math" xmlns:v="urn:schemas-microsoft-com:vml" xmlns:wp14="http://schemas.microsoft.com/office/word/2010/wordprocessingDrawing" xmlns:wp="http://schemas.openxmlformats.org/drawingml/2006/wordprocessingDrawing" xmlns:w10="urn:schemas-microsoft-com:office:word" xmlns:w="http://schemas.openxmlformats.org/wordprocessingml/2006/main" xmlns:w14="http://schemas.microsoft.com/office/word/2010/wordml" xmlns:w15="http://schemas.microsoft.com/office/word/2012/wordml" xmlns:wpg="http://schemas.microsoft.com/office/word/2010/wordprocessingGroup" xmlns:wpi="http://schemas.microsoft.com/office/word/2010/wordprocessingInk" xmlns:wne="http://schemas.microsoft.com/office/word/2006/wordml" xmlns:wps="http://schemas.microsoft.com/office/word/2010/wordprocessingShape" mc:Ignorable="w14 w15 wp14">
+<w:footnotes xmlns:wpc="http://schemas.microsoft.com/office/word/2010/wordprocessingCanvas" xmlns:mc="http://schemas.openxmlformats.org/markup-compatibility/2006" xmlns:o="urn:schemas-microsoft-com:office:office" xmlns:r="http://schemas.openxmlformats.org/officeDocument/2006/relationships" xmlns:m="http://schemas.openxmlformats.org/officeDocument/2006/math" xmlns:v="urn:schemas-microsoft-com:vml" xmlns:wp14="http://schemas.microsoft.com/office/word/2010/wordprocessingDrawing" xmlns:wp="http://schemas.openxmlformats.org/drawingml/2006/wordprocessingDrawing" xmlns:w10="urn:schemas-microsoft-com:office:word" xmlns:w="http://schemas.openxmlformats.org/wordprocessingml/2006/main" xmlns:w14="http://schemas.microsoft.com/office/word/2010/wordml" xmlns:wpg="http://schemas.microsoft.com/office/word/2010/wordprocessingGroup" xmlns:wpi="http://schemas.microsoft.com/office/word/2010/wordprocessingInk" xmlns:wne="http://schemas.microsoft.com/office/word/2006/wordml" xmlns:wps="http://schemas.microsoft.com/office/word/2010/wordprocessingShape" mc:Ignorable="w14 wp14">
   <w:footnote w:type="separator" w:id="-1">
     <w:p>
       <w:pPr>
@@ -1517,8 +1539,8 @@
 </file>
 
 <file path=word/numbering.xml><?xml version="1.0" encoding="utf-8"?>
-<w:numbering xmlns:wpc="http://schemas.microsoft.com/office/word/2010/wordprocessingCanvas" xmlns:mc="http://schemas.openxmlformats.org/markup-compatibility/2006" xmlns:o="urn:schemas-microsoft-com:office:office" xmlns:r="http://schemas.openxmlformats.org/officeDocument/2006/relationships" xmlns:m="http://schemas.openxmlformats.org/officeDocument/2006/math" xmlns:v="urn:schemas-microsoft-com:vml" xmlns:wp14="http://schemas.microsoft.com/office/word/2010/wordprocessingDrawing" xmlns:wp="http://schemas.openxmlformats.org/drawingml/2006/wordprocessingDrawing" xmlns:w10="urn:schemas-microsoft-com:office:word" xmlns:w="http://schemas.openxmlformats.org/wordprocessingml/2006/main" xmlns:w14="http://schemas.microsoft.com/office/word/2010/wordml" xmlns:w15="http://schemas.microsoft.com/office/word/2012/wordml" xmlns:wpg="http://schemas.microsoft.com/office/word/2010/wordprocessingGroup" xmlns:wpi="http://schemas.microsoft.com/office/word/2010/wordprocessingInk" xmlns:wne="http://schemas.microsoft.com/office/word/2006/wordml" xmlns:wps="http://schemas.microsoft.com/office/word/2010/wordprocessingShape" mc:Ignorable="w14 w15 wp14">
-  <w:abstractNum w:abstractNumId="0" w15:restartNumberingAfterBreak="0">
+<w:numbering xmlns:wpc="http://schemas.microsoft.com/office/word/2010/wordprocessingCanvas" xmlns:mc="http://schemas.openxmlformats.org/markup-compatibility/2006" xmlns:o="urn:schemas-microsoft-com:office:office" xmlns:r="http://schemas.openxmlformats.org/officeDocument/2006/relationships" xmlns:m="http://schemas.openxmlformats.org/officeDocument/2006/math" xmlns:v="urn:schemas-microsoft-com:vml" xmlns:wp14="http://schemas.microsoft.com/office/word/2010/wordprocessingDrawing" xmlns:wp="http://schemas.openxmlformats.org/drawingml/2006/wordprocessingDrawing" xmlns:w10="urn:schemas-microsoft-com:office:word" xmlns:w="http://schemas.openxmlformats.org/wordprocessingml/2006/main" xmlns:w14="http://schemas.microsoft.com/office/word/2010/wordml" xmlns:wpg="http://schemas.microsoft.com/office/word/2010/wordprocessingGroup" xmlns:wpi="http://schemas.microsoft.com/office/word/2010/wordprocessingInk" xmlns:wne="http://schemas.microsoft.com/office/word/2006/wordml" xmlns:wps="http://schemas.microsoft.com/office/word/2010/wordprocessingShape" mc:Ignorable="w14 wp14">
+  <w:abstractNum w:abstractNumId="0">
     <w:nsid w:val="3E772143"/>
     <w:multiLevelType w:val="multilevel"/>
     <w:tmpl w:val="97C61C7E"/>
@@ -1631,7 +1653,7 @@
       </w:rPr>
     </w:lvl>
   </w:abstractNum>
-  <w:abstractNum w:abstractNumId="1" w15:restartNumberingAfterBreak="0">
+  <w:abstractNum w:abstractNumId="1">
     <w:nsid w:val="6B130621"/>
     <w:multiLevelType w:val="multilevel"/>
     <w:tmpl w:val="9F34F7A4"/>
@@ -1744,7 +1766,7 @@
       </w:rPr>
     </w:lvl>
   </w:abstractNum>
-  <w:abstractNum w:abstractNumId="2" w15:restartNumberingAfterBreak="0">
+  <w:abstractNum w:abstractNumId="2">
     <w:nsid w:val="7E3C2184"/>
     <w:multiLevelType w:val="multilevel"/>
     <w:tmpl w:val="E0CC8CF8"/>
@@ -1870,7 +1892,7 @@
 </file>
 
 <file path=word/styles.xml><?xml version="1.0" encoding="utf-8"?>
-<w:styles xmlns:mc="http://schemas.openxmlformats.org/markup-compatibility/2006" xmlns:r="http://schemas.openxmlformats.org/officeDocument/2006/relationships" xmlns:w="http://schemas.openxmlformats.org/wordprocessingml/2006/main" xmlns:w14="http://schemas.microsoft.com/office/word/2010/wordml" xmlns:w15="http://schemas.microsoft.com/office/word/2012/wordml" mc:Ignorable="w14 w15">
+<w:styles xmlns:mc="http://schemas.openxmlformats.org/markup-compatibility/2006" xmlns:r="http://schemas.openxmlformats.org/officeDocument/2006/relationships" xmlns:w="http://schemas.openxmlformats.org/wordprocessingml/2006/main" xmlns:w14="http://schemas.microsoft.com/office/word/2010/wordml" mc:Ignorable="w14">
   <w:docDefaults>
     <w:rPrDefault>
       <w:rPr>
@@ -1887,378 +1909,144 @@
       </w:pPr>
     </w:pPrDefault>
   </w:docDefaults>
-  <w:latentStyles w:defLockedState="0" w:defUIPriority="99" w:defSemiHidden="0" w:defUnhideWhenUsed="0" w:defQFormat="0" w:count="371">
-    <w:lsdException w:name="Normal" w:uiPriority="0" w:qFormat="1"/>
-    <w:lsdException w:name="heading 1" w:uiPriority="9" w:qFormat="1"/>
-    <w:lsdException w:name="heading 2" w:semiHidden="1" w:uiPriority="9" w:unhideWhenUsed="1" w:qFormat="1"/>
-    <w:lsdException w:name="heading 3" w:semiHidden="1" w:uiPriority="9" w:unhideWhenUsed="1" w:qFormat="1"/>
-    <w:lsdException w:name="heading 4" w:semiHidden="1" w:uiPriority="9" w:unhideWhenUsed="1" w:qFormat="1"/>
-    <w:lsdException w:name="heading 5" w:semiHidden="1" w:uiPriority="9" w:unhideWhenUsed="1" w:qFormat="1"/>
-    <w:lsdException w:name="heading 6" w:semiHidden="1" w:uiPriority="9" w:unhideWhenUsed="1" w:qFormat="1"/>
-    <w:lsdException w:name="heading 7" w:semiHidden="1" w:uiPriority="9" w:unhideWhenUsed="1" w:qFormat="1"/>
-    <w:lsdException w:name="heading 8" w:semiHidden="1" w:uiPriority="9" w:unhideWhenUsed="1" w:qFormat="1"/>
-    <w:lsdException w:name="heading 9" w:semiHidden="1" w:uiPriority="9" w:unhideWhenUsed="1" w:qFormat="1"/>
-    <w:lsdException w:name="index 1" w:semiHidden="1" w:unhideWhenUsed="1"/>
-    <w:lsdException w:name="index 2" w:semiHidden="1" w:unhideWhenUsed="1"/>
-    <w:lsdException w:name="index 3" w:semiHidden="1" w:unhideWhenUsed="1"/>
-    <w:lsdException w:name="index 4" w:semiHidden="1" w:unhideWhenUsed="1"/>
-    <w:lsdException w:name="index 5" w:semiHidden="1" w:unhideWhenUsed="1"/>
-    <w:lsdException w:name="index 6" w:semiHidden="1" w:unhideWhenUsed="1"/>
-    <w:lsdException w:name="index 7" w:semiHidden="1" w:unhideWhenUsed="1"/>
-    <w:lsdException w:name="index 8" w:semiHidden="1" w:unhideWhenUsed="1"/>
-    <w:lsdException w:name="index 9" w:semiHidden="1" w:unhideWhenUsed="1"/>
-    <w:lsdException w:name="toc 1" w:semiHidden="1" w:uiPriority="39" w:unhideWhenUsed="1"/>
-    <w:lsdException w:name="toc 2" w:semiHidden="1" w:uiPriority="39" w:unhideWhenUsed="1"/>
-    <w:lsdException w:name="toc 3" w:semiHidden="1" w:uiPriority="39" w:unhideWhenUsed="1"/>
-    <w:lsdException w:name="toc 4" w:semiHidden="1" w:uiPriority="39" w:unhideWhenUsed="1"/>
-    <w:lsdException w:name="toc 5" w:semiHidden="1" w:uiPriority="39" w:unhideWhenUsed="1"/>
-    <w:lsdException w:name="toc 6" w:semiHidden="1" w:uiPriority="39" w:unhideWhenUsed="1"/>
-    <w:lsdException w:name="toc 7" w:semiHidden="1" w:uiPriority="39" w:unhideWhenUsed="1"/>
-    <w:lsdException w:name="toc 8" w:semiHidden="1" w:uiPriority="39" w:unhideWhenUsed="1"/>
-    <w:lsdException w:name="toc 9" w:semiHidden="1" w:uiPriority="39" w:unhideWhenUsed="1"/>
-    <w:lsdException w:name="Normal Indent" w:semiHidden="1" w:unhideWhenUsed="1"/>
-    <w:lsdException w:name="footnote text" w:semiHidden="1" w:unhideWhenUsed="1"/>
-    <w:lsdException w:name="annotation text" w:semiHidden="1" w:unhideWhenUsed="1"/>
-    <w:lsdException w:name="header" w:semiHidden="1" w:unhideWhenUsed="1"/>
-    <w:lsdException w:name="footer" w:semiHidden="1" w:unhideWhenUsed="1"/>
-    <w:lsdException w:name="index heading" w:semiHidden="1" w:unhideWhenUsed="1"/>
-    <w:lsdException w:name="caption" w:semiHidden="1" w:uiPriority="35" w:unhideWhenUsed="1" w:qFormat="1"/>
-    <w:lsdException w:name="table of figures" w:semiHidden="1" w:unhideWhenUsed="1"/>
-    <w:lsdException w:name="envelope address" w:semiHidden="1" w:unhideWhenUsed="1"/>
-    <w:lsdException w:name="envelope return" w:semiHidden="1" w:unhideWhenUsed="1"/>
-    <w:lsdException w:name="footnote reference" w:semiHidden="1" w:unhideWhenUsed="1"/>
-    <w:lsdException w:name="annotation reference" w:semiHidden="1" w:unhideWhenUsed="1"/>
-    <w:lsdException w:name="line number" w:semiHidden="1" w:unhideWhenUsed="1"/>
-    <w:lsdException w:name="page number" w:semiHidden="1" w:unhideWhenUsed="1"/>
-    <w:lsdException w:name="endnote reference" w:semiHidden="1" w:unhideWhenUsed="1"/>
-    <w:lsdException w:name="endnote text" w:semiHidden="1" w:unhideWhenUsed="1"/>
-    <w:lsdException w:name="table of authorities" w:semiHidden="1" w:unhideWhenUsed="1"/>
-    <w:lsdException w:name="macro" w:semiHidden="1" w:unhideWhenUsed="1"/>
-    <w:lsdException w:name="toa heading" w:semiHidden="1" w:unhideWhenUsed="1"/>
-    <w:lsdException w:name="List" w:semiHidden="1" w:unhideWhenUsed="1"/>
-    <w:lsdException w:name="List Bullet" w:semiHidden="1" w:unhideWhenUsed="1"/>
-    <w:lsdException w:name="List Number" w:semiHidden="1" w:unhideWhenUsed="1"/>
-    <w:lsdException w:name="List 2" w:semiHidden="1" w:unhideWhenUsed="1"/>
-    <w:lsdException w:name="List 3" w:semiHidden="1" w:unhideWhenUsed="1"/>
-    <w:lsdException w:name="List 4" w:semiHidden="1" w:unhideWhenUsed="1"/>
-    <w:lsdException w:name="List 5" w:semiHidden="1" w:unhideWhenUsed="1"/>
-    <w:lsdException w:name="List Bullet 2" w:semiHidden="1" w:unhideWhenUsed="1"/>
-    <w:lsdException w:name="List Bullet 3" w:semiHidden="1" w:unhideWhenUsed="1"/>
-    <w:lsdException w:name="List Bullet 4" w:semiHidden="1" w:unhideWhenUsed="1"/>
-    <w:lsdException w:name="List Bullet 5" w:semiHidden="1" w:unhideWhenUsed="1"/>
-    <w:lsdException w:name="List Number 2" w:semiHidden="1" w:unhideWhenUsed="1"/>
-    <w:lsdException w:name="List Number 3" w:semiHidden="1" w:unhideWhenUsed="1"/>
-    <w:lsdException w:name="List Number 4" w:semiHidden="1" w:unhideWhenUsed="1"/>
-    <w:lsdException w:name="List Number 5" w:semiHidden="1" w:unhideWhenUsed="1"/>
-    <w:lsdException w:name="Title" w:uiPriority="10" w:qFormat="1"/>
-    <w:lsdException w:name="Closing" w:semiHidden="1" w:unhideWhenUsed="1"/>
-    <w:lsdException w:name="Signature" w:semiHidden="1" w:unhideWhenUsed="1"/>
-    <w:lsdException w:name="Default Paragraph Font" w:semiHidden="1" w:uiPriority="1" w:unhideWhenUsed="1"/>
-    <w:lsdException w:name="Body Text" w:semiHidden="1" w:unhideWhenUsed="1"/>
-    <w:lsdException w:name="Body Text Indent" w:semiHidden="1" w:unhideWhenUsed="1"/>
-    <w:lsdException w:name="List Continue" w:semiHidden="1" w:unhideWhenUsed="1"/>
-    <w:lsdException w:name="List Continue 2" w:semiHidden="1" w:unhideWhenUsed="1"/>
-    <w:lsdException w:name="List Continue 3" w:semiHidden="1" w:unhideWhenUsed="1"/>
-    <w:lsdException w:name="List Continue 4" w:semiHidden="1" w:unhideWhenUsed="1"/>
-    <w:lsdException w:name="List Continue 5" w:semiHidden="1" w:unhideWhenUsed="1"/>
-    <w:lsdException w:name="Message Header" w:semiHidden="1" w:unhideWhenUsed="1"/>
-    <w:lsdException w:name="Subtitle" w:uiPriority="11" w:qFormat="1"/>
-    <w:lsdException w:name="Salutation" w:semiHidden="1" w:unhideWhenUsed="1"/>
-    <w:lsdException w:name="Date" w:semiHidden="1" w:unhideWhenUsed="1"/>
-    <w:lsdException w:name="Body Text First Indent" w:semiHidden="1" w:unhideWhenUsed="1"/>
-    <w:lsdException w:name="Body Text First Indent 2" w:semiHidden="1" w:unhideWhenUsed="1"/>
-    <w:lsdException w:name="Note Heading" w:semiHidden="1" w:unhideWhenUsed="1"/>
-    <w:lsdException w:name="Body Text 2" w:semiHidden="1" w:unhideWhenUsed="1"/>
-    <w:lsdException w:name="Body Text 3" w:semiHidden="1" w:unhideWhenUsed="1"/>
-    <w:lsdException w:name="Body Text Indent 2" w:semiHidden="1" w:unhideWhenUsed="1"/>
-    <w:lsdException w:name="Body Text Indent 3" w:semiHidden="1" w:unhideWhenUsed="1"/>
-    <w:lsdException w:name="Block Text" w:semiHidden="1" w:unhideWhenUsed="1"/>
-    <w:lsdException w:name="Hyperlink" w:semiHidden="1" w:unhideWhenUsed="1"/>
-    <w:lsdException w:name="FollowedHyperlink" w:semiHidden="1" w:unhideWhenUsed="1"/>
-    <w:lsdException w:name="Strong" w:uiPriority="22" w:qFormat="1"/>
-    <w:lsdException w:name="Emphasis" w:uiPriority="20" w:qFormat="1"/>
-    <w:lsdException w:name="Document Map" w:semiHidden="1" w:unhideWhenUsed="1"/>
-    <w:lsdException w:name="Plain Text" w:semiHidden="1" w:unhideWhenUsed="1"/>
-    <w:lsdException w:name="E-mail Signature" w:semiHidden="1" w:unhideWhenUsed="1"/>
-    <w:lsdException w:name="HTML Top of Form" w:semiHidden="1" w:unhideWhenUsed="1"/>
-    <w:lsdException w:name="HTML Bottom of Form" w:semiHidden="1" w:unhideWhenUsed="1"/>
-    <w:lsdException w:name="Normal (Web)" w:semiHidden="1" w:unhideWhenUsed="1"/>
-    <w:lsdException w:name="HTML Acronym" w:semiHidden="1" w:unhideWhenUsed="1"/>
-    <w:lsdException w:name="HTML Address" w:semiHidden="1" w:unhideWhenUsed="1"/>
-    <w:lsdException w:name="HTML Cite" w:semiHidden="1" w:unhideWhenUsed="1"/>
-    <w:lsdException w:name="HTML Code" w:semiHidden="1" w:unhideWhenUsed="1"/>
-    <w:lsdException w:name="HTML Definition" w:semiHidden="1" w:unhideWhenUsed="1"/>
-    <w:lsdException w:name="HTML Keyboard" w:semiHidden="1" w:unhideWhenUsed="1"/>
-    <w:lsdException w:name="HTML Preformatted" w:semiHidden="1" w:unhideWhenUsed="1"/>
-    <w:lsdException w:name="HTML Sample" w:semiHidden="1" w:unhideWhenUsed="1"/>
-    <w:lsdException w:name="HTML Typewriter" w:semiHidden="1" w:unhideWhenUsed="1"/>
-    <w:lsdException w:name="HTML Variable" w:semiHidden="1" w:unhideWhenUsed="1"/>
-    <w:lsdException w:name="Normal Table" w:semiHidden="1" w:unhideWhenUsed="1"/>
-    <w:lsdException w:name="annotation subject" w:semiHidden="1" w:unhideWhenUsed="1"/>
-    <w:lsdException w:name="No List" w:semiHidden="1" w:unhideWhenUsed="1"/>
-    <w:lsdException w:name="Outline List 1" w:semiHidden="1" w:unhideWhenUsed="1"/>
-    <w:lsdException w:name="Outline List 2" w:semiHidden="1" w:unhideWhenUsed="1"/>
-    <w:lsdException w:name="Outline List 3" w:semiHidden="1" w:unhideWhenUsed="1"/>
-    <w:lsdException w:name="Table Simple 1" w:semiHidden="1" w:unhideWhenUsed="1"/>
-    <w:lsdException w:name="Table Simple 2" w:semiHidden="1" w:unhideWhenUsed="1"/>
-    <w:lsdException w:name="Table Simple 3" w:semiHidden="1" w:unhideWhenUsed="1"/>
-    <w:lsdException w:name="Table Classic 1" w:semiHidden="1" w:unhideWhenUsed="1"/>
-    <w:lsdException w:name="Table Classic 2" w:semiHidden="1" w:unhideWhenUsed="1"/>
-    <w:lsdException w:name="Table Classic 3" w:semiHidden="1" w:unhideWhenUsed="1"/>
-    <w:lsdException w:name="Table Classic 4" w:semiHidden="1" w:unhideWhenUsed="1"/>
-    <w:lsdException w:name="Table Colorful 1" w:semiHidden="1" w:unhideWhenUsed="1"/>
-    <w:lsdException w:name="Table Colorful 2" w:semiHidden="1" w:unhideWhenUsed="1"/>
-    <w:lsdException w:name="Table Colorful 3" w:semiHidden="1" w:unhideWhenUsed="1"/>
-    <w:lsdException w:name="Table Columns 1" w:semiHidden="1" w:unhideWhenUsed="1"/>
-    <w:lsdException w:name="Table Columns 2" w:semiHidden="1" w:unhideWhenUsed="1"/>
-    <w:lsdException w:name="Table Columns 3" w:semiHidden="1" w:unhideWhenUsed="1"/>
-    <w:lsdException w:name="Table Columns 4" w:semiHidden="1" w:unhideWhenUsed="1"/>
-    <w:lsdException w:name="Table Columns 5" w:semiHidden="1" w:unhideWhenUsed="1"/>
-    <w:lsdException w:name="Table Grid 1" w:semiHidden="1" w:unhideWhenUsed="1"/>
-    <w:lsdException w:name="Table Grid 2" w:semiHidden="1" w:unhideWhenUsed="1"/>
-    <w:lsdException w:name="Table Grid 3" w:semiHidden="1" w:unhideWhenUsed="1"/>
-    <w:lsdException w:name="Table Grid 4" w:semiHidden="1" w:unhideWhenUsed="1"/>
-    <w:lsdException w:name="Table Grid 5" w:semiHidden="1" w:unhideWhenUsed="1"/>
-    <w:lsdException w:name="Table Grid 6" w:semiHidden="1" w:unhideWhenUsed="1"/>
-    <w:lsdException w:name="Table Grid 7" w:semiHidden="1" w:unhideWhenUsed="1"/>
-    <w:lsdException w:name="Table Grid 8" w:semiHidden="1" w:unhideWhenUsed="1"/>
-    <w:lsdException w:name="Table List 1" w:semiHidden="1" w:unhideWhenUsed="1"/>
-    <w:lsdException w:name="Table List 2" w:semiHidden="1" w:unhideWhenUsed="1"/>
-    <w:lsdException w:name="Table List 3" w:semiHidden="1" w:unhideWhenUsed="1"/>
-    <w:lsdException w:name="Table List 4" w:semiHidden="1" w:unhideWhenUsed="1"/>
-    <w:lsdException w:name="Table List 5" w:semiHidden="1" w:unhideWhenUsed="1"/>
-    <w:lsdException w:name="Table List 6" w:semiHidden="1" w:unhideWhenUsed="1"/>
-    <w:lsdException w:name="Table List 7" w:semiHidden="1" w:unhideWhenUsed="1"/>
-    <w:lsdException w:name="Table List 8" w:semiHidden="1" w:unhideWhenUsed="1"/>
-    <w:lsdException w:name="Table 3D effects 1" w:semiHidden="1" w:unhideWhenUsed="1"/>
-    <w:lsdException w:name="Table 3D effects 2" w:semiHidden="1" w:unhideWhenUsed="1"/>
-    <w:lsdException w:name="Table 3D effects 3" w:semiHidden="1" w:unhideWhenUsed="1"/>
-    <w:lsdException w:name="Table Contemporary" w:semiHidden="1" w:unhideWhenUsed="1"/>
-    <w:lsdException w:name="Table Elegant" w:semiHidden="1" w:unhideWhenUsed="1"/>
-    <w:lsdException w:name="Table Professional" w:semiHidden="1" w:unhideWhenUsed="1"/>
-    <w:lsdException w:name="Table Subtle 1" w:semiHidden="1" w:unhideWhenUsed="1"/>
-    <w:lsdException w:name="Table Subtle 2" w:semiHidden="1" w:unhideWhenUsed="1"/>
-    <w:lsdException w:name="Table Web 1" w:semiHidden="1" w:unhideWhenUsed="1"/>
-    <w:lsdException w:name="Table Web 2" w:semiHidden="1" w:unhideWhenUsed="1"/>
-    <w:lsdException w:name="Table Web 3" w:semiHidden="1" w:unhideWhenUsed="1"/>
-    <w:lsdException w:name="Balloon Text" w:semiHidden="1" w:unhideWhenUsed="1"/>
-    <w:lsdException w:name="Table Grid" w:uiPriority="39"/>
-    <w:lsdException w:name="Table Theme" w:semiHidden="1" w:unhideWhenUsed="1"/>
-    <w:lsdException w:name="Placeholder Text" w:semiHidden="1"/>
-    <w:lsdException w:name="No Spacing" w:uiPriority="1" w:qFormat="1"/>
-    <w:lsdException w:name="Light Shading" w:uiPriority="60"/>
-    <w:lsdException w:name="Light List" w:uiPriority="61"/>
-    <w:lsdException w:name="Light Grid" w:uiPriority="62"/>
-    <w:lsdException w:name="Medium Shading 1" w:uiPriority="63"/>
-    <w:lsdException w:name="Medium Shading 2" w:uiPriority="64"/>
-    <w:lsdException w:name="Medium List 1" w:uiPriority="65"/>
-    <w:lsdException w:name="Medium List 2" w:uiPriority="66"/>
-    <w:lsdException w:name="Medium Grid 1" w:uiPriority="67"/>
-    <w:lsdException w:name="Medium Grid 2" w:uiPriority="68"/>
-    <w:lsdException w:name="Medium Grid 3" w:uiPriority="69"/>
-    <w:lsdException w:name="Dark List" w:uiPriority="70"/>
-    <w:lsdException w:name="Colorful Shading" w:uiPriority="71"/>
-    <w:lsdException w:name="Colorful List" w:uiPriority="72"/>
-    <w:lsdException w:name="Colorful Grid" w:uiPriority="73"/>
-    <w:lsdException w:name="Light Shading Accent 1" w:uiPriority="60"/>
-    <w:lsdException w:name="Light List Accent 1" w:uiPriority="61"/>
-    <w:lsdException w:name="Light Grid Accent 1" w:uiPriority="62"/>
-    <w:lsdException w:name="Medium Shading 1 Accent 1" w:uiPriority="63"/>
-    <w:lsdException w:name="Medium Shading 2 Accent 1" w:uiPriority="64"/>
-    <w:lsdException w:name="Medium List 1 Accent 1" w:uiPriority="65"/>
-    <w:lsdException w:name="Revision" w:semiHidden="1"/>
-    <w:lsdException w:name="List Paragraph" w:uiPriority="34" w:qFormat="1"/>
-    <w:lsdException w:name="Quote" w:uiPriority="29" w:qFormat="1"/>
-    <w:lsdException w:name="Intense Quote" w:uiPriority="30" w:qFormat="1"/>
-    <w:lsdException w:name="Medium List 2 Accent 1" w:uiPriority="66"/>
-    <w:lsdException w:name="Medium Grid 1 Accent 1" w:uiPriority="67"/>
-    <w:lsdException w:name="Medium Grid 2 Accent 1" w:uiPriority="68"/>
-    <w:lsdException w:name="Medium Grid 3 Accent 1" w:uiPriority="69"/>
-    <w:lsdException w:name="Dark List Accent 1" w:uiPriority="70"/>
-    <w:lsdException w:name="Colorful Shading Accent 1" w:uiPriority="71"/>
-    <w:lsdException w:name="Colorful List Accent 1" w:uiPriority="72"/>
-    <w:lsdException w:name="Colorful Grid Accent 1" w:uiPriority="73"/>
-    <w:lsdException w:name="Light Shading Accent 2" w:uiPriority="60"/>
-    <w:lsdException w:name="Light List Accent 2" w:uiPriority="61"/>
-    <w:lsdException w:name="Light Grid Accent 2" w:uiPriority="62"/>
-    <w:lsdException w:name="Medium Shading 1 Accent 2" w:uiPriority="63"/>
-    <w:lsdException w:name="Medium Shading 2 Accent 2" w:uiPriority="64"/>
-    <w:lsdException w:name="Medium List 1 Accent 2" w:uiPriority="65"/>
-    <w:lsdException w:name="Medium List 2 Accent 2" w:uiPriority="66"/>
-    <w:lsdException w:name="Medium Grid 1 Accent 2" w:uiPriority="67"/>
-    <w:lsdException w:name="Medium Grid 2 Accent 2" w:uiPriority="68"/>
-    <w:lsdException w:name="Medium Grid 3 Accent 2" w:uiPriority="69"/>
-    <w:lsdException w:name="Dark List Accent 2" w:uiPriority="70"/>
-    <w:lsdException w:name="Colorful Shading Accent 2" w:uiPriority="71"/>
-    <w:lsdException w:name="Colorful List Accent 2" w:uiPriority="72"/>
-    <w:lsdException w:name="Colorful Grid Accent 2" w:uiPriority="73"/>
-    <w:lsdException w:name="Light Shading Accent 3" w:uiPriority="60"/>
-    <w:lsdException w:name="Light List Accent 3" w:uiPriority="61"/>
-    <w:lsdException w:name="Light Grid Accent 3" w:uiPriority="62"/>
-    <w:lsdException w:name="Medium Shading 1 Accent 3" w:uiPriority="63"/>
-    <w:lsdException w:name="Medium Shading 2 Accent 3" w:uiPriority="64"/>
-    <w:lsdException w:name="Medium List 1 Accent 3" w:uiPriority="65"/>
-    <w:lsdException w:name="Medium List 2 Accent 3" w:uiPriority="66"/>
-    <w:lsdException w:name="Medium Grid 1 Accent 3" w:uiPriority="67"/>
-    <w:lsdException w:name="Medium Grid 2 Accent 3" w:uiPriority="68"/>
-    <w:lsdException w:name="Medium Grid 3 Accent 3" w:uiPriority="69"/>
-    <w:lsdException w:name="Dark List Accent 3" w:uiPriority="70"/>
-    <w:lsdException w:name="Colorful Shading Accent 3" w:uiPriority="71"/>
-    <w:lsdException w:name="Colorful List Accent 3" w:uiPriority="72"/>
-    <w:lsdException w:name="Colorful Grid Accent 3" w:uiPriority="73"/>
-    <w:lsdException w:name="Light Shading Accent 4" w:uiPriority="60"/>
-    <w:lsdException w:name="Light List Accent 4" w:uiPriority="61"/>
-    <w:lsdException w:name="Light Grid Accent 4" w:uiPriority="62"/>
-    <w:lsdException w:name="Medium Shading 1 Accent 4" w:uiPriority="63"/>
-    <w:lsdException w:name="Medium Shading 2 Accent 4" w:uiPriority="64"/>
-    <w:lsdException w:name="Medium List 1 Accent 4" w:uiPriority="65"/>
-    <w:lsdException w:name="Medium List 2 Accent 4" w:uiPriority="66"/>
-    <w:lsdException w:name="Medium Grid 1 Accent 4" w:uiPriority="67"/>
-    <w:lsdException w:name="Medium Grid 2 Accent 4" w:uiPriority="68"/>
-    <w:lsdException w:name="Medium Grid 3 Accent 4" w:uiPriority="69"/>
-    <w:lsdException w:name="Dark List Accent 4" w:uiPriority="70"/>
-    <w:lsdException w:name="Colorful Shading Accent 4" w:uiPriority="71"/>
-    <w:lsdException w:name="Colorful List Accent 4" w:uiPriority="72"/>
-    <w:lsdException w:name="Colorful Grid Accent 4" w:uiPriority="73"/>
-    <w:lsdException w:name="Light Shading Accent 5" w:uiPriority="60"/>
-    <w:lsdException w:name="Light List Accent 5" w:uiPriority="61"/>
-    <w:lsdException w:name="Light Grid Accent 5" w:uiPriority="62"/>
-    <w:lsdException w:name="Medium Shading 1 Accent 5" w:uiPriority="63"/>
-    <w:lsdException w:name="Medium Shading 2 Accent 5" w:uiPriority="64"/>
-    <w:lsdException w:name="Medium List 1 Accent 5" w:uiPriority="65"/>
-    <w:lsdException w:name="Medium List 2 Accent 5" w:uiPriority="66"/>
-    <w:lsdException w:name="Medium Grid 1 Accent 5" w:uiPriority="67"/>
-    <w:lsdException w:name="Medium Grid 2 Accent 5" w:uiPriority="68"/>
-    <w:lsdException w:name="Medium Grid 3 Accent 5" w:uiPriority="69"/>
-    <w:lsdException w:name="Dark List Accent 5" w:uiPriority="70"/>
-    <w:lsdException w:name="Colorful Shading Accent 5" w:uiPriority="71"/>
-    <w:lsdException w:name="Colorful List Accent 5" w:uiPriority="72"/>
-    <w:lsdException w:name="Colorful Grid Accent 5" w:uiPriority="73"/>
-    <w:lsdException w:name="Light Shading Accent 6" w:uiPriority="60"/>
-    <w:lsdException w:name="Light List Accent 6" w:uiPriority="61"/>
-    <w:lsdException w:name="Light Grid Accent 6" w:uiPriority="62"/>
-    <w:lsdException w:name="Medium Shading 1 Accent 6" w:uiPriority="63"/>
-    <w:lsdException w:name="Medium Shading 2 Accent 6" w:uiPriority="64"/>
-    <w:lsdException w:name="Medium List 1 Accent 6" w:uiPriority="65"/>
-    <w:lsdException w:name="Medium List 2 Accent 6" w:uiPriority="66"/>
-    <w:lsdException w:name="Medium Grid 1 Accent 6" w:uiPriority="67"/>
-    <w:lsdException w:name="Medium Grid 2 Accent 6" w:uiPriority="68"/>
-    <w:lsdException w:name="Medium Grid 3 Accent 6" w:uiPriority="69"/>
-    <w:lsdException w:name="Dark List Accent 6" w:uiPriority="70"/>
-    <w:lsdException w:name="Colorful Shading Accent 6" w:uiPriority="71"/>
-    <w:lsdException w:name="Colorful List Accent 6" w:uiPriority="72"/>
-    <w:lsdException w:name="Colorful Grid Accent 6" w:uiPriority="73"/>
-    <w:lsdException w:name="Subtle Emphasis" w:uiPriority="19" w:qFormat="1"/>
-    <w:lsdException w:name="Intense Emphasis" w:uiPriority="21" w:qFormat="1"/>
-    <w:lsdException w:name="Subtle Reference" w:uiPriority="31" w:qFormat="1"/>
-    <w:lsdException w:name="Intense Reference" w:uiPriority="32" w:qFormat="1"/>
-    <w:lsdException w:name="Book Title" w:uiPriority="33" w:qFormat="1"/>
-    <w:lsdException w:name="Bibliography" w:semiHidden="1" w:uiPriority="37" w:unhideWhenUsed="1"/>
-    <w:lsdException w:name="TOC Heading" w:semiHidden="1" w:uiPriority="39" w:unhideWhenUsed="1" w:qFormat="1"/>
-    <w:lsdException w:name="Plain Table 1" w:uiPriority="41"/>
-    <w:lsdException w:name="Plain Table 2" w:uiPriority="42"/>
-    <w:lsdException w:name="Plain Table 3" w:uiPriority="43"/>
-    <w:lsdException w:name="Plain Table 4" w:uiPriority="44"/>
-    <w:lsdException w:name="Plain Table 5" w:uiPriority="45"/>
-    <w:lsdException w:name="Grid Table Light" w:uiPriority="40"/>
-    <w:lsdException w:name="Grid Table 1 Light" w:uiPriority="46"/>
-    <w:lsdException w:name="Grid Table 2" w:uiPriority="47"/>
-    <w:lsdException w:name="Grid Table 3" w:uiPriority="48"/>
-    <w:lsdException w:name="Grid Table 4" w:uiPriority="49"/>
-    <w:lsdException w:name="Grid Table 5 Dark" w:uiPriority="50"/>
-    <w:lsdException w:name="Grid Table 6 Colorful" w:uiPriority="51"/>
-    <w:lsdException w:name="Grid Table 7 Colorful" w:uiPriority="52"/>
-    <w:lsdException w:name="Grid Table 1 Light Accent 1" w:uiPriority="46"/>
-    <w:lsdException w:name="Grid Table 2 Accent 1" w:uiPriority="47"/>
-    <w:lsdException w:name="Grid Table 3 Accent 1" w:uiPriority="48"/>
-    <w:lsdException w:name="Grid Table 4 Accent 1" w:uiPriority="49"/>
-    <w:lsdException w:name="Grid Table 5 Dark Accent 1" w:uiPriority="50"/>
-    <w:lsdException w:name="Grid Table 6 Colorful Accent 1" w:uiPriority="51"/>
-    <w:lsdException w:name="Grid Table 7 Colorful Accent 1" w:uiPriority="52"/>
-    <w:lsdException w:name="Grid Table 1 Light Accent 2" w:uiPriority="46"/>
-    <w:lsdException w:name="Grid Table 2 Accent 2" w:uiPriority="47"/>
-    <w:lsdException w:name="Grid Table 3 Accent 2" w:uiPriority="48"/>
-    <w:lsdException w:name="Grid Table 4 Accent 2" w:uiPriority="49"/>
-    <w:lsdException w:name="Grid Table 5 Dark Accent 2" w:uiPriority="50"/>
-    <w:lsdException w:name="Grid Table 6 Colorful Accent 2" w:uiPriority="51"/>
-    <w:lsdException w:name="Grid Table 7 Colorful Accent 2" w:uiPriority="52"/>
-    <w:lsdException w:name="Grid Table 1 Light Accent 3" w:uiPriority="46"/>
-    <w:lsdException w:name="Grid Table 2 Accent 3" w:uiPriority="47"/>
-    <w:lsdException w:name="Grid Table 3 Accent 3" w:uiPriority="48"/>
-    <w:lsdException w:name="Grid Table 4 Accent 3" w:uiPriority="49"/>
-    <w:lsdException w:name="Grid Table 5 Dark Accent 3" w:uiPriority="50"/>
-    <w:lsdException w:name="Grid Table 6 Colorful Accent 3" w:uiPriority="51"/>
-    <w:lsdException w:name="Grid Table 7 Colorful Accent 3" w:uiPriority="52"/>
-    <w:lsdException w:name="Grid Table 1 Light Accent 4" w:uiPriority="46"/>
-    <w:lsdException w:name="Grid Table 2 Accent 4" w:uiPriority="47"/>
-    <w:lsdException w:name="Grid Table 3 Accent 4" w:uiPriority="48"/>
-    <w:lsdException w:name="Grid Table 4 Accent 4" w:uiPriority="49"/>
-    <w:lsdException w:name="Grid Table 5 Dark Accent 4" w:uiPriority="50"/>
-    <w:lsdException w:name="Grid Table 6 Colorful Accent 4" w:uiPriority="51"/>
-    <w:lsdException w:name="Grid Table 7 Colorful Accent 4" w:uiPriority="52"/>
-    <w:lsdException w:name="Grid Table 1 Light Accent 5" w:uiPriority="46"/>
-    <w:lsdException w:name="Grid Table 2 Accent 5" w:uiPriority="47"/>
-    <w:lsdException w:name="Grid Table 3 Accent 5" w:uiPriority="48"/>
-    <w:lsdException w:name="Grid Table 4 Accent 5" w:uiPriority="49"/>
-    <w:lsdException w:name="Grid Table 5 Dark Accent 5" w:uiPriority="50"/>
-    <w:lsdException w:name="Grid Table 6 Colorful Accent 5" w:uiPriority="51"/>
-    <w:lsdException w:name="Grid Table 7 Colorful Accent 5" w:uiPriority="52"/>
-    <w:lsdException w:name="Grid Table 1 Light Accent 6" w:uiPriority="46"/>
-    <w:lsdException w:name="Grid Table 2 Accent 6" w:uiPriority="47"/>
-    <w:lsdException w:name="Grid Table 3 Accent 6" w:uiPriority="48"/>
-    <w:lsdException w:name="Grid Table 4 Accent 6" w:uiPriority="49"/>
-    <w:lsdException w:name="Grid Table 5 Dark Accent 6" w:uiPriority="50"/>
-    <w:lsdException w:name="Grid Table 6 Colorful Accent 6" w:uiPriority="51"/>
-    <w:lsdException w:name="Grid Table 7 Colorful Accent 6" w:uiPriority="52"/>
-    <w:lsdException w:name="List Table 1 Light" w:uiPriority="46"/>
-    <w:lsdException w:name="List Table 2" w:uiPriority="47"/>
-    <w:lsdException w:name="List Table 3" w:uiPriority="48"/>
-    <w:lsdException w:name="List Table 4" w:uiPriority="49"/>
-    <w:lsdException w:name="List Table 5 Dark" w:uiPriority="50"/>
-    <w:lsdException w:name="List Table 6 Colorful" w:uiPriority="51"/>
-    <w:lsdException w:name="List Table 7 Colorful" w:uiPriority="52"/>
-    <w:lsdException w:name="List Table 1 Light Accent 1" w:uiPriority="46"/>
-    <w:lsdException w:name="List Table 2 Accent 1" w:uiPriority="47"/>
-    <w:lsdException w:name="List Table 3 Accent 1" w:uiPriority="48"/>
-    <w:lsdException w:name="List Table 4 Accent 1" w:uiPriority="49"/>
-    <w:lsdException w:name="List Table 5 Dark Accent 1" w:uiPriority="50"/>
-    <w:lsdException w:name="List Table 6 Colorful Accent 1" w:uiPriority="51"/>
-    <w:lsdException w:name="List Table 7 Colorful Accent 1" w:uiPriority="52"/>
-    <w:lsdException w:name="List Table 1 Light Accent 2" w:uiPriority="46"/>
-    <w:lsdException w:name="List Table 2 Accent 2" w:uiPriority="47"/>
-    <w:lsdException w:name="List Table 3 Accent 2" w:uiPriority="48"/>
-    <w:lsdException w:name="List Table 4 Accent 2" w:uiPriority="49"/>
-    <w:lsdException w:name="List Table 5 Dark Accent 2" w:uiPriority="50"/>
-    <w:lsdException w:name="List Table 6 Colorful Accent 2" w:uiPriority="51"/>
-    <w:lsdException w:name="List Table 7 Colorful Accent 2" w:uiPriority="52"/>
-    <w:lsdException w:name="List Table 1 Light Accent 3" w:uiPriority="46"/>
-    <w:lsdException w:name="List Table 2 Accent 3" w:uiPriority="47"/>
-    <w:lsdException w:name="List Table 3 Accent 3" w:uiPriority="48"/>
-    <w:lsdException w:name="List Table 4 Accent 3" w:uiPriority="49"/>
-    <w:lsdException w:name="List Table 5 Dark Accent 3" w:uiPriority="50"/>
-    <w:lsdException w:name="List Table 6 Colorful Accent 3" w:uiPriority="51"/>
-    <w:lsdException w:name="List Table 7 Colorful Accent 3" w:uiPriority="52"/>
-    <w:lsdException w:name="List Table 1 Light Accent 4" w:uiPriority="46"/>
-    <w:lsdException w:name="List Table 2 Accent 4" w:uiPriority="47"/>
-    <w:lsdException w:name="List Table 3 Accent 4" w:uiPriority="48"/>
-    <w:lsdException w:name="List Table 4 Accent 4" w:uiPriority="49"/>
-    <w:lsdException w:name="List Table 5 Dark Accent 4" w:uiPriority="50"/>
-    <w:lsdException w:name="List Table 6 Colorful Accent 4" w:uiPriority="51"/>
-    <w:lsdException w:name="List Table 7 Colorful Accent 4" w:uiPriority="52"/>
-    <w:lsdException w:name="List Table 1 Light Accent 5" w:uiPriority="46"/>
-    <w:lsdException w:name="List Table 2 Accent 5" w:uiPriority="47"/>
-    <w:lsdException w:name="List Table 3 Accent 5" w:uiPriority="48"/>
-    <w:lsdException w:name="List Table 4 Accent 5" w:uiPriority="49"/>
-    <w:lsdException w:name="List Table 5 Dark Accent 5" w:uiPriority="50"/>
-    <w:lsdException w:name="List Table 6 Colorful Accent 5" w:uiPriority="51"/>
-    <w:lsdException w:name="List Table 7 Colorful Accent 5" w:uiPriority="52"/>
-    <w:lsdException w:name="List Table 1 Light Accent 6" w:uiPriority="46"/>
-    <w:lsdException w:name="List Table 2 Accent 6" w:uiPriority="47"/>
-    <w:lsdException w:name="List Table 3 Accent 6" w:uiPriority="48"/>
-    <w:lsdException w:name="List Table 4 Accent 6" w:uiPriority="49"/>
-    <w:lsdException w:name="List Table 5 Dark Accent 6" w:uiPriority="50"/>
-    <w:lsdException w:name="List Table 6 Colorful Accent 6" w:uiPriority="51"/>
-    <w:lsdException w:name="List Table 7 Colorful Accent 6" w:uiPriority="52"/>
+  <w:latentStyles w:defLockedState="0" w:defUIPriority="99" w:defSemiHidden="1" w:defUnhideWhenUsed="1" w:defQFormat="0" w:count="267">
+    <w:lsdException w:name="Normal" w:semiHidden="0" w:uiPriority="0" w:unhideWhenUsed="0" w:qFormat="1"/>
+    <w:lsdException w:name="heading 1" w:semiHidden="0" w:uiPriority="9" w:unhideWhenUsed="0" w:qFormat="1"/>
+    <w:lsdException w:name="heading 2" w:uiPriority="9" w:qFormat="1"/>
+    <w:lsdException w:name="heading 3" w:uiPriority="9" w:qFormat="1"/>
+    <w:lsdException w:name="heading 4" w:uiPriority="9" w:qFormat="1"/>
+    <w:lsdException w:name="heading 5" w:uiPriority="9" w:qFormat="1"/>
+    <w:lsdException w:name="heading 6" w:uiPriority="9" w:qFormat="1"/>
+    <w:lsdException w:name="heading 7" w:uiPriority="9" w:qFormat="1"/>
+    <w:lsdException w:name="heading 8" w:uiPriority="9" w:qFormat="1"/>
+    <w:lsdException w:name="heading 9" w:uiPriority="9" w:qFormat="1"/>
+    <w:lsdException w:name="toc 1" w:uiPriority="39"/>
+    <w:lsdException w:name="toc 2" w:uiPriority="39"/>
+    <w:lsdException w:name="toc 3" w:uiPriority="39"/>
+    <w:lsdException w:name="toc 4" w:uiPriority="39"/>
+    <w:lsdException w:name="toc 5" w:uiPriority="39"/>
+    <w:lsdException w:name="toc 6" w:uiPriority="39"/>
+    <w:lsdException w:name="toc 7" w:uiPriority="39"/>
+    <w:lsdException w:name="toc 8" w:uiPriority="39"/>
+    <w:lsdException w:name="toc 9" w:uiPriority="39"/>
+    <w:lsdException w:name="caption" w:uiPriority="35" w:qFormat="1"/>
+    <w:lsdException w:name="Title" w:semiHidden="0" w:uiPriority="10" w:unhideWhenUsed="0" w:qFormat="1"/>
+    <w:lsdException w:name="Default Paragraph Font" w:uiPriority="1"/>
+    <w:lsdException w:name="Subtitle" w:semiHidden="0" w:uiPriority="11" w:unhideWhenUsed="0" w:qFormat="1"/>
+    <w:lsdException w:name="Strong" w:semiHidden="0" w:uiPriority="22" w:unhideWhenUsed="0" w:qFormat="1"/>
+    <w:lsdException w:name="Emphasis" w:semiHidden="0" w:uiPriority="20" w:unhideWhenUsed="0" w:qFormat="1"/>
+    <w:lsdException w:name="Table Grid" w:semiHidden="0" w:uiPriority="39" w:unhideWhenUsed="0"/>
+    <w:lsdException w:name="Placeholder Text" w:unhideWhenUsed="0"/>
+    <w:lsdException w:name="No Spacing" w:semiHidden="0" w:uiPriority="1" w:unhideWhenUsed="0" w:qFormat="1"/>
+    <w:lsdException w:name="Light Shading" w:semiHidden="0" w:uiPriority="60" w:unhideWhenUsed="0"/>
+    <w:lsdException w:name="Light List" w:semiHidden="0" w:uiPriority="61" w:unhideWhenUsed="0"/>
+    <w:lsdException w:name="Light Grid" w:semiHidden="0" w:uiPriority="62" w:unhideWhenUsed="0"/>
+    <w:lsdException w:name="Medium Shading 1" w:semiHidden="0" w:uiPriority="63" w:unhideWhenUsed="0"/>
+    <w:lsdException w:name="Medium Shading 2" w:semiHidden="0" w:uiPriority="64" w:unhideWhenUsed="0"/>
+    <w:lsdException w:name="Medium List 1" w:semiHidden="0" w:uiPriority="65" w:unhideWhenUsed="0"/>
+    <w:lsdException w:name="Medium List 2" w:semiHidden="0" w:uiPriority="66" w:unhideWhenUsed="0"/>
+    <w:lsdException w:name="Medium Grid 1" w:semiHidden="0" w:uiPriority="67" w:unhideWhenUsed="0"/>
+    <w:lsdException w:name="Medium Grid 2" w:semiHidden="0" w:uiPriority="68" w:unhideWhenUsed="0"/>
+    <w:lsdException w:name="Medium Grid 3" w:semiHidden="0" w:uiPriority="69" w:unhideWhenUsed="0"/>
+    <w:lsdException w:name="Dark List" w:semiHidden="0" w:uiPriority="70" w:unhideWhenUsed="0"/>
+    <w:lsdException w:name="Colorful Shading" w:semiHidden="0" w:uiPriority="71" w:unhideWhenUsed="0"/>
+    <w:lsdException w:name="Colorful List" w:semiHidden="0" w:uiPriority="72" w:unhideWhenUsed="0"/>
+    <w:lsdException w:name="Colorful Grid" w:semiHidden="0" w:uiPriority="73" w:unhideWhenUsed="0"/>
+    <w:lsdException w:name="Light Shading Accent 1" w:semiHidden="0" w:uiPriority="60" w:unhideWhenUsed="0"/>
+    <w:lsdException w:name="Light List Accent 1" w:semiHidden="0" w:uiPriority="61" w:unhideWhenUsed="0"/>
+    <w:lsdException w:name="Light Grid Accent 1" w:semiHidden="0" w:uiPriority="62" w:unhideWhenUsed="0"/>
+    <w:lsdException w:name="Medium Shading 1 Accent 1" w:semiHidden="0" w:uiPriority="63" w:unhideWhenUsed="0"/>
+    <w:lsdException w:name="Medium Shading 2 Accent 1" w:semiHidden="0" w:uiPriority="64" w:unhideWhenUsed="0"/>
+    <w:lsdException w:name="Medium List 1 Accent 1" w:semiHidden="0" w:uiPriority="65" w:unhideWhenUsed="0"/>
+    <w:lsdException w:name="Revision" w:unhideWhenUsed="0"/>
+    <w:lsdException w:name="List Paragraph" w:semiHidden="0" w:uiPriority="34" w:unhideWhenUsed="0" w:qFormat="1"/>
+    <w:lsdException w:name="Quote" w:semiHidden="0" w:uiPriority="29" w:unhideWhenUsed="0" w:qFormat="1"/>
+    <w:lsdException w:name="Intense Quote" w:semiHidden="0" w:uiPriority="30" w:unhideWhenUsed="0" w:qFormat="1"/>
+    <w:lsdException w:name="Medium List 2 Accent 1" w:semiHidden="0" w:uiPriority="66" w:unhideWhenUsed="0"/>
+    <w:lsdException w:name="Medium Grid 1 Accent 1" w:semiHidden="0" w:uiPriority="67" w:unhideWhenUsed="0"/>
+    <w:lsdException w:name="Medium Grid 2 Accent 1" w:semiHidden="0" w:uiPriority="68" w:unhideWhenUsed="0"/>
+    <w:lsdException w:name="Medium Grid 3 Accent 1" w:semiHidden="0" w:uiPriority="69" w:unhideWhenUsed="0"/>
+    <w:lsdException w:name="Dark List Accent 1" w:semiHidden="0" w:uiPriority="70" w:unhideWhenUsed="0"/>
+    <w:lsdException w:name="Colorful Shading Accent 1" w:semiHidden="0" w:uiPriority="71" w:unhideWhenUsed="0"/>
+    <w:lsdException w:name="Colorful List Accent 1" w:semiHidden="0" w:uiPriority="72" w:unhideWhenUsed="0"/>
+    <w:lsdException w:name="Colorful Grid Accent 1" w:semiHidden="0" w:uiPriority="73" w:unhideWhenUsed="0"/>
+    <w:lsdException w:name="Light Shading Accent 2" w:semiHidden="0" w:uiPriority="60" w:unhideWhenUsed="0"/>
+    <w:lsdException w:name="Light List Accent 2" w:semiHidden="0" w:uiPriority="61" w:unhideWhenUsed="0"/>
+    <w:lsdException w:name="Light Grid Accent 2" w:semiHidden="0" w:uiPriority="62" w:unhideWhenUsed="0"/>
+    <w:lsdException w:name="Medium Shading 1 Accent 2" w:semiHidden="0" w:uiPriority="63" w:unhideWhenUsed="0"/>
+    <w:lsdException w:name="Medium Shading 2 Accent 2" w:semiHidden="0" w:uiPriority="64" w:unhideWhenUsed="0"/>
+    <w:lsdException w:name="Medium List 1 Accent 2" w:semiHidden="0" w:uiPriority="65" w:unhideWhenUsed="0"/>
+    <w:lsdException w:name="Medium List 2 Accent 2" w:semiHidden="0" w:uiPriority="66" w:unhideWhenUsed="0"/>
+    <w:lsdException w:name="Medium Grid 1 Accent 2" w:semiHidden="0" w:uiPriority="67" w:unhideWhenUsed="0"/>
+    <w:lsdException w:name="Medium Grid 2 Accent 2" w:semiHidden="0" w:uiPriority="68" w:unhideWhenUsed="0"/>
+    <w:lsdException w:name="Medium Grid 3 Accent 2" w:semiHidden="0" w:uiPriority="69" w:unhideWhenUsed="0"/>
+    <w:lsdException w:name="Dark List Accent 2" w:semiHidden="0" w:uiPriority="70" w:unhideWhenUsed="0"/>
+    <w:lsdException w:name="Colorful Shading Accent 2" w:semiHidden="0" w:uiPriority="71" w:unhideWhenUsed="0"/>
+    <w:lsdException w:name="Colorful List Accent 2" w:semiHidden="0" w:uiPriority="72" w:unhideWhenUsed="0"/>
+    <w:lsdException w:name="Colorful Grid Accent 2" w:semiHidden="0" w:uiPriority="73" w:unhideWhenUsed="0"/>
+    <w:lsdException w:name="Light Shading Accent 3" w:semiHidden="0" w:uiPriority="60" w:unhideWhenUsed="0"/>
+    <w:lsdException w:name="Light List Accent 3" w:semiHidden="0" w:uiPriority="61" w:unhideWhenUsed="0"/>
+    <w:lsdException w:name="Light Grid Accent 3" w:semiHidden="0" w:uiPriority="62" w:unhideWhenUsed="0"/>
+    <w:lsdException w:name="Medium Shading 1 Accent 3" w:semiHidden="0" w:uiPriority="63" w:unhideWhenUsed="0"/>
+    <w:lsdException w:name="Medium Shading 2 Accent 3" w:semiHidden="0" w:uiPriority="64" w:unhideWhenUsed="0"/>
+    <w:lsdException w:name="Medium List 1 Accent 3" w:semiHidden="0" w:uiPriority="65" w:unhideWhenUsed="0"/>
+    <w:lsdException w:name="Medium List 2 Accent 3" w:semiHidden="0" w:uiPriority="66" w:unhideWhenUsed="0"/>
+    <w:lsdException w:name="Medium Grid 1 Accent 3" w:semiHidden="0" w:uiPriority="67" w:unhideWhenUsed="0"/>
+    <w:lsdException w:name="Medium Grid 2 Accent 3" w:semiHidden="0" w:uiPriority="68" w:unhideWhenUsed="0"/>
+    <w:lsdException w:name="Medium Grid 3 Accent 3" w:semiHidden="0" w:uiPriority="69" w:unhideWhenUsed="0"/>
+    <w:lsdException w:name="Dark List Accent 3" w:semiHidden="0" w:uiPriority="70" w:unhideWhenUsed="0"/>
+    <w:lsdException w:name="Colorful Shading Accent 3" w:semiHidden="0" w:uiPriority="71" w:unhideWhenUsed="0"/>
+    <w:lsdException w:name="Colorful List Accent 3" w:semiHidden="0" w:uiPriority="72" w:unhideWhenUsed="0"/>
+    <w:lsdException w:name="Colorful Grid Accent 3" w:semiHidden="0" w:uiPriority="73" w:unhideWhenUsed="0"/>
+    <w:lsdException w:name="Light Shading Accent 4" w:semiHidden="0" w:uiPriority="60" w:unhideWhenUsed="0"/>
+    <w:lsdException w:name="Light List Accent 4" w:semiHidden="0" w:uiPriority="61" w:unhideWhenUsed="0"/>
+    <w:lsdException w:name="Light Grid Accent 4" w:semiHidden="0" w:uiPriority="62" w:unhideWhenUsed="0"/>
+    <w:lsdException w:name="Medium Shading 1 Accent 4" w:semiHidden="0" w:uiPriority="63" w:unhideWhenUsed="0"/>
+    <w:lsdException w:name="Medium Shading 2 Accent 4" w:semiHidden="0" w:uiPriority="64" w:unhideWhenUsed="0"/>
+    <w:lsdException w:name="Medium List 1 Accent 4" w:semiHidden="0" w:uiPriority="65" w:unhideWhenUsed="0"/>
+    <w:lsdException w:name="Medium List 2 Accent 4" w:semiHidden="0" w:uiPriority="66" w:unhideWhenUsed="0"/>
+    <w:lsdException w:name="Medium Grid 1 Accent 4" w:semiHidden="0" w:uiPriority="67" w:unhideWhenUsed="0"/>
+    <w:lsdException w:name="Medium Grid 2 Accent 4" w:semiHidden="0" w:uiPriority="68" w:unhideWhenUsed="0"/>
+    <w:lsdException w:name="Medium Grid 3 Accent 4" w:semiHidden="0" w:uiPriority="69" w:unhideWhenUsed="0"/>
+    <w:lsdException w:name="Dark List Accent 4" w:semiHidden="0" w:uiPriority="70" w:unhideWhenUsed="0"/>
+    <w:lsdException w:name="Colorful Shading Accent 4" w:semiHidden="0" w:uiPriority="71" w:unhideWhenUsed="0"/>
+    <w:lsdException w:name="Colorful List Accent 4" w:semiHidden="0" w:uiPriority="72" w:unhideWhenUsed="0"/>
+    <w:lsdException w:name="Colorful Grid Accent 4" w:semiHidden="0" w:uiPriority="73" w:unhideWhenUsed="0"/>
+    <w:lsdException w:name="Light Shading Accent 5" w:semiHidden="0" w:uiPriority="60" w:unhideWhenUsed="0"/>
+    <w:lsdException w:name="Light List Accent 5" w:semiHidden="0" w:uiPriority="61" w:unhideWhenUsed="0"/>
+    <w:lsdException w:name="Light Grid Accent 5" w:semiHidden="0" w:uiPriority="62" w:unhideWhenUsed="0"/>
+    <w:lsdException w:name="Medium Shading 1 Accent 5" w:semiHidden="0" w:uiPriority="63" w:unhideWhenUsed="0"/>
+    <w:lsdException w:name="Medium Shading 2 Accent 5" w:semiHidden="0" w:uiPriority="64" w:unhideWhenUsed="0"/>
+    <w:lsdException w:name="Medium List 1 Accent 5" w:semiHidden="0" w:uiPriority="65" w:unhideWhenUsed="0"/>
+    <w:lsdException w:name="Medium List 2 Accent 5" w:semiHidden="0" w:uiPriority="66" w:unhideWhenUsed="0"/>
+    <w:lsdException w:name="Medium Grid 1 Accent 5" w:semiHidden="0" w:uiPriority="67" w:unhideWhenUsed="0"/>
+    <w:lsdException w:name="Medium Grid 2 Accent 5" w:semiHidden="0" w:uiPriority="68" w:unhideWhenUsed="0"/>
+    <w:lsdException w:name="Medium Grid 3 Accent 5" w:semiHidden="0" w:uiPriority="69" w:unhideWhenUsed="0"/>
+    <w:lsdException w:name="Dark List Accent 5" w:semiHidden="0" w:uiPriority="70" w:unhideWhenUsed="0"/>
+    <w:lsdException w:name="Colorful Shading Accent 5" w:semiHidden="0" w:uiPriority="71" w:unhideWhenUsed="0"/>
+    <w:lsdException w:name="Colorful List Accent 5" w:semiHidden="0" w:uiPriority="72" w:unhideWhenUsed="0"/>
+    <w:lsdException w:name="Colorful Grid Accent 5" w:semiHidden="0" w:uiPriority="73" w:unhideWhenUsed="0"/>
+    <w:lsdException w:name="Light Shading Accent 6" w:semiHidden="0" w:uiPriority="60" w:unhideWhenUsed="0"/>
+    <w:lsdException w:name="Light List Accent 6" w:semiHidden="0" w:uiPriority="61" w:unhideWhenUsed="0"/>
+    <w:lsdException w:name="Light Grid Accent 6" w:semiHidden="0" w:uiPriority="62" w:unhideWhenUsed="0"/>
+    <w:lsdException w:name="Medium Shading 1 Accent 6" w:semiHidden="0" w:uiPriority="63" w:unhideWhenUsed="0"/>
+    <w:lsdException w:name="Medium Shading 2 Accent 6" w:semiHidden="0" w:uiPriority="64" w:unhideWhenUsed="0"/>
+    <w:lsdException w:name="Medium List 1 Accent 6" w:semiHidden="0" w:uiPriority="65" w:unhideWhenUsed="0"/>
+    <w:lsdException w:name="Medium List 2 Accent 6" w:semiHidden="0" w:uiPriority="66" w:unhideWhenUsed="0"/>
+    <w:lsdException w:name="Medium Grid 1 Accent 6" w:semiHidden="0" w:uiPriority="67" w:unhideWhenUsed="0"/>
+    <w:lsdException w:name="Medium Grid 2 Accent 6" w:semiHidden="0" w:uiPriority="68" w:unhideWhenUsed="0"/>
+    <w:lsdException w:name="Medium Grid 3 Accent 6" w:semiHidden="0" w:uiPriority="69" w:unhideWhenUsed="0"/>
+    <w:lsdException w:name="Dark List Accent 6" w:semiHidden="0" w:uiPriority="70" w:unhideWhenUsed="0"/>
+    <w:lsdException w:name="Colorful Shading Accent 6" w:semiHidden="0" w:uiPriority="71" w:unhideWhenUsed="0"/>
+    <w:lsdException w:name="Colorful List Accent 6" w:semiHidden="0" w:uiPriority="72" w:unhideWhenUsed="0"/>
+    <w:lsdException w:name="Colorful Grid Accent 6" w:semiHidden="0" w:uiPriority="73" w:unhideWhenUsed="0"/>
+    <w:lsdException w:name="Subtle Emphasis" w:semiHidden="0" w:uiPriority="19" w:unhideWhenUsed="0" w:qFormat="1"/>
+    <w:lsdException w:name="Intense Emphasis" w:semiHidden="0" w:uiPriority="21" w:unhideWhenUsed="0" w:qFormat="1"/>
+    <w:lsdException w:name="Subtle Reference" w:semiHidden="0" w:uiPriority="31" w:unhideWhenUsed="0" w:qFormat="1"/>
+    <w:lsdException w:name="Intense Reference" w:semiHidden="0" w:uiPriority="32" w:unhideWhenUsed="0" w:qFormat="1"/>
+    <w:lsdException w:name="Book Title" w:semiHidden="0" w:uiPriority="33" w:unhideWhenUsed="0" w:qFormat="1"/>
+    <w:lsdException w:name="Bibliography" w:uiPriority="37"/>
+    <w:lsdException w:name="TOC Heading" w:uiPriority="39" w:qFormat="1"/>
   </w:latentStyles>
   <w:style w:type="paragraph" w:default="1" w:styleId="Normal">
     <w:name w:val="Normal"/>
@@ -2398,7 +2186,7 @@
       </w:tblCellMar>
     </w:tblPr>
   </w:style>
-  <w:style w:type="paragraph" w:styleId="Puesto">
+  <w:style w:type="paragraph" w:styleId="Ttulo">
     <w:name w:val="Title"/>
     <w:basedOn w:val="Normal"/>
     <w:next w:val="Normal"/>
@@ -2434,6 +2222,342 @@
     <w:tblPr>
       <w:tblStyleRowBandSize w:val="1"/>
       <w:tblStyleColBandSize w:val="1"/>
+    </w:tblPr>
+  </w:style>
+  <w:style w:type="table" w:customStyle="1" w:styleId="a0">
+    <w:basedOn w:val="TableNormal"/>
+    <w:tblPr>
+      <w:tblStyleRowBandSize w:val="1"/>
+      <w:tblStyleColBandSize w:val="1"/>
+    </w:tblPr>
+  </w:style>
+  <w:style w:type="table" w:customStyle="1" w:styleId="a1">
+    <w:basedOn w:val="TableNormal"/>
+    <w:tblPr>
+      <w:tblStyleRowBandSize w:val="1"/>
+      <w:tblStyleColBandSize w:val="1"/>
+    </w:tblPr>
+  </w:style>
+  <w:style w:type="paragraph" w:styleId="Textodeglobo">
+    <w:name w:val="Balloon Text"/>
+    <w:basedOn w:val="Normal"/>
+    <w:link w:val="TextodegloboCar"/>
+    <w:uiPriority w:val="99"/>
+    <w:semiHidden/>
+    <w:unhideWhenUsed/>
+    <w:rsid w:val="00DF4FD5"/>
+    <w:pPr>
+      <w:spacing w:line="240" w:lineRule="auto"/>
+    </w:pPr>
+    <w:rPr>
+      <w:rFonts w:ascii="Tahoma" w:hAnsi="Tahoma" w:cs="Tahoma"/>
+      <w:sz w:val="16"/>
+      <w:szCs w:val="16"/>
+    </w:rPr>
+  </w:style>
+  <w:style w:type="character" w:customStyle="1" w:styleId="TextodegloboCar">
+    <w:name w:val="Texto de globo Car"/>
+    <w:basedOn w:val="Fuentedeprrafopredeter"/>
+    <w:link w:val="Textodeglobo"/>
+    <w:uiPriority w:val="99"/>
+    <w:semiHidden/>
+    <w:rsid w:val="00DF4FD5"/>
+    <w:rPr>
+      <w:rFonts w:ascii="Tahoma" w:hAnsi="Tahoma" w:cs="Tahoma"/>
+      <w:sz w:val="16"/>
+      <w:szCs w:val="16"/>
+    </w:rPr>
+  </w:style>
+</w:styles>
+</file>
+
+<file path=word/stylesWithEffects.xml><?xml version="1.0" encoding="utf-8"?>
+<w:styles xmlns:wpc="http://schemas.microsoft.com/office/word/2010/wordprocessingCanvas" xmlns:mc="http://schemas.openxmlformats.org/markup-compatibility/2006" xmlns:o="urn:schemas-microsoft-com:office:office" xmlns:r="http://schemas.openxmlformats.org/officeDocument/2006/relationships" xmlns:m="http://schemas.openxmlformats.org/officeDocument/2006/math" xmlns:v="urn:schemas-microsoft-com:vml" xmlns:wp14="http://schemas.microsoft.com/office/word/2010/wordprocessingDrawing" xmlns:wp="http://schemas.openxmlformats.org/drawingml/2006/wordprocessingDrawing" xmlns:w10="urn:schemas-microsoft-com:office:word" xmlns:w="http://schemas.openxmlformats.org/wordprocessingml/2006/main" xmlns:w14="http://schemas.microsoft.com/office/word/2010/wordml" xmlns:wpg="http://schemas.microsoft.com/office/word/2010/wordprocessingGroup" xmlns:wpi="http://schemas.microsoft.com/office/word/2010/wordprocessingInk" xmlns:wne="http://schemas.microsoft.com/office/word/2006/wordml" xmlns:wps="http://schemas.microsoft.com/office/word/2010/wordprocessingShape" mc:Ignorable="w14 wp14">
+  <w:docDefaults>
+    <w:rPrDefault>
+      <w:rPr>
+        <w:rFonts w:ascii="Arial" w:eastAsia="Arial" w:hAnsi="Arial" w:cs="Arial"/>
+        <w:color w:val="000000"/>
+        <w:sz w:val="22"/>
+        <w:szCs w:val="22"/>
+        <w:lang w:val="es-AR" w:eastAsia="es-AR" w:bidi="ar-SA"/>
+      </w:rPr>
+    </w:rPrDefault>
+    <w:pPrDefault>
+      <w:pPr>
+        <w:spacing w:line="276" w:lineRule="auto"/>
+      </w:pPr>
+    </w:pPrDefault>
+  </w:docDefaults>
+  <w:latentStyles w:defLockedState="0" w:defUIPriority="99" w:defSemiHidden="1" w:defUnhideWhenUsed="1" w:defQFormat="0" w:count="267">
+    <w:lsdException w:name="Normal" w:semiHidden="0" w:uiPriority="0" w:unhideWhenUsed="0" w:qFormat="1"/>
+    <w:lsdException w:name="heading 1" w:semiHidden="0" w:uiPriority="9" w:unhideWhenUsed="0" w:qFormat="1"/>
+    <w:lsdException w:name="heading 2" w:uiPriority="9" w:qFormat="1"/>
+    <w:lsdException w:name="heading 3" w:uiPriority="9" w:qFormat="1"/>
+    <w:lsdException w:name="heading 4" w:uiPriority="9" w:qFormat="1"/>
+    <w:lsdException w:name="heading 5" w:uiPriority="9" w:qFormat="1"/>
+    <w:lsdException w:name="heading 6" w:uiPriority="9" w:qFormat="1"/>
+    <w:lsdException w:name="heading 7" w:uiPriority="9" w:qFormat="1"/>
+    <w:lsdException w:name="heading 8" w:uiPriority="9" w:qFormat="1"/>
+    <w:lsdException w:name="heading 9" w:uiPriority="9" w:qFormat="1"/>
+    <w:lsdException w:name="toc 1" w:uiPriority="39"/>
+    <w:lsdException w:name="toc 2" w:uiPriority="39"/>
+    <w:lsdException w:name="toc 3" w:uiPriority="39"/>
+    <w:lsdException w:name="toc 4" w:uiPriority="39"/>
+    <w:lsdException w:name="toc 5" w:uiPriority="39"/>
+    <w:lsdException w:name="toc 6" w:uiPriority="39"/>
+    <w:lsdException w:name="toc 7" w:uiPriority="39"/>
+    <w:lsdException w:name="toc 8" w:uiPriority="39"/>
+    <w:lsdException w:name="toc 9" w:uiPriority="39"/>
+    <w:lsdException w:name="caption" w:uiPriority="35" w:qFormat="1"/>
+    <w:lsdException w:name="Title" w:semiHidden="0" w:uiPriority="10" w:unhideWhenUsed="0" w:qFormat="1"/>
+    <w:lsdException w:name="Default Paragraph Font" w:uiPriority="1"/>
+    <w:lsdException w:name="Subtitle" w:semiHidden="0" w:uiPriority="11" w:unhideWhenUsed="0" w:qFormat="1"/>
+    <w:lsdException w:name="Strong" w:semiHidden="0" w:uiPriority="22" w:unhideWhenUsed="0" w:qFormat="1"/>
+    <w:lsdException w:name="Emphasis" w:semiHidden="0" w:uiPriority="20" w:unhideWhenUsed="0" w:qFormat="1"/>
+    <w:lsdException w:name="Table Grid" w:semiHidden="0" w:uiPriority="39" w:unhideWhenUsed="0"/>
+    <w:lsdException w:name="Placeholder Text" w:unhideWhenUsed="0"/>
+    <w:lsdException w:name="No Spacing" w:semiHidden="0" w:uiPriority="1" w:unhideWhenUsed="0" w:qFormat="1"/>
+    <w:lsdException w:name="Light Shading" w:semiHidden="0" w:uiPriority="60" w:unhideWhenUsed="0"/>
+    <w:lsdException w:name="Light List" w:semiHidden="0" w:uiPriority="61" w:unhideWhenUsed="0"/>
+    <w:lsdException w:name="Light Grid" w:semiHidden="0" w:uiPriority="62" w:unhideWhenUsed="0"/>
+    <w:lsdException w:name="Medium Shading 1" w:semiHidden="0" w:uiPriority="63" w:unhideWhenUsed="0"/>
+    <w:lsdException w:name="Medium Shading 2" w:semiHidden="0" w:uiPriority="64" w:unhideWhenUsed="0"/>
+    <w:lsdException w:name="Medium List 1" w:semiHidden="0" w:uiPriority="65" w:unhideWhenUsed="0"/>
+    <w:lsdException w:name="Medium List 2" w:semiHidden="0" w:uiPriority="66" w:unhideWhenUsed="0"/>
+    <w:lsdException w:name="Medium Grid 1" w:semiHidden="0" w:uiPriority="67" w:unhideWhenUsed="0"/>
+    <w:lsdException w:name="Medium Grid 2" w:semiHidden="0" w:uiPriority="68" w:unhideWhenUsed="0"/>
+    <w:lsdException w:name="Medium Grid 3" w:semiHidden="0" w:uiPriority="69" w:unhideWhenUsed="0"/>
+    <w:lsdException w:name="Dark List" w:semiHidden="0" w:uiPriority="70" w:unhideWhenUsed="0"/>
+    <w:lsdException w:name="Colorful Shading" w:semiHidden="0" w:uiPriority="71" w:unhideWhenUsed="0"/>
+    <w:lsdException w:name="Colorful List" w:semiHidden="0" w:uiPriority="72" w:unhideWhenUsed="0"/>
+    <w:lsdException w:name="Colorful Grid" w:semiHidden="0" w:uiPriority="73" w:unhideWhenUsed="0"/>
+    <w:lsdException w:name="Light Shading Accent 1" w:semiHidden="0" w:uiPriority="60" w:unhideWhenUsed="0"/>
+    <w:lsdException w:name="Light List Accent 1" w:semiHidden="0" w:uiPriority="61" w:unhideWhenUsed="0"/>
+    <w:lsdException w:name="Light Grid Accent 1" w:semiHidden="0" w:uiPriority="62" w:unhideWhenUsed="0"/>
+    <w:lsdException w:name="Medium Shading 1 Accent 1" w:semiHidden="0" w:uiPriority="63" w:unhideWhenUsed="0"/>
+    <w:lsdException w:name="Medium Shading 2 Accent 1" w:semiHidden="0" w:uiPriority="64" w:unhideWhenUsed="0"/>
+    <w:lsdException w:name="Medium List 1 Accent 1" w:semiHidden="0" w:uiPriority="65" w:unhideWhenUsed="0"/>
+    <w:lsdException w:name="Revision" w:unhideWhenUsed="0"/>
+    <w:lsdException w:name="List Paragraph" w:semiHidden="0" w:uiPriority="34" w:unhideWhenUsed="0" w:qFormat="1"/>
+    <w:lsdException w:name="Quote" w:semiHidden="0" w:uiPriority="29" w:unhideWhenUsed="0" w:qFormat="1"/>
+    <w:lsdException w:name="Intense Quote" w:semiHidden="0" w:uiPriority="30" w:unhideWhenUsed="0" w:qFormat="1"/>
+    <w:lsdException w:name="Medium List 2 Accent 1" w:semiHidden="0" w:uiPriority="66" w:unhideWhenUsed="0"/>
+    <w:lsdException w:name="Medium Grid 1 Accent 1" w:semiHidden="0" w:uiPriority="67" w:unhideWhenUsed="0"/>
+    <w:lsdException w:name="Medium Grid 2 Accent 1" w:semiHidden="0" w:uiPriority="68" w:unhideWhenUsed="0"/>
+    <w:lsdException w:name="Medium Grid 3 Accent 1" w:semiHidden="0" w:uiPriority="69" w:unhideWhenUsed="0"/>
+    <w:lsdException w:name="Dark List Accent 1" w:semiHidden="0" w:uiPriority="70" w:unhideWhenUsed="0"/>
+    <w:lsdException w:name="Colorful Shading Accent 1" w:semiHidden="0" w:uiPriority="71" w:unhideWhenUsed="0"/>
+    <w:lsdException w:name="Colorful List Accent 1" w:semiHidden="0" w:uiPriority="72" w:unhideWhenUsed="0"/>
+    <w:lsdException w:name="Colorful Grid Accent 1" w:semiHidden="0" w:uiPriority="73" w:unhideWhenUsed="0"/>
+    <w:lsdException w:name="Light Shading Accent 2" w:semiHidden="0" w:uiPriority="60" w:unhideWhenUsed="0"/>
+    <w:lsdException w:name="Light List Accent 2" w:semiHidden="0" w:uiPriority="61" w:unhideWhenUsed="0"/>
+    <w:lsdException w:name="Light Grid Accent 2" w:semiHidden="0" w:uiPriority="62" w:unhideWhenUsed="0"/>
+    <w:lsdException w:name="Medium Shading 1 Accent 2" w:semiHidden="0" w:uiPriority="63" w:unhideWhenUsed="0"/>
+    <w:lsdException w:name="Medium Shading 2 Accent 2" w:semiHidden="0" w:uiPriority="64" w:unhideWhenUsed="0"/>
+    <w:lsdException w:name="Medium List 1 Accent 2" w:semiHidden="0" w:uiPriority="65" w:unhideWhenUsed="0"/>
+    <w:lsdException w:name="Medium List 2 Accent 2" w:semiHidden="0" w:uiPriority="66" w:unhideWhenUsed="0"/>
+    <w:lsdException w:name="Medium Grid 1 Accent 2" w:semiHidden="0" w:uiPriority="67" w:unhideWhenUsed="0"/>
+    <w:lsdException w:name="Medium Grid 2 Accent 2" w:semiHidden="0" w:uiPriority="68" w:unhideWhenUsed="0"/>
+    <w:lsdException w:name="Medium Grid 3 Accent 2" w:semiHidden="0" w:uiPriority="69" w:unhideWhenUsed="0"/>
+    <w:lsdException w:name="Dark List Accent 2" w:semiHidden="0" w:uiPriority="70" w:unhideWhenUsed="0"/>
+    <w:lsdException w:name="Colorful Shading Accent 2" w:semiHidden="0" w:uiPriority="71" w:unhideWhenUsed="0"/>
+    <w:lsdException w:name="Colorful List Accent 2" w:semiHidden="0" w:uiPriority="72" w:unhideWhenUsed="0"/>
+    <w:lsdException w:name="Colorful Grid Accent 2" w:semiHidden="0" w:uiPriority="73" w:unhideWhenUsed="0"/>
+    <w:lsdException w:name="Light Shading Accent 3" w:semiHidden="0" w:uiPriority="60" w:unhideWhenUsed="0"/>
+    <w:lsdException w:name="Light List Accent 3" w:semiHidden="0" w:uiPriority="61" w:unhideWhenUsed="0"/>
+    <w:lsdException w:name="Light Grid Accent 3" w:semiHidden="0" w:uiPriority="62" w:unhideWhenUsed="0"/>
+    <w:lsdException w:name="Medium Shading 1 Accent 3" w:semiHidden="0" w:uiPriority="63" w:unhideWhenUsed="0"/>
+    <w:lsdException w:name="Medium Shading 2 Accent 3" w:semiHidden="0" w:uiPriority="64" w:unhideWhenUsed="0"/>
+    <w:lsdException w:name="Medium List 1 Accent 3" w:semiHidden="0" w:uiPriority="65" w:unhideWhenUsed="0"/>
+    <w:lsdException w:name="Medium List 2 Accent 3" w:semiHidden="0" w:uiPriority="66" w:unhideWhenUsed="0"/>
+    <w:lsdException w:name="Medium Grid 1 Accent 3" w:semiHidden="0" w:uiPriority="67" w:unhideWhenUsed="0"/>
+    <w:lsdException w:name="Medium Grid 2 Accent 3" w:semiHidden="0" w:uiPriority="68" w:unhideWhenUsed="0"/>
+    <w:lsdException w:name="Medium Grid 3 Accent 3" w:semiHidden="0" w:uiPriority="69" w:unhideWhenUsed="0"/>
+    <w:lsdException w:name="Dark List Accent 3" w:semiHidden="0" w:uiPriority="70" w:unhideWhenUsed="0"/>
+    <w:lsdException w:name="Colorful Shading Accent 3" w:semiHidden="0" w:uiPriority="71" w:unhideWhenUsed="0"/>
+    <w:lsdException w:name="Colorful List Accent 3" w:semiHidden="0" w:uiPriority="72" w:unhideWhenUsed="0"/>
+    <w:lsdException w:name="Colorful Grid Accent 3" w:semiHidden="0" w:uiPriority="73" w:unhideWhenUsed="0"/>
+    <w:lsdException w:name="Light Shading Accent 4" w:semiHidden="0" w:uiPriority="60" w:unhideWhenUsed="0"/>
+    <w:lsdException w:name="Light List Accent 4" w:semiHidden="0" w:uiPriority="61" w:unhideWhenUsed="0"/>
+    <w:lsdException w:name="Light Grid Accent 4" w:semiHidden="0" w:uiPriority="62" w:unhideWhenUsed="0"/>
+    <w:lsdException w:name="Medium Shading 1 Accent 4" w:semiHidden="0" w:uiPriority="63" w:unhideWhenUsed="0"/>
+    <w:lsdException w:name="Medium Shading 2 Accent 4" w:semiHidden="0" w:uiPriority="64" w:unhideWhenUsed="0"/>
+    <w:lsdException w:name="Medium List 1 Accent 4" w:semiHidden="0" w:uiPriority="65" w:unhideWhenUsed="0"/>
+    <w:lsdException w:name="Medium List 2 Accent 4" w:semiHidden="0" w:uiPriority="66" w:unhideWhenUsed="0"/>
+    <w:lsdException w:name="Medium Grid 1 Accent 4" w:semiHidden="0" w:uiPriority="67" w:unhideWhenUsed="0"/>
+    <w:lsdException w:name="Medium Grid 2 Accent 4" w:semiHidden="0" w:uiPriority="68" w:unhideWhenUsed="0"/>
+    <w:lsdException w:name="Medium Grid 3 Accent 4" w:semiHidden="0" w:uiPriority="69" w:unhideWhenUsed="0"/>
+    <w:lsdException w:name="Dark List Accent 4" w:semiHidden="0" w:uiPriority="70" w:unhideWhenUsed="0"/>
+    <w:lsdException w:name="Colorful Shading Accent 4" w:semiHidden="0" w:uiPriority="71" w:unhideWhenUsed="0"/>
+    <w:lsdException w:name="Colorful List Accent 4" w:semiHidden="0" w:uiPriority="72" w:unhideWhenUsed="0"/>
+    <w:lsdException w:name="Colorful Grid Accent 4" w:semiHidden="0" w:uiPriority="73" w:unhideWhenUsed="0"/>
+    <w:lsdException w:name="Light Shading Accent 5" w:semiHidden="0" w:uiPriority="60" w:unhideWhenUsed="0"/>
+    <w:lsdException w:name="Light List Accent 5" w:semiHidden="0" w:uiPriority="61" w:unhideWhenUsed="0"/>
+    <w:lsdException w:name="Light Grid Accent 5" w:semiHidden="0" w:uiPriority="62" w:unhideWhenUsed="0"/>
+    <w:lsdException w:name="Medium Shading 1 Accent 5" w:semiHidden="0" w:uiPriority="63" w:unhideWhenUsed="0"/>
+    <w:lsdException w:name="Medium Shading 2 Accent 5" w:semiHidden="0" w:uiPriority="64" w:unhideWhenUsed="0"/>
+    <w:lsdException w:name="Medium List 1 Accent 5" w:semiHidden="0" w:uiPriority="65" w:unhideWhenUsed="0"/>
+    <w:lsdException w:name="Medium List 2 Accent 5" w:semiHidden="0" w:uiPriority="66" w:unhideWhenUsed="0"/>
+    <w:lsdException w:name="Medium Grid 1 Accent 5" w:semiHidden="0" w:uiPriority="67" w:unhideWhenUsed="0"/>
+    <w:lsdException w:name="Medium Grid 2 Accent 5" w:semiHidden="0" w:uiPriority="68" w:unhideWhenUsed="0"/>
+    <w:lsdException w:name="Medium Grid 3 Accent 5" w:semiHidden="0" w:uiPriority="69" w:unhideWhenUsed="0"/>
+    <w:lsdException w:name="Dark List Accent 5" w:semiHidden="0" w:uiPriority="70" w:unhideWhenUsed="0"/>
+    <w:lsdException w:name="Colorful Shading Accent 5" w:semiHidden="0" w:uiPriority="71" w:unhideWhenUsed="0"/>
+    <w:lsdException w:name="Colorful List Accent 5" w:semiHidden="0" w:uiPriority="72" w:unhideWhenUsed="0"/>
+    <w:lsdException w:name="Colorful Grid Accent 5" w:semiHidden="0" w:uiPriority="73" w:unhideWhenUsed="0"/>
+    <w:lsdException w:name="Light Shading Accent 6" w:semiHidden="0" w:uiPriority="60" w:unhideWhenUsed="0"/>
+    <w:lsdException w:name="Light List Accent 6" w:semiHidden="0" w:uiPriority="61" w:unhideWhenUsed="0"/>
+    <w:lsdException w:name="Light Grid Accent 6" w:semiHidden="0" w:uiPriority="62" w:unhideWhenUsed="0"/>
+    <w:lsdException w:name="Medium Shading 1 Accent 6" w:semiHidden="0" w:uiPriority="63" w:unhideWhenUsed="0"/>
+    <w:lsdException w:name="Medium Shading 2 Accent 6" w:semiHidden="0" w:uiPriority="64" w:unhideWhenUsed="0"/>
+    <w:lsdException w:name="Medium List 1 Accent 6" w:semiHidden="0" w:uiPriority="65" w:unhideWhenUsed="0"/>
+    <w:lsdException w:name="Medium List 2 Accent 6" w:semiHidden="0" w:uiPriority="66" w:unhideWhenUsed="0"/>
+    <w:lsdException w:name="Medium Grid 1 Accent 6" w:semiHidden="0" w:uiPriority="67" w:unhideWhenUsed="0"/>
+    <w:lsdException w:name="Medium Grid 2 Accent 6" w:semiHidden="0" w:uiPriority="68" w:unhideWhenUsed="0"/>
+    <w:lsdException w:name="Medium Grid 3 Accent 6" w:semiHidden="0" w:uiPriority="69" w:unhideWhenUsed="0"/>
+    <w:lsdException w:name="Dark List Accent 6" w:semiHidden="0" w:uiPriority="70" w:unhideWhenUsed="0"/>
+    <w:lsdException w:name="Colorful Shading Accent 6" w:semiHidden="0" w:uiPriority="71" w:unhideWhenUsed="0"/>
+    <w:lsdException w:name="Colorful List Accent 6" w:semiHidden="0" w:uiPriority="72" w:unhideWhenUsed="0"/>
+    <w:lsdException w:name="Colorful Grid Accent 6" w:semiHidden="0" w:uiPriority="73" w:unhideWhenUsed="0"/>
+    <w:lsdException w:name="Subtle Emphasis" w:semiHidden="0" w:uiPriority="19" w:unhideWhenUsed="0" w:qFormat="1"/>
+    <w:lsdException w:name="Intense Emphasis" w:semiHidden="0" w:uiPriority="21" w:unhideWhenUsed="0" w:qFormat="1"/>
+    <w:lsdException w:name="Subtle Reference" w:semiHidden="0" w:uiPriority="31" w:unhideWhenUsed="0" w:qFormat="1"/>
+    <w:lsdException w:name="Intense Reference" w:semiHidden="0" w:uiPriority="32" w:unhideWhenUsed="0" w:qFormat="1"/>
+    <w:lsdException w:name="Book Title" w:semiHidden="0" w:uiPriority="33" w:unhideWhenUsed="0" w:qFormat="1"/>
+    <w:lsdException w:name="Bibliography" w:uiPriority="37"/>
+    <w:lsdException w:name="TOC Heading" w:uiPriority="39" w:qFormat="1"/>
+  </w:latentStyles>
+  <w:style w:type="paragraph" w:default="1" w:styleId="Normal">
+    <w:name w:val="Normal"/>
+  </w:style>
+  <w:style w:type="paragraph" w:styleId="Ttulo1">
+    <w:name w:val="heading 1"/>
+    <w:basedOn w:val="Normal"/>
+    <w:next w:val="Normal"/>
+    <w:pPr>
+      <w:keepNext/>
+      <w:keepLines/>
+      <w:spacing w:before="400" w:after="120"/>
+      <w:contextualSpacing/>
+      <w:outlineLvl w:val="0"/>
+    </w:pPr>
+    <w:rPr>
+      <w:sz w:val="40"/>
+      <w:szCs w:val="40"/>
+    </w:rPr>
+  </w:style>
+  <w:style w:type="paragraph" w:styleId="Ttulo2">
+    <w:name w:val="heading 2"/>
+    <w:basedOn w:val="Normal"/>
+    <w:next w:val="Normal"/>
+    <w:pPr>
+      <w:keepNext/>
+      <w:keepLines/>
+      <w:spacing w:before="360" w:after="120"/>
+      <w:contextualSpacing/>
+      <w:outlineLvl w:val="1"/>
+    </w:pPr>
+    <w:rPr>
+      <w:sz w:val="32"/>
+      <w:szCs w:val="32"/>
+    </w:rPr>
+  </w:style>
+  <w:style w:type="paragraph" w:styleId="Ttulo3">
+    <w:name w:val="heading 3"/>
+    <w:basedOn w:val="Normal"/>
+    <w:next w:val="Normal"/>
+    <w:pPr>
+      <w:keepNext/>
+      <w:keepLines/>
+      <w:spacing w:before="320" w:after="80"/>
+      <w:contextualSpacing/>
+      <w:outlineLvl w:val="2"/>
+    </w:pPr>
+    <w:rPr>
+      <w:color w:val="434343"/>
+      <w:sz w:val="28"/>
+      <w:szCs w:val="28"/>
+    </w:rPr>
+  </w:style>
+  <w:style w:type="paragraph" w:styleId="Ttulo4">
+    <w:name w:val="heading 4"/>
+    <w:basedOn w:val="Normal"/>
+    <w:next w:val="Normal"/>
+    <w:pPr>
+      <w:keepNext/>
+      <w:keepLines/>
+      <w:spacing w:before="280" w:after="80"/>
+      <w:contextualSpacing/>
+      <w:outlineLvl w:val="3"/>
+    </w:pPr>
+    <w:rPr>
+      <w:color w:val="666666"/>
+      <w:sz w:val="24"/>
+      <w:szCs w:val="24"/>
+    </w:rPr>
+  </w:style>
+  <w:style w:type="paragraph" w:styleId="Ttulo5">
+    <w:name w:val="heading 5"/>
+    <w:basedOn w:val="Normal"/>
+    <w:next w:val="Normal"/>
+    <w:pPr>
+      <w:keepNext/>
+      <w:keepLines/>
+      <w:spacing w:before="240" w:after="80"/>
+      <w:contextualSpacing/>
+      <w:outlineLvl w:val="4"/>
+    </w:pPr>
+    <w:rPr>
+      <w:color w:val="666666"/>
+    </w:rPr>
+  </w:style>
+  <w:style w:type="paragraph" w:styleId="Ttulo6">
+    <w:name w:val="heading 6"/>
+    <w:basedOn w:val="Normal"/>
+    <w:next w:val="Normal"/>
+    <w:pPr>
+      <w:keepNext/>
+      <w:keepLines/>
+      <w:spacing w:before="240" w:after="80"/>
+      <w:contextualSpacing/>
+      <w:outlineLvl w:val="5"/>
+    </w:pPr>
+    <w:rPr>
+      <w:i/>
+      <w:color w:val="666666"/>
+    </w:rPr>
+  </w:style>
+  <w:style w:type="character" w:default="1" w:styleId="Fuentedeprrafopredeter">
+    <w:name w:val="Default Paragraph Font"/>
+    <w:uiPriority w:val="1"/>
+    <w:semiHidden/>
+    <w:unhideWhenUsed/>
+  </w:style>
+  <w:style w:type="table" w:default="1" w:styleId="Tablanormal">
+    <w:name w:val="Normal Table"/>
+    <w:uiPriority w:val="99"/>
+    <w:semiHidden/>
+    <w:unhideWhenUsed/>
+    <w:tblPr>
+      <w:tblInd w:w="0" w:type="dxa"/>
+      <w:tblCellMar>
+        <w:top w:w="0" w:type="dxa"/>
+        <w:left w:w="108" w:type="dxa"/>
+        <w:bottom w:w="0" w:type="dxa"/>
+        <w:right w:w="108" w:type="dxa"/>
+      </w:tblCellMar>
+    </w:tblPr>
+  </w:style>
+  <w:style w:type="numbering" w:default="1" w:styleId="Sinlista">
+    <w:name w:val="No List"/>
+    <w:uiPriority w:val="99"/>
+    <w:semiHidden/>
+    <w:unhideWhenUsed/>
+  </w:style>
+  <w:style w:type="table" w:customStyle="1" w:styleId="TableNormal">
+    <w:name w:val="Table Normal"/>
+    <w:tblPr>
       <w:tblCellMar>
         <w:top w:w="0" w:type="dxa"/>
         <w:left w:w="0" w:type="dxa"/>
@@ -2442,17 +2566,49 @@
       </w:tblCellMar>
     </w:tblPr>
   </w:style>
+  <w:style w:type="paragraph" w:styleId="Ttulo">
+    <w:name w:val="Title"/>
+    <w:basedOn w:val="Normal"/>
+    <w:next w:val="Normal"/>
+    <w:pPr>
+      <w:keepNext/>
+      <w:keepLines/>
+      <w:spacing w:after="60"/>
+      <w:contextualSpacing/>
+    </w:pPr>
+    <w:rPr>
+      <w:sz w:val="52"/>
+      <w:szCs w:val="52"/>
+    </w:rPr>
+  </w:style>
+  <w:style w:type="paragraph" w:styleId="Subttulo">
+    <w:name w:val="Subtitle"/>
+    <w:basedOn w:val="Normal"/>
+    <w:next w:val="Normal"/>
+    <w:pPr>
+      <w:keepNext/>
+      <w:keepLines/>
+      <w:spacing w:after="320"/>
+      <w:contextualSpacing/>
+    </w:pPr>
+    <w:rPr>
+      <w:color w:val="666666"/>
+      <w:sz w:val="30"/>
+      <w:szCs w:val="30"/>
+    </w:rPr>
+  </w:style>
+  <w:style w:type="table" w:customStyle="1" w:styleId="a">
+    <w:basedOn w:val="TableNormal"/>
+    <w:tblPr>
+      <w:tblStyleRowBandSize w:val="1"/>
+      <w:tblStyleColBandSize w:val="1"/>
+    </w:tblPr>
+  </w:style>
   <w:style w:type="table" w:customStyle="1" w:styleId="a0">
     <w:basedOn w:val="TableNormal"/>
     <w:tblPr>
       <w:tblStyleRowBandSize w:val="1"/>
       <w:tblStyleColBandSize w:val="1"/>
-      <w:tblCellMar>
-        <w:top w:w="0" w:type="dxa"/>
-        <w:left w:w="0" w:type="dxa"/>
-        <w:bottom w:w="0" w:type="dxa"/>
-        <w:right w:w="0" w:type="dxa"/>
-      </w:tblCellMar>
     </w:tblPr>
   </w:style>
   <w:style w:type="table" w:customStyle="1" w:styleId="a1">
@@ -2460,13 +2616,37 @@
     <w:tblPr>
       <w:tblStyleRowBandSize w:val="1"/>
       <w:tblStyleColBandSize w:val="1"/>
-      <w:tblCellMar>
-        <w:top w:w="0" w:type="dxa"/>
-        <w:left w:w="0" w:type="dxa"/>
-        <w:bottom w:w="0" w:type="dxa"/>
-        <w:right w:w="0" w:type="dxa"/>
-      </w:tblCellMar>
     </w:tblPr>
+  </w:style>
+  <w:style w:type="paragraph" w:styleId="Textodeglobo">
+    <w:name w:val="Balloon Text"/>
+    <w:basedOn w:val="Normal"/>
+    <w:link w:val="TextodegloboCar"/>
+    <w:uiPriority w:val="99"/>
+    <w:semiHidden/>
+    <w:unhideWhenUsed/>
+    <w:rsid w:val="00DF4FD5"/>
+    <w:pPr>
+      <w:spacing w:line="240" w:lineRule="auto"/>
+    </w:pPr>
+    <w:rPr>
+      <w:rFonts w:ascii="Tahoma" w:hAnsi="Tahoma" w:cs="Tahoma"/>
+      <w:sz w:val="16"/>
+      <w:szCs w:val="16"/>
+    </w:rPr>
+  </w:style>
+  <w:style w:type="character" w:customStyle="1" w:styleId="TextodegloboCar">
+    <w:name w:val="Texto de globo Car"/>
+    <w:basedOn w:val="Fuentedeprrafopredeter"/>
+    <w:link w:val="Textodeglobo"/>
+    <w:uiPriority w:val="99"/>
+    <w:semiHidden/>
+    <w:rsid w:val="00DF4FD5"/>
+    <w:rPr>
+      <w:rFonts w:ascii="Tahoma" w:hAnsi="Tahoma" w:cs="Tahoma"/>
+      <w:sz w:val="16"/>
+      <w:szCs w:val="16"/>
+    </w:rPr>
   </w:style>
 </w:styles>
 </file>
@@ -2726,7 +2906,7 @@
   <a:extraClrSchemeLst/>
   <a:extLst>
     <a:ext uri="{05A4C25C-085E-4340-85A3-A5531E510DB2}">
-      <thm15:themeFamily xmlns:thm15="http://schemas.microsoft.com/office/thememl/2012/main" name="Office Theme" id="{62F939B6-93AF-4DB8-9C6B-D6C7DFDC589F}" vid="{4A3C46E8-61CC-4603-A589-7422A47A8E4A}"/>
+      <thm15:themeFamily xmlns:thm15="http://schemas.microsoft.com/office/thememl/2012/main" xmlns="" name="Office Theme" id="{62F939B6-93AF-4DB8-9C6B-D6C7DFDC589F}" vid="{4A3C46E8-61CC-4603-A589-7422A47A8E4A}"/>
     </a:ext>
   </a:extLst>
 </a:theme>

</xml_diff>

<commit_message>
Agrego diagrama de despliegue
</commit_message>
<xml_diff>
--- a/Documentación/Justificación.docx
+++ b/Documentación/Justificación.docx
@@ -1,6 +1,6 @@
 
 <file path=word/document.xml><?xml version="1.0" encoding="utf-8"?>
-<w:document xmlns:wpc="http://schemas.microsoft.com/office/word/2010/wordprocessingCanvas" xmlns:mc="http://schemas.openxmlformats.org/markup-compatibility/2006" xmlns:o="urn:schemas-microsoft-com:office:office" xmlns:r="http://schemas.openxmlformats.org/officeDocument/2006/relationships" xmlns:m="http://schemas.openxmlformats.org/officeDocument/2006/math" xmlns:v="urn:schemas-microsoft-com:vml" xmlns:wp14="http://schemas.microsoft.com/office/word/2010/wordprocessingDrawing" xmlns:wp="http://schemas.openxmlformats.org/drawingml/2006/wordprocessingDrawing" xmlns:w10="urn:schemas-microsoft-com:office:word" xmlns:w="http://schemas.openxmlformats.org/wordprocessingml/2006/main" xmlns:w14="http://schemas.microsoft.com/office/word/2010/wordml" xmlns:wpg="http://schemas.microsoft.com/office/word/2010/wordprocessingGroup" xmlns:wpi="http://schemas.microsoft.com/office/word/2010/wordprocessingInk" xmlns:wne="http://schemas.microsoft.com/office/word/2006/wordml" xmlns:wps="http://schemas.microsoft.com/office/word/2010/wordprocessingShape" mc:Ignorable="w14 wp14">
+<w:document xmlns:wpc="http://schemas.microsoft.com/office/word/2010/wordprocessingCanvas" xmlns:mo="http://schemas.microsoft.com/office/mac/office/2008/main" xmlns:mc="http://schemas.openxmlformats.org/markup-compatibility/2006" xmlns:mv="urn:schemas-microsoft-com:mac:vml" xmlns:o="urn:schemas-microsoft-com:office:office" xmlns:r="http://schemas.openxmlformats.org/officeDocument/2006/relationships" xmlns:m="http://schemas.openxmlformats.org/officeDocument/2006/math" xmlns:v="urn:schemas-microsoft-com:vml" xmlns:wp14="http://schemas.microsoft.com/office/word/2010/wordprocessingDrawing" xmlns:wp="http://schemas.openxmlformats.org/drawingml/2006/wordprocessingDrawing" xmlns:w10="urn:schemas-microsoft-com:office:word" xmlns:w="http://schemas.openxmlformats.org/wordprocessingml/2006/main" xmlns:w14="http://schemas.microsoft.com/office/word/2010/wordml" xmlns:w15="http://schemas.microsoft.com/office/word/2012/wordml" xmlns:wpg="http://schemas.microsoft.com/office/word/2010/wordprocessingGroup" xmlns:wpi="http://schemas.microsoft.com/office/word/2010/wordprocessingInk" xmlns:wne="http://schemas.microsoft.com/office/word/2006/wordml" xmlns:wps="http://schemas.microsoft.com/office/word/2010/wordprocessingShape" mc:Ignorable="w14 w15 wp14">
   <w:background w:color="FFFFFF"/>
   <w:body>
     <w:p>
@@ -21,9 +21,10 @@
       <w:r>
         <w:rPr>
           <w:noProof/>
+          <w:lang w:val="en-US" w:eastAsia="en-US"/>
         </w:rPr>
         <w:drawing>
-          <wp:inline distT="0" distB="0" distL="0" distR="0">
+          <wp:inline distT="0" distB="0" distL="0" distR="0" wp14:anchorId="28B6FB6F" wp14:editId="0ED89284">
             <wp:extent cx="5724525" cy="2266950"/>
             <wp:effectExtent l="0" t="0" r="9525" b="0"/>
             <wp:docPr id="95" name="Imagen 95"/>
@@ -40,7 +41,7 @@
                     </pic:cNvPicPr>
                   </pic:nvPicPr>
                   <pic:blipFill>
-                    <a:blip r:embed="rId8">
+                    <a:blip r:embed="rId7">
                       <a:extLst>
                         <a:ext uri="{28A0092B-C50C-407E-A947-70E740481C1C}">
                           <a14:useLocalDpi xmlns:a14="http://schemas.microsoft.com/office/drawing/2010/main" val="0"/>
@@ -98,15 +99,7 @@
         <w:t xml:space="preserve"> un archivo </w:t>
       </w:r>
       <w:r>
-        <w:t>plano (.</w:t>
-      </w:r>
-      <w:proofErr w:type="spellStart"/>
-      <w:r>
-        <w:t>txt</w:t>
-      </w:r>
-      <w:proofErr w:type="spellEnd"/>
-      <w:r>
-        <w:t>)</w:t>
+        <w:t>plano (.txt)</w:t>
       </w:r>
       <w:r>
         <w:t xml:space="preserve">, </w:t>
@@ -120,19 +113,9 @@
     </w:p>
     <w:p/>
     <w:p>
-      <w:proofErr w:type="spellStart"/>
-      <w:r>
-        <w:t>Nombre_Empresa</w:t>
-      </w:r>
-      <w:proofErr w:type="gramStart"/>
-      <w:r>
-        <w:t>;Fecha</w:t>
-      </w:r>
-      <w:proofErr w:type="gramEnd"/>
-      <w:r>
-        <w:t>_Comienzo;Fecha_fin;Cuenta;Valor</w:t>
-      </w:r>
-      <w:proofErr w:type="spellEnd"/>
+      <w:r>
+        <w:t>Nombre_Empresa;Fecha_Comienzo;Fecha_fin;Cuenta;Valor</w:t>
+      </w:r>
     </w:p>
     <w:p/>
     <w:p>
@@ -153,9 +136,10 @@
       <w:r>
         <w:rPr>
           <w:noProof/>
+          <w:lang w:val="en-US" w:eastAsia="en-US"/>
         </w:rPr>
         <w:drawing>
-          <wp:inline distT="0" distB="0" distL="0" distR="0">
+          <wp:inline distT="0" distB="0" distL="0" distR="0" wp14:anchorId="2579867B" wp14:editId="4228DCD3">
             <wp:extent cx="4846320" cy="4572000"/>
             <wp:effectExtent l="0" t="0" r="0" b="0"/>
             <wp:docPr id="96" name="Imagen 96"/>
@@ -172,7 +156,7 @@
                     </pic:cNvPicPr>
                   </pic:nvPicPr>
                   <pic:blipFill>
-                    <a:blip r:embed="rId9">
+                    <a:blip r:embed="rId8">
                       <a:extLst>
                         <a:ext uri="{28A0092B-C50C-407E-A947-70E740481C1C}">
                           <a14:useLocalDpi xmlns:a14="http://schemas.microsoft.com/office/drawing/2010/main" val="0"/>
@@ -235,45 +219,13 @@
         <w:t>que tenemos en memoria. Tendríamos</w:t>
       </w:r>
       <w:r>
-        <w:t xml:space="preserve"> 2 filtros, uno para nombre de empresa (</w:t>
-      </w:r>
-      <w:proofErr w:type="spellStart"/>
-      <w:r>
-        <w:t>aceptaria</w:t>
-      </w:r>
-      <w:proofErr w:type="spellEnd"/>
-      <w:r>
-        <w:t xml:space="preserve"> expresiones regulares), otro para el periodo</w:t>
+        <w:t xml:space="preserve"> 2 filtros, uno para nombre de empresa (aceptaria expresiones regulares), otro para el periodo</w:t>
       </w:r>
       <w:r>
         <w:t xml:space="preserve"> </w:t>
       </w:r>
       <w:r>
-        <w:t xml:space="preserve">y 2 botones, uno para ejecutar la consulta en base a los 2 filtros y otro para disparar la carga de datos (abre un file </w:t>
-      </w:r>
-      <w:proofErr w:type="spellStart"/>
-      <w:r>
-        <w:t>chooser</w:t>
-      </w:r>
-      <w:proofErr w:type="spellEnd"/>
-      <w:r>
-        <w:t xml:space="preserve">, ejecuta el proceso de carga planteado arriba, y </w:t>
-      </w:r>
-      <w:proofErr w:type="spellStart"/>
-      <w:r>
-        <w:t>reejecuta</w:t>
-      </w:r>
-      <w:proofErr w:type="spellEnd"/>
-      <w:r>
-        <w:t xml:space="preserve"> la consulta para refrescar la tabla). La idea de esta interfaz es que el usuario pueda comparar tanto empresas entre sí, como periodos dentro de una misma empresa, por </w:t>
-      </w:r>
-      <w:proofErr w:type="spellStart"/>
-      <w:r>
-        <w:t>ej</w:t>
-      </w:r>
-      <w:proofErr w:type="spellEnd"/>
-      <w:r>
-        <w:t>:</w:t>
+        <w:t>y 2 botones, uno para ejecutar la consulta en base a los 2 filtros y otro para disparar la carga de datos (abre un file chooser, ejecuta el proceso de carga planteado arriba, y reejecuta la consulta para refrescar la tabla). La idea de esta interfaz es que el usuario pueda comparar tanto empresas entre sí, como periodos dentro de una misma empresa, por ej:</w:t>
       </w:r>
     </w:p>
     <w:p>
@@ -294,9 +246,10 @@
       <w:r>
         <w:rPr>
           <w:noProof/>
+          <w:lang w:val="en-US" w:eastAsia="en-US"/>
         </w:rPr>
         <w:drawing>
-          <wp:inline distT="0" distB="0" distL="0" distR="0">
+          <wp:inline distT="0" distB="0" distL="0" distR="0" wp14:anchorId="34AC50B6" wp14:editId="51A12996">
             <wp:extent cx="5734050" cy="3829050"/>
             <wp:effectExtent l="0" t="0" r="0" b="0"/>
             <wp:docPr id="97" name="Imagen 97"/>
@@ -313,7 +266,7 @@
                     </pic:cNvPicPr>
                   </pic:nvPicPr>
                   <pic:blipFill>
-                    <a:blip r:embed="rId10">
+                    <a:blip r:embed="rId9">
                       <a:extLst>
                         <a:ext uri="{28A0092B-C50C-407E-A947-70E740481C1C}">
                           <a14:useLocalDpi xmlns:a14="http://schemas.microsoft.com/office/drawing/2010/main" val="0"/>
@@ -412,9 +365,10 @@
       <w:r>
         <w:rPr>
           <w:noProof/>
+          <w:lang w:val="en-US" w:eastAsia="en-US"/>
         </w:rPr>
         <w:drawing>
-          <wp:inline distT="0" distB="0" distL="0" distR="0">
+          <wp:inline distT="0" distB="0" distL="0" distR="0" wp14:anchorId="2EC546AB" wp14:editId="6134EC87">
             <wp:extent cx="4248150" cy="2514600"/>
             <wp:effectExtent l="0" t="0" r="0" b="0"/>
             <wp:docPr id="1" name="0 Imagen"/>
@@ -429,7 +383,7 @@
                     <pic:cNvPicPr/>
                   </pic:nvPicPr>
                   <pic:blipFill>
-                    <a:blip r:embed="rId11">
+                    <a:blip r:embed="rId10">
                       <a:extLst>
                         <a:ext uri="{28A0092B-C50C-407E-A947-70E740481C1C}">
                           <a14:useLocalDpi xmlns:a14="http://schemas.microsoft.com/office/drawing/2010/main" val="0"/>
@@ -537,15 +491,7 @@
         <w:contextualSpacing/>
       </w:pPr>
       <w:r>
-        <w:t>El sistema muestra los periodos resultantes con formato (</w:t>
-      </w:r>
-      <w:proofErr w:type="spellStart"/>
-      <w:r>
-        <w:t>aca</w:t>
-      </w:r>
-      <w:proofErr w:type="spellEnd"/>
-      <w:r>
-        <w:t xml:space="preserve"> va el formato de la tabla)</w:t>
+        <w:t>El sistema muestra los periodos resultantes con formato (aca va el formato de la tabla)</w:t>
       </w:r>
     </w:p>
     <w:p>
@@ -584,15 +530,7 @@
         <w:contextualSpacing/>
       </w:pPr>
       <w:r>
-        <w:t xml:space="preserve">El usuario </w:t>
-      </w:r>
-      <w:proofErr w:type="spellStart"/>
-      <w:r>
-        <w:t>seleciona</w:t>
-      </w:r>
-      <w:proofErr w:type="spellEnd"/>
-      <w:r>
-        <w:t xml:space="preserve"> el archivo con los datos a cargar (anexa formato de archivo)</w:t>
+        <w:t>El usuario seleciona el archivo con los datos a cargar (anexa formato de archivo)</w:t>
       </w:r>
     </w:p>
     <w:p>
@@ -610,13 +548,8 @@
     </w:p>
     <w:p/>
     <w:p>
-      <w:proofErr w:type="gramStart"/>
-      <w:r>
-        <w:t>o</w:t>
-      </w:r>
-      <w:proofErr w:type="gramEnd"/>
-      <w:r>
-        <w:t xml:space="preserve"> algo por el estilo.</w:t>
+      <w:r>
+        <w:t>o algo por el estilo.</w:t>
       </w:r>
     </w:p>
     <w:p/>
@@ -632,17 +565,8 @@
           <w:b/>
           <w:u w:val="single"/>
         </w:rPr>
-        <w:t xml:space="preserve">Especificación de </w:t>
-      </w:r>
-      <w:proofErr w:type="spellStart"/>
-      <w:r>
-        <w:rPr>
-          <w:b/>
-          <w:u w:val="single"/>
-        </w:rPr>
-        <w:t>CU’s</w:t>
-      </w:r>
-      <w:proofErr w:type="spellEnd"/>
+        <w:t>Especificación de CU’s</w:t>
+      </w:r>
     </w:p>
     <w:p>
       <w:pPr>
@@ -1386,6 +1310,13 @@
     </w:p>
     <w:p>
       <w:pPr>
+        <w:rPr>
+          <w:b/>
+        </w:rPr>
+      </w:pPr>
+    </w:p>
+    <w:p>
+      <w:pPr>
         <w:jc w:val="center"/>
         <w:rPr>
           <w:b/>
@@ -1395,9 +1326,10 @@
         <w:rPr>
           <w:b/>
           <w:noProof/>
+          <w:lang w:val="en-US" w:eastAsia="en-US"/>
         </w:rPr>
         <w:drawing>
-          <wp:inline distT="0" distB="0" distL="0" distR="0">
+          <wp:inline distT="0" distB="0" distL="0" distR="0" wp14:anchorId="61E3F9EC" wp14:editId="01F7C322">
             <wp:extent cx="6048375" cy="923925"/>
             <wp:effectExtent l="0" t="0" r="0" b="9525"/>
             <wp:docPr id="3" name="0 Imagen"/>
@@ -1412,7 +1344,7 @@
                     <pic:cNvPicPr/>
                   </pic:nvPicPr>
                   <pic:blipFill>
-                    <a:blip r:embed="rId12">
+                    <a:blip r:embed="rId11">
                       <a:extLst>
                         <a:ext uri="{28A0092B-C50C-407E-A947-70E740481C1C}">
                           <a14:useLocalDpi xmlns:a14="http://schemas.microsoft.com/office/drawing/2010/main" val="0"/>
@@ -1440,36 +1372,180 @@
       </w:r>
     </w:p>
     <w:p/>
-    <w:p/>
-    <w:p>
-      <w:pPr>
-        <w:rPr>
-          <w:b/>
-        </w:rPr>
-      </w:pPr>
-      <w:r>
-        <w:rPr>
-          <w:b/>
-        </w:rPr>
-        <w:t>Diagrama de Despliegue:</w:t>
-      </w:r>
-    </w:p>
-    <w:p>
-      <w:pPr>
-        <w:rPr>
-          <w:b/>
-        </w:rPr>
-      </w:pPr>
-    </w:p>
-    <w:p>
-      <w:pPr>
-        <w:jc w:val="center"/>
-        <w:rPr>
-          <w:b/>
+    <w:p>
+      <w:pPr>
+        <w:rPr>
+          <w:b/>
+        </w:rPr>
+      </w:pPr>
+    </w:p>
+    <w:p>
+      <w:pPr>
+        <w:rPr>
+          <w:b/>
+        </w:rPr>
+      </w:pPr>
+    </w:p>
+    <w:p>
+      <w:pPr>
+        <w:rPr>
+          <w:b/>
+        </w:rPr>
+      </w:pPr>
+    </w:p>
+    <w:p>
+      <w:pPr>
+        <w:rPr>
+          <w:b/>
+        </w:rPr>
+      </w:pPr>
+    </w:p>
+    <w:p>
+      <w:pPr>
+        <w:rPr>
+          <w:b/>
+        </w:rPr>
+      </w:pPr>
+    </w:p>
+    <w:p>
+      <w:pPr>
+        <w:rPr>
+          <w:b/>
+        </w:rPr>
+      </w:pPr>
+    </w:p>
+    <w:p>
+      <w:pPr>
+        <w:rPr>
+          <w:b/>
+        </w:rPr>
+      </w:pPr>
+    </w:p>
+    <w:p>
+      <w:pPr>
+        <w:rPr>
+          <w:b/>
+        </w:rPr>
+      </w:pPr>
+    </w:p>
+    <w:p>
+      <w:pPr>
+        <w:rPr>
+          <w:b/>
+        </w:rPr>
+      </w:pPr>
+    </w:p>
+    <w:p>
+      <w:pPr>
+        <w:rPr>
+          <w:b/>
+          <w:noProof/>
+          <w:lang w:val="en-US" w:eastAsia="en-US"/>
         </w:rPr>
       </w:pPr>
       <w:bookmarkStart w:id="0" w:name="_GoBack"/>
       <w:bookmarkEnd w:id="0"/>
+      <w:r>
+        <w:rPr>
+          <w:b/>
+        </w:rPr>
+        <w:lastRenderedPageBreak/>
+        <w:t>Diagrama de Despliegue:</w:t>
+      </w:r>
+      <w:r>
+        <w:rPr>
+          <w:b/>
+          <w:noProof/>
+          <w:lang w:val="en-US" w:eastAsia="en-US"/>
+        </w:rPr>
+        <w:t xml:space="preserve"> </w:t>
+      </w:r>
+    </w:p>
+    <w:p>
+      <w:pPr>
+        <w:rPr>
+          <w:b/>
+          <w:noProof/>
+          <w:lang w:val="en-US" w:eastAsia="en-US"/>
+        </w:rPr>
+      </w:pPr>
+    </w:p>
+    <w:p>
+      <w:pPr>
+        <w:rPr>
+          <w:b/>
+        </w:rPr>
+      </w:pPr>
+      <w:r>
+        <w:rPr>
+          <w:b/>
+          <w:noProof/>
+          <w:lang w:val="en-US" w:eastAsia="en-US"/>
+        </w:rPr>
+        <w:drawing>
+          <wp:inline distT="0" distB="0" distL="0" distR="0" wp14:anchorId="125F0FC7" wp14:editId="63ECFA0A">
+            <wp:extent cx="2451735" cy="2102734"/>
+            <wp:effectExtent l="0" t="0" r="12065" b="5715"/>
+            <wp:docPr id="2" name="Picture 2"/>
+            <wp:cNvGraphicFramePr>
+              <a:graphicFrameLocks xmlns:a="http://schemas.openxmlformats.org/drawingml/2006/main" noChangeAspect="1"/>
+            </wp:cNvGraphicFramePr>
+            <a:graphic xmlns:a="http://schemas.openxmlformats.org/drawingml/2006/main">
+              <a:graphicData uri="http://schemas.openxmlformats.org/drawingml/2006/picture">
+                <pic:pic xmlns:pic="http://schemas.openxmlformats.org/drawingml/2006/picture">
+                  <pic:nvPicPr>
+                    <pic:cNvPr id="2" name="Untitled Diagram (1).jpg"/>
+                    <pic:cNvPicPr/>
+                  </pic:nvPicPr>
+                  <pic:blipFill>
+                    <a:blip r:embed="rId12">
+                      <a:extLst>
+                        <a:ext uri="{28A0092B-C50C-407E-A947-70E740481C1C}">
+                          <a14:useLocalDpi xmlns:a14="http://schemas.microsoft.com/office/drawing/2010/main" val="0"/>
+                        </a:ext>
+                      </a:extLst>
+                    </a:blip>
+                    <a:stretch>
+                      <a:fillRect/>
+                    </a:stretch>
+                  </pic:blipFill>
+                  <pic:spPr>
+                    <a:xfrm>
+                      <a:off x="0" y="0"/>
+                      <a:ext cx="2476268" cy="2123774"/>
+                    </a:xfrm>
+                    <a:prstGeom prst="rect">
+                      <a:avLst/>
+                    </a:prstGeom>
+                  </pic:spPr>
+                </pic:pic>
+              </a:graphicData>
+            </a:graphic>
+          </wp:inline>
+        </w:drawing>
+      </w:r>
+    </w:p>
+    <w:p>
+      <w:pPr>
+        <w:rPr>
+          <w:b/>
+        </w:rPr>
+      </w:pPr>
+    </w:p>
+    <w:p>
+      <w:pPr>
+        <w:rPr>
+          <w:b/>
+        </w:rPr>
+      </w:pPr>
+    </w:p>
+    <w:p>
+      <w:pPr>
+        <w:jc w:val="center"/>
+        <w:rPr>
+          <w:b/>
+        </w:rPr>
+      </w:pPr>
     </w:p>
     <w:sectPr>
       <w:footerReference w:type="default" r:id="rId13"/>
@@ -1483,7 +1559,7 @@
 </file>
 
 <file path=word/endnotes.xml><?xml version="1.0" encoding="utf-8"?>
-<w:endnotes xmlns:wpc="http://schemas.microsoft.com/office/word/2010/wordprocessingCanvas" xmlns:mc="http://schemas.openxmlformats.org/markup-compatibility/2006" xmlns:o="urn:schemas-microsoft-com:office:office" xmlns:r="http://schemas.openxmlformats.org/officeDocument/2006/relationships" xmlns:m="http://schemas.openxmlformats.org/officeDocument/2006/math" xmlns:v="urn:schemas-microsoft-com:vml" xmlns:wp14="http://schemas.microsoft.com/office/word/2010/wordprocessingDrawing" xmlns:wp="http://schemas.openxmlformats.org/drawingml/2006/wordprocessingDrawing" xmlns:w10="urn:schemas-microsoft-com:office:word" xmlns:w="http://schemas.openxmlformats.org/wordprocessingml/2006/main" xmlns:w14="http://schemas.microsoft.com/office/word/2010/wordml" xmlns:wpg="http://schemas.microsoft.com/office/word/2010/wordprocessingGroup" xmlns:wpi="http://schemas.microsoft.com/office/word/2010/wordprocessingInk" xmlns:wne="http://schemas.microsoft.com/office/word/2006/wordml" xmlns:wps="http://schemas.microsoft.com/office/word/2010/wordprocessingShape" mc:Ignorable="w14 wp14">
+<w:endnotes xmlns:wpc="http://schemas.microsoft.com/office/word/2010/wordprocessingCanvas" xmlns:mo="http://schemas.microsoft.com/office/mac/office/2008/main" xmlns:mc="http://schemas.openxmlformats.org/markup-compatibility/2006" xmlns:mv="urn:schemas-microsoft-com:mac:vml" xmlns:o="urn:schemas-microsoft-com:office:office" xmlns:r="http://schemas.openxmlformats.org/officeDocument/2006/relationships" xmlns:m="http://schemas.openxmlformats.org/officeDocument/2006/math" xmlns:v="urn:schemas-microsoft-com:vml" xmlns:wp14="http://schemas.microsoft.com/office/word/2010/wordprocessingDrawing" xmlns:wp="http://schemas.openxmlformats.org/drawingml/2006/wordprocessingDrawing" xmlns:w10="urn:schemas-microsoft-com:office:word" xmlns:w="http://schemas.openxmlformats.org/wordprocessingml/2006/main" xmlns:w14="http://schemas.microsoft.com/office/word/2010/wordml" xmlns:w15="http://schemas.microsoft.com/office/word/2012/wordml" xmlns:wpg="http://schemas.microsoft.com/office/word/2010/wordprocessingGroup" xmlns:wpi="http://schemas.microsoft.com/office/word/2010/wordprocessingInk" xmlns:wne="http://schemas.microsoft.com/office/word/2006/wordml" xmlns:wps="http://schemas.microsoft.com/office/word/2010/wordprocessingShape" mc:Ignorable="w14 w15 wp14">
   <w:endnote w:type="separator" w:id="-1">
     <w:p>
       <w:pPr>
@@ -1508,13 +1584,13 @@
 </file>
 
 <file path=word/footer1.xml><?xml version="1.0" encoding="utf-8"?>
-<w:ftr xmlns:wpc="http://schemas.microsoft.com/office/word/2010/wordprocessingCanvas" xmlns:mc="http://schemas.openxmlformats.org/markup-compatibility/2006" xmlns:o="urn:schemas-microsoft-com:office:office" xmlns:r="http://schemas.openxmlformats.org/officeDocument/2006/relationships" xmlns:m="http://schemas.openxmlformats.org/officeDocument/2006/math" xmlns:v="urn:schemas-microsoft-com:vml" xmlns:wp14="http://schemas.microsoft.com/office/word/2010/wordprocessingDrawing" xmlns:wp="http://schemas.openxmlformats.org/drawingml/2006/wordprocessingDrawing" xmlns:w10="urn:schemas-microsoft-com:office:word" xmlns:w="http://schemas.openxmlformats.org/wordprocessingml/2006/main" xmlns:w14="http://schemas.microsoft.com/office/word/2010/wordml" xmlns:wpg="http://schemas.microsoft.com/office/word/2010/wordprocessingGroup" xmlns:wpi="http://schemas.microsoft.com/office/word/2010/wordprocessingInk" xmlns:wne="http://schemas.microsoft.com/office/word/2006/wordml" xmlns:wps="http://schemas.microsoft.com/office/word/2010/wordprocessingShape" mc:Ignorable="w14 wp14">
+<w:ftr xmlns:wpc="http://schemas.microsoft.com/office/word/2010/wordprocessingCanvas" xmlns:mo="http://schemas.microsoft.com/office/mac/office/2008/main" xmlns:mc="http://schemas.openxmlformats.org/markup-compatibility/2006" xmlns:mv="urn:schemas-microsoft-com:mac:vml" xmlns:o="urn:schemas-microsoft-com:office:office" xmlns:r="http://schemas.openxmlformats.org/officeDocument/2006/relationships" xmlns:m="http://schemas.openxmlformats.org/officeDocument/2006/math" xmlns:v="urn:schemas-microsoft-com:vml" xmlns:wp14="http://schemas.microsoft.com/office/word/2010/wordprocessingDrawing" xmlns:wp="http://schemas.openxmlformats.org/drawingml/2006/wordprocessingDrawing" xmlns:w10="urn:schemas-microsoft-com:office:word" xmlns:w="http://schemas.openxmlformats.org/wordprocessingml/2006/main" xmlns:w14="http://schemas.microsoft.com/office/word/2010/wordml" xmlns:w15="http://schemas.microsoft.com/office/word/2012/wordml" xmlns:wpg="http://schemas.microsoft.com/office/word/2010/wordprocessingGroup" xmlns:wpi="http://schemas.microsoft.com/office/word/2010/wordprocessingInk" xmlns:wne="http://schemas.microsoft.com/office/word/2006/wordml" xmlns:wps="http://schemas.microsoft.com/office/word/2010/wordprocessingShape" mc:Ignorable="w14 w15 wp14">
   <w:p/>
 </w:ftr>
 </file>
 
 <file path=word/footnotes.xml><?xml version="1.0" encoding="utf-8"?>
-<w:footnotes xmlns:wpc="http://schemas.microsoft.com/office/word/2010/wordprocessingCanvas" xmlns:mc="http://schemas.openxmlformats.org/markup-compatibility/2006" xmlns:o="urn:schemas-microsoft-com:office:office" xmlns:r="http://schemas.openxmlformats.org/officeDocument/2006/relationships" xmlns:m="http://schemas.openxmlformats.org/officeDocument/2006/math" xmlns:v="urn:schemas-microsoft-com:vml" xmlns:wp14="http://schemas.microsoft.com/office/word/2010/wordprocessingDrawing" xmlns:wp="http://schemas.openxmlformats.org/drawingml/2006/wordprocessingDrawing" xmlns:w10="urn:schemas-microsoft-com:office:word" xmlns:w="http://schemas.openxmlformats.org/wordprocessingml/2006/main" xmlns:w14="http://schemas.microsoft.com/office/word/2010/wordml" xmlns:wpg="http://schemas.microsoft.com/office/word/2010/wordprocessingGroup" xmlns:wpi="http://schemas.microsoft.com/office/word/2010/wordprocessingInk" xmlns:wne="http://schemas.microsoft.com/office/word/2006/wordml" xmlns:wps="http://schemas.microsoft.com/office/word/2010/wordprocessingShape" mc:Ignorable="w14 wp14">
+<w:footnotes xmlns:wpc="http://schemas.microsoft.com/office/word/2010/wordprocessingCanvas" xmlns:mo="http://schemas.microsoft.com/office/mac/office/2008/main" xmlns:mc="http://schemas.openxmlformats.org/markup-compatibility/2006" xmlns:mv="urn:schemas-microsoft-com:mac:vml" xmlns:o="urn:schemas-microsoft-com:office:office" xmlns:r="http://schemas.openxmlformats.org/officeDocument/2006/relationships" xmlns:m="http://schemas.openxmlformats.org/officeDocument/2006/math" xmlns:v="urn:schemas-microsoft-com:vml" xmlns:wp14="http://schemas.microsoft.com/office/word/2010/wordprocessingDrawing" xmlns:wp="http://schemas.openxmlformats.org/drawingml/2006/wordprocessingDrawing" xmlns:w10="urn:schemas-microsoft-com:office:word" xmlns:w="http://schemas.openxmlformats.org/wordprocessingml/2006/main" xmlns:w14="http://schemas.microsoft.com/office/word/2010/wordml" xmlns:w15="http://schemas.microsoft.com/office/word/2012/wordml" xmlns:wpg="http://schemas.microsoft.com/office/word/2010/wordprocessingGroup" xmlns:wpi="http://schemas.microsoft.com/office/word/2010/wordprocessingInk" xmlns:wne="http://schemas.microsoft.com/office/word/2006/wordml" xmlns:wps="http://schemas.microsoft.com/office/word/2010/wordprocessingShape" mc:Ignorable="w14 w15 wp14">
   <w:footnote w:type="separator" w:id="-1">
     <w:p>
       <w:pPr>
@@ -1539,7 +1615,7 @@
 </file>
 
 <file path=word/numbering.xml><?xml version="1.0" encoding="utf-8"?>
-<w:numbering xmlns:wpc="http://schemas.microsoft.com/office/word/2010/wordprocessingCanvas" xmlns:mc="http://schemas.openxmlformats.org/markup-compatibility/2006" xmlns:o="urn:schemas-microsoft-com:office:office" xmlns:r="http://schemas.openxmlformats.org/officeDocument/2006/relationships" xmlns:m="http://schemas.openxmlformats.org/officeDocument/2006/math" xmlns:v="urn:schemas-microsoft-com:vml" xmlns:wp14="http://schemas.microsoft.com/office/word/2010/wordprocessingDrawing" xmlns:wp="http://schemas.openxmlformats.org/drawingml/2006/wordprocessingDrawing" xmlns:w10="urn:schemas-microsoft-com:office:word" xmlns:w="http://schemas.openxmlformats.org/wordprocessingml/2006/main" xmlns:w14="http://schemas.microsoft.com/office/word/2010/wordml" xmlns:wpg="http://schemas.microsoft.com/office/word/2010/wordprocessingGroup" xmlns:wpi="http://schemas.microsoft.com/office/word/2010/wordprocessingInk" xmlns:wne="http://schemas.microsoft.com/office/word/2006/wordml" xmlns:wps="http://schemas.microsoft.com/office/word/2010/wordprocessingShape" mc:Ignorable="w14 wp14">
+<w:numbering xmlns:wpc="http://schemas.microsoft.com/office/word/2010/wordprocessingCanvas" xmlns:mo="http://schemas.microsoft.com/office/mac/office/2008/main" xmlns:mc="http://schemas.openxmlformats.org/markup-compatibility/2006" xmlns:mv="urn:schemas-microsoft-com:mac:vml" xmlns:o="urn:schemas-microsoft-com:office:office" xmlns:r="http://schemas.openxmlformats.org/officeDocument/2006/relationships" xmlns:m="http://schemas.openxmlformats.org/officeDocument/2006/math" xmlns:v="urn:schemas-microsoft-com:vml" xmlns:wp14="http://schemas.microsoft.com/office/word/2010/wordprocessingDrawing" xmlns:wp="http://schemas.openxmlformats.org/drawingml/2006/wordprocessingDrawing" xmlns:w10="urn:schemas-microsoft-com:office:word" xmlns:w="http://schemas.openxmlformats.org/wordprocessingml/2006/main" xmlns:w14="http://schemas.microsoft.com/office/word/2010/wordml" xmlns:w15="http://schemas.microsoft.com/office/word/2012/wordml" xmlns:wpg="http://schemas.microsoft.com/office/word/2010/wordprocessingGroup" xmlns:wpi="http://schemas.microsoft.com/office/word/2010/wordprocessingInk" xmlns:wne="http://schemas.microsoft.com/office/word/2006/wordml" xmlns:wps="http://schemas.microsoft.com/office/word/2010/wordprocessingShape" mc:Ignorable="w14 w15 wp14">
   <w:abstractNum w:abstractNumId="0">
     <w:nsid w:val="3E772143"/>
     <w:multiLevelType w:val="multilevel"/>
@@ -1892,7 +1968,7 @@
 </file>
 
 <file path=word/styles.xml><?xml version="1.0" encoding="utf-8"?>
-<w:styles xmlns:mc="http://schemas.openxmlformats.org/markup-compatibility/2006" xmlns:r="http://schemas.openxmlformats.org/officeDocument/2006/relationships" xmlns:w="http://schemas.openxmlformats.org/wordprocessingml/2006/main" xmlns:w14="http://schemas.microsoft.com/office/word/2010/wordml" mc:Ignorable="w14">
+<w:styles xmlns:mc="http://schemas.openxmlformats.org/markup-compatibility/2006" xmlns:r="http://schemas.openxmlformats.org/officeDocument/2006/relationships" xmlns:w="http://schemas.openxmlformats.org/wordprocessingml/2006/main" xmlns:w14="http://schemas.microsoft.com/office/word/2010/wordml" xmlns:w15="http://schemas.microsoft.com/office/word/2012/wordml" mc:Ignorable="w14 w15">
   <w:docDefaults>
     <w:rPrDefault>
       <w:rPr>
@@ -1909,149 +1985,394 @@
       </w:pPr>
     </w:pPrDefault>
   </w:docDefaults>
-  <w:latentStyles w:defLockedState="0" w:defUIPriority="99" w:defSemiHidden="1" w:defUnhideWhenUsed="1" w:defQFormat="0" w:count="267">
-    <w:lsdException w:name="Normal" w:semiHidden="0" w:uiPriority="0" w:unhideWhenUsed="0" w:qFormat="1"/>
-    <w:lsdException w:name="heading 1" w:semiHidden="0" w:uiPriority="9" w:unhideWhenUsed="0" w:qFormat="1"/>
-    <w:lsdException w:name="heading 2" w:uiPriority="9" w:qFormat="1"/>
-    <w:lsdException w:name="heading 3" w:uiPriority="9" w:qFormat="1"/>
-    <w:lsdException w:name="heading 4" w:uiPriority="9" w:qFormat="1"/>
-    <w:lsdException w:name="heading 5" w:uiPriority="9" w:qFormat="1"/>
-    <w:lsdException w:name="heading 6" w:uiPriority="9" w:qFormat="1"/>
-    <w:lsdException w:name="heading 7" w:uiPriority="9" w:qFormat="1"/>
-    <w:lsdException w:name="heading 8" w:uiPriority="9" w:qFormat="1"/>
-    <w:lsdException w:name="heading 9" w:uiPriority="9" w:qFormat="1"/>
-    <w:lsdException w:name="toc 1" w:uiPriority="39"/>
-    <w:lsdException w:name="toc 2" w:uiPriority="39"/>
-    <w:lsdException w:name="toc 3" w:uiPriority="39"/>
-    <w:lsdException w:name="toc 4" w:uiPriority="39"/>
-    <w:lsdException w:name="toc 5" w:uiPriority="39"/>
-    <w:lsdException w:name="toc 6" w:uiPriority="39"/>
-    <w:lsdException w:name="toc 7" w:uiPriority="39"/>
-    <w:lsdException w:name="toc 8" w:uiPriority="39"/>
-    <w:lsdException w:name="toc 9" w:uiPriority="39"/>
-    <w:lsdException w:name="caption" w:uiPriority="35" w:qFormat="1"/>
-    <w:lsdException w:name="Title" w:semiHidden="0" w:uiPriority="10" w:unhideWhenUsed="0" w:qFormat="1"/>
-    <w:lsdException w:name="Default Paragraph Font" w:uiPriority="1"/>
-    <w:lsdException w:name="Subtitle" w:semiHidden="0" w:uiPriority="11" w:unhideWhenUsed="0" w:qFormat="1"/>
-    <w:lsdException w:name="Strong" w:semiHidden="0" w:uiPriority="22" w:unhideWhenUsed="0" w:qFormat="1"/>
-    <w:lsdException w:name="Emphasis" w:semiHidden="0" w:uiPriority="20" w:unhideWhenUsed="0" w:qFormat="1"/>
-    <w:lsdException w:name="Table Grid" w:semiHidden="0" w:uiPriority="39" w:unhideWhenUsed="0"/>
-    <w:lsdException w:name="Placeholder Text" w:unhideWhenUsed="0"/>
-    <w:lsdException w:name="No Spacing" w:semiHidden="0" w:uiPriority="1" w:unhideWhenUsed="0" w:qFormat="1"/>
-    <w:lsdException w:name="Light Shading" w:semiHidden="0" w:uiPriority="60" w:unhideWhenUsed="0"/>
-    <w:lsdException w:name="Light List" w:semiHidden="0" w:uiPriority="61" w:unhideWhenUsed="0"/>
-    <w:lsdException w:name="Light Grid" w:semiHidden="0" w:uiPriority="62" w:unhideWhenUsed="0"/>
-    <w:lsdException w:name="Medium Shading 1" w:semiHidden="0" w:uiPriority="63" w:unhideWhenUsed="0"/>
-    <w:lsdException w:name="Medium Shading 2" w:semiHidden="0" w:uiPriority="64" w:unhideWhenUsed="0"/>
-    <w:lsdException w:name="Medium List 1" w:semiHidden="0" w:uiPriority="65" w:unhideWhenUsed="0"/>
-    <w:lsdException w:name="Medium List 2" w:semiHidden="0" w:uiPriority="66" w:unhideWhenUsed="0"/>
-    <w:lsdException w:name="Medium Grid 1" w:semiHidden="0" w:uiPriority="67" w:unhideWhenUsed="0"/>
-    <w:lsdException w:name="Medium Grid 2" w:semiHidden="0" w:uiPriority="68" w:unhideWhenUsed="0"/>
-    <w:lsdException w:name="Medium Grid 3" w:semiHidden="0" w:uiPriority="69" w:unhideWhenUsed="0"/>
-    <w:lsdException w:name="Dark List" w:semiHidden="0" w:uiPriority="70" w:unhideWhenUsed="0"/>
-    <w:lsdException w:name="Colorful Shading" w:semiHidden="0" w:uiPriority="71" w:unhideWhenUsed="0"/>
-    <w:lsdException w:name="Colorful List" w:semiHidden="0" w:uiPriority="72" w:unhideWhenUsed="0"/>
-    <w:lsdException w:name="Colorful Grid" w:semiHidden="0" w:uiPriority="73" w:unhideWhenUsed="0"/>
-    <w:lsdException w:name="Light Shading Accent 1" w:semiHidden="0" w:uiPriority="60" w:unhideWhenUsed="0"/>
-    <w:lsdException w:name="Light List Accent 1" w:semiHidden="0" w:uiPriority="61" w:unhideWhenUsed="0"/>
-    <w:lsdException w:name="Light Grid Accent 1" w:semiHidden="0" w:uiPriority="62" w:unhideWhenUsed="0"/>
-    <w:lsdException w:name="Medium Shading 1 Accent 1" w:semiHidden="0" w:uiPriority="63" w:unhideWhenUsed="0"/>
-    <w:lsdException w:name="Medium Shading 2 Accent 1" w:semiHidden="0" w:uiPriority="64" w:unhideWhenUsed="0"/>
-    <w:lsdException w:name="Medium List 1 Accent 1" w:semiHidden="0" w:uiPriority="65" w:unhideWhenUsed="0"/>
-    <w:lsdException w:name="Revision" w:unhideWhenUsed="0"/>
-    <w:lsdException w:name="List Paragraph" w:semiHidden="0" w:uiPriority="34" w:unhideWhenUsed="0" w:qFormat="1"/>
-    <w:lsdException w:name="Quote" w:semiHidden="0" w:uiPriority="29" w:unhideWhenUsed="0" w:qFormat="1"/>
-    <w:lsdException w:name="Intense Quote" w:semiHidden="0" w:uiPriority="30" w:unhideWhenUsed="0" w:qFormat="1"/>
-    <w:lsdException w:name="Medium List 2 Accent 1" w:semiHidden="0" w:uiPriority="66" w:unhideWhenUsed="0"/>
-    <w:lsdException w:name="Medium Grid 1 Accent 1" w:semiHidden="0" w:uiPriority="67" w:unhideWhenUsed="0"/>
-    <w:lsdException w:name="Medium Grid 2 Accent 1" w:semiHidden="0" w:uiPriority="68" w:unhideWhenUsed="0"/>
-    <w:lsdException w:name="Medium Grid 3 Accent 1" w:semiHidden="0" w:uiPriority="69" w:unhideWhenUsed="0"/>
-    <w:lsdException w:name="Dark List Accent 1" w:semiHidden="0" w:uiPriority="70" w:unhideWhenUsed="0"/>
-    <w:lsdException w:name="Colorful Shading Accent 1" w:semiHidden="0" w:uiPriority="71" w:unhideWhenUsed="0"/>
-    <w:lsdException w:name="Colorful List Accent 1" w:semiHidden="0" w:uiPriority="72" w:unhideWhenUsed="0"/>
-    <w:lsdException w:name="Colorful Grid Accent 1" w:semiHidden="0" w:uiPriority="73" w:unhideWhenUsed="0"/>
-    <w:lsdException w:name="Light Shading Accent 2" w:semiHidden="0" w:uiPriority="60" w:unhideWhenUsed="0"/>
-    <w:lsdException w:name="Light List Accent 2" w:semiHidden="0" w:uiPriority="61" w:unhideWhenUsed="0"/>
-    <w:lsdException w:name="Light Grid Accent 2" w:semiHidden="0" w:uiPriority="62" w:unhideWhenUsed="0"/>
-    <w:lsdException w:name="Medium Shading 1 Accent 2" w:semiHidden="0" w:uiPriority="63" w:unhideWhenUsed="0"/>
-    <w:lsdException w:name="Medium Shading 2 Accent 2" w:semiHidden="0" w:uiPriority="64" w:unhideWhenUsed="0"/>
-    <w:lsdException w:name="Medium List 1 Accent 2" w:semiHidden="0" w:uiPriority="65" w:unhideWhenUsed="0"/>
-    <w:lsdException w:name="Medium List 2 Accent 2" w:semiHidden="0" w:uiPriority="66" w:unhideWhenUsed="0"/>
-    <w:lsdException w:name="Medium Grid 1 Accent 2" w:semiHidden="0" w:uiPriority="67" w:unhideWhenUsed="0"/>
-    <w:lsdException w:name="Medium Grid 2 Accent 2" w:semiHidden="0" w:uiPriority="68" w:unhideWhenUsed="0"/>
-    <w:lsdException w:name="Medium Grid 3 Accent 2" w:semiHidden="0" w:uiPriority="69" w:unhideWhenUsed="0"/>
-    <w:lsdException w:name="Dark List Accent 2" w:semiHidden="0" w:uiPriority="70" w:unhideWhenUsed="0"/>
-    <w:lsdException w:name="Colorful Shading Accent 2" w:semiHidden="0" w:uiPriority="71" w:unhideWhenUsed="0"/>
-    <w:lsdException w:name="Colorful List Accent 2" w:semiHidden="0" w:uiPriority="72" w:unhideWhenUsed="0"/>
-    <w:lsdException w:name="Colorful Grid Accent 2" w:semiHidden="0" w:uiPriority="73" w:unhideWhenUsed="0"/>
-    <w:lsdException w:name="Light Shading Accent 3" w:semiHidden="0" w:uiPriority="60" w:unhideWhenUsed="0"/>
-    <w:lsdException w:name="Light List Accent 3" w:semiHidden="0" w:uiPriority="61" w:unhideWhenUsed="0"/>
-    <w:lsdException w:name="Light Grid Accent 3" w:semiHidden="0" w:uiPriority="62" w:unhideWhenUsed="0"/>
-    <w:lsdException w:name="Medium Shading 1 Accent 3" w:semiHidden="0" w:uiPriority="63" w:unhideWhenUsed="0"/>
-    <w:lsdException w:name="Medium Shading 2 Accent 3" w:semiHidden="0" w:uiPriority="64" w:unhideWhenUsed="0"/>
-    <w:lsdException w:name="Medium List 1 Accent 3" w:semiHidden="0" w:uiPriority="65" w:unhideWhenUsed="0"/>
-    <w:lsdException w:name="Medium List 2 Accent 3" w:semiHidden="0" w:uiPriority="66" w:unhideWhenUsed="0"/>
-    <w:lsdException w:name="Medium Grid 1 Accent 3" w:semiHidden="0" w:uiPriority="67" w:unhideWhenUsed="0"/>
-    <w:lsdException w:name="Medium Grid 2 Accent 3" w:semiHidden="0" w:uiPriority="68" w:unhideWhenUsed="0"/>
-    <w:lsdException w:name="Medium Grid 3 Accent 3" w:semiHidden="0" w:uiPriority="69" w:unhideWhenUsed="0"/>
-    <w:lsdException w:name="Dark List Accent 3" w:semiHidden="0" w:uiPriority="70" w:unhideWhenUsed="0"/>
-    <w:lsdException w:name="Colorful Shading Accent 3" w:semiHidden="0" w:uiPriority="71" w:unhideWhenUsed="0"/>
-    <w:lsdException w:name="Colorful List Accent 3" w:semiHidden="0" w:uiPriority="72" w:unhideWhenUsed="0"/>
-    <w:lsdException w:name="Colorful Grid Accent 3" w:semiHidden="0" w:uiPriority="73" w:unhideWhenUsed="0"/>
-    <w:lsdException w:name="Light Shading Accent 4" w:semiHidden="0" w:uiPriority="60" w:unhideWhenUsed="0"/>
-    <w:lsdException w:name="Light List Accent 4" w:semiHidden="0" w:uiPriority="61" w:unhideWhenUsed="0"/>
-    <w:lsdException w:name="Light Grid Accent 4" w:semiHidden="0" w:uiPriority="62" w:unhideWhenUsed="0"/>
-    <w:lsdException w:name="Medium Shading 1 Accent 4" w:semiHidden="0" w:uiPriority="63" w:unhideWhenUsed="0"/>
-    <w:lsdException w:name="Medium Shading 2 Accent 4" w:semiHidden="0" w:uiPriority="64" w:unhideWhenUsed="0"/>
-    <w:lsdException w:name="Medium List 1 Accent 4" w:semiHidden="0" w:uiPriority="65" w:unhideWhenUsed="0"/>
-    <w:lsdException w:name="Medium List 2 Accent 4" w:semiHidden="0" w:uiPriority="66" w:unhideWhenUsed="0"/>
-    <w:lsdException w:name="Medium Grid 1 Accent 4" w:semiHidden="0" w:uiPriority="67" w:unhideWhenUsed="0"/>
-    <w:lsdException w:name="Medium Grid 2 Accent 4" w:semiHidden="0" w:uiPriority="68" w:unhideWhenUsed="0"/>
-    <w:lsdException w:name="Medium Grid 3 Accent 4" w:semiHidden="0" w:uiPriority="69" w:unhideWhenUsed="0"/>
-    <w:lsdException w:name="Dark List Accent 4" w:semiHidden="0" w:uiPriority="70" w:unhideWhenUsed="0"/>
-    <w:lsdException w:name="Colorful Shading Accent 4" w:semiHidden="0" w:uiPriority="71" w:unhideWhenUsed="0"/>
-    <w:lsdException w:name="Colorful List Accent 4" w:semiHidden="0" w:uiPriority="72" w:unhideWhenUsed="0"/>
-    <w:lsdException w:name="Colorful Grid Accent 4" w:semiHidden="0" w:uiPriority="73" w:unhideWhenUsed="0"/>
-    <w:lsdException w:name="Light Shading Accent 5" w:semiHidden="0" w:uiPriority="60" w:unhideWhenUsed="0"/>
-    <w:lsdException w:name="Light List Accent 5" w:semiHidden="0" w:uiPriority="61" w:unhideWhenUsed="0"/>
-    <w:lsdException w:name="Light Grid Accent 5" w:semiHidden="0" w:uiPriority="62" w:unhideWhenUsed="0"/>
-    <w:lsdException w:name="Medium Shading 1 Accent 5" w:semiHidden="0" w:uiPriority="63" w:unhideWhenUsed="0"/>
-    <w:lsdException w:name="Medium Shading 2 Accent 5" w:semiHidden="0" w:uiPriority="64" w:unhideWhenUsed="0"/>
-    <w:lsdException w:name="Medium List 1 Accent 5" w:semiHidden="0" w:uiPriority="65" w:unhideWhenUsed="0"/>
-    <w:lsdException w:name="Medium List 2 Accent 5" w:semiHidden="0" w:uiPriority="66" w:unhideWhenUsed="0"/>
-    <w:lsdException w:name="Medium Grid 1 Accent 5" w:semiHidden="0" w:uiPriority="67" w:unhideWhenUsed="0"/>
-    <w:lsdException w:name="Medium Grid 2 Accent 5" w:semiHidden="0" w:uiPriority="68" w:unhideWhenUsed="0"/>
-    <w:lsdException w:name="Medium Grid 3 Accent 5" w:semiHidden="0" w:uiPriority="69" w:unhideWhenUsed="0"/>
-    <w:lsdException w:name="Dark List Accent 5" w:semiHidden="0" w:uiPriority="70" w:unhideWhenUsed="0"/>
-    <w:lsdException w:name="Colorful Shading Accent 5" w:semiHidden="0" w:uiPriority="71" w:unhideWhenUsed="0"/>
-    <w:lsdException w:name="Colorful List Accent 5" w:semiHidden="0" w:uiPriority="72" w:unhideWhenUsed="0"/>
-    <w:lsdException w:name="Colorful Grid Accent 5" w:semiHidden="0" w:uiPriority="73" w:unhideWhenUsed="0"/>
-    <w:lsdException w:name="Light Shading Accent 6" w:semiHidden="0" w:uiPriority="60" w:unhideWhenUsed="0"/>
-    <w:lsdException w:name="Light List Accent 6" w:semiHidden="0" w:uiPriority="61" w:unhideWhenUsed="0"/>
-    <w:lsdException w:name="Light Grid Accent 6" w:semiHidden="0" w:uiPriority="62" w:unhideWhenUsed="0"/>
-    <w:lsdException w:name="Medium Shading 1 Accent 6" w:semiHidden="0" w:uiPriority="63" w:unhideWhenUsed="0"/>
-    <w:lsdException w:name="Medium Shading 2 Accent 6" w:semiHidden="0" w:uiPriority="64" w:unhideWhenUsed="0"/>
-    <w:lsdException w:name="Medium List 1 Accent 6" w:semiHidden="0" w:uiPriority="65" w:unhideWhenUsed="0"/>
-    <w:lsdException w:name="Medium List 2 Accent 6" w:semiHidden="0" w:uiPriority="66" w:unhideWhenUsed="0"/>
-    <w:lsdException w:name="Medium Grid 1 Accent 6" w:semiHidden="0" w:uiPriority="67" w:unhideWhenUsed="0"/>
-    <w:lsdException w:name="Medium Grid 2 Accent 6" w:semiHidden="0" w:uiPriority="68" w:unhideWhenUsed="0"/>
-    <w:lsdException w:name="Medium Grid 3 Accent 6" w:semiHidden="0" w:uiPriority="69" w:unhideWhenUsed="0"/>
-    <w:lsdException w:name="Dark List Accent 6" w:semiHidden="0" w:uiPriority="70" w:unhideWhenUsed="0"/>
-    <w:lsdException w:name="Colorful Shading Accent 6" w:semiHidden="0" w:uiPriority="71" w:unhideWhenUsed="0"/>
-    <w:lsdException w:name="Colorful List Accent 6" w:semiHidden="0" w:uiPriority="72" w:unhideWhenUsed="0"/>
-    <w:lsdException w:name="Colorful Grid Accent 6" w:semiHidden="0" w:uiPriority="73" w:unhideWhenUsed="0"/>
-    <w:lsdException w:name="Subtle Emphasis" w:semiHidden="0" w:uiPriority="19" w:unhideWhenUsed="0" w:qFormat="1"/>
-    <w:lsdException w:name="Intense Emphasis" w:semiHidden="0" w:uiPriority="21" w:unhideWhenUsed="0" w:qFormat="1"/>
-    <w:lsdException w:name="Subtle Reference" w:semiHidden="0" w:uiPriority="31" w:unhideWhenUsed="0" w:qFormat="1"/>
-    <w:lsdException w:name="Intense Reference" w:semiHidden="0" w:uiPriority="32" w:unhideWhenUsed="0" w:qFormat="1"/>
-    <w:lsdException w:name="Book Title" w:semiHidden="0" w:uiPriority="33" w:unhideWhenUsed="0" w:qFormat="1"/>
-    <w:lsdException w:name="Bibliography" w:uiPriority="37"/>
-    <w:lsdException w:name="TOC Heading" w:uiPriority="39" w:qFormat="1"/>
+  <w:latentStyles w:defLockedState="0" w:defUIPriority="99" w:defSemiHidden="0" w:defUnhideWhenUsed="0" w:defQFormat="0" w:count="382">
+    <w:lsdException w:name="Normal" w:uiPriority="0" w:qFormat="1"/>
+    <w:lsdException w:name="heading 1" w:uiPriority="9" w:qFormat="1"/>
+    <w:lsdException w:name="heading 2" w:semiHidden="1" w:uiPriority="9" w:unhideWhenUsed="1" w:qFormat="1"/>
+    <w:lsdException w:name="heading 3" w:semiHidden="1" w:uiPriority="9" w:unhideWhenUsed="1" w:qFormat="1"/>
+    <w:lsdException w:name="heading 4" w:semiHidden="1" w:uiPriority="9" w:unhideWhenUsed="1" w:qFormat="1"/>
+    <w:lsdException w:name="heading 5" w:semiHidden="1" w:uiPriority="9" w:unhideWhenUsed="1" w:qFormat="1"/>
+    <w:lsdException w:name="heading 6" w:semiHidden="1" w:uiPriority="9" w:unhideWhenUsed="1" w:qFormat="1"/>
+    <w:lsdException w:name="heading 7" w:semiHidden="1" w:uiPriority="9" w:unhideWhenUsed="1" w:qFormat="1"/>
+    <w:lsdException w:name="heading 8" w:semiHidden="1" w:uiPriority="9" w:unhideWhenUsed="1" w:qFormat="1"/>
+    <w:lsdException w:name="heading 9" w:semiHidden="1" w:uiPriority="9" w:unhideWhenUsed="1" w:qFormat="1"/>
+    <w:lsdException w:name="index 1" w:semiHidden="1" w:unhideWhenUsed="1"/>
+    <w:lsdException w:name="index 2" w:semiHidden="1" w:unhideWhenUsed="1"/>
+    <w:lsdException w:name="index 3" w:semiHidden="1" w:unhideWhenUsed="1"/>
+    <w:lsdException w:name="index 4" w:semiHidden="1" w:unhideWhenUsed="1"/>
+    <w:lsdException w:name="index 5" w:semiHidden="1" w:unhideWhenUsed="1"/>
+    <w:lsdException w:name="index 6" w:semiHidden="1" w:unhideWhenUsed="1"/>
+    <w:lsdException w:name="index 7" w:semiHidden="1" w:unhideWhenUsed="1"/>
+    <w:lsdException w:name="index 8" w:semiHidden="1" w:unhideWhenUsed="1"/>
+    <w:lsdException w:name="index 9" w:semiHidden="1" w:unhideWhenUsed="1"/>
+    <w:lsdException w:name="toc 1" w:semiHidden="1" w:uiPriority="39" w:unhideWhenUsed="1"/>
+    <w:lsdException w:name="toc 2" w:semiHidden="1" w:uiPriority="39" w:unhideWhenUsed="1"/>
+    <w:lsdException w:name="toc 3" w:semiHidden="1" w:uiPriority="39" w:unhideWhenUsed="1"/>
+    <w:lsdException w:name="toc 4" w:semiHidden="1" w:uiPriority="39" w:unhideWhenUsed="1"/>
+    <w:lsdException w:name="toc 5" w:semiHidden="1" w:uiPriority="39" w:unhideWhenUsed="1"/>
+    <w:lsdException w:name="toc 6" w:semiHidden="1" w:uiPriority="39" w:unhideWhenUsed="1"/>
+    <w:lsdException w:name="toc 7" w:semiHidden="1" w:uiPriority="39" w:unhideWhenUsed="1"/>
+    <w:lsdException w:name="toc 8" w:semiHidden="1" w:uiPriority="39" w:unhideWhenUsed="1"/>
+    <w:lsdException w:name="toc 9" w:semiHidden="1" w:uiPriority="39" w:unhideWhenUsed="1"/>
+    <w:lsdException w:name="Normal Indent" w:semiHidden="1" w:unhideWhenUsed="1"/>
+    <w:lsdException w:name="footnote text" w:semiHidden="1" w:unhideWhenUsed="1"/>
+    <w:lsdException w:name="annotation text" w:semiHidden="1" w:unhideWhenUsed="1"/>
+    <w:lsdException w:name="header" w:semiHidden="1" w:unhideWhenUsed="1"/>
+    <w:lsdException w:name="footer" w:semiHidden="1" w:unhideWhenUsed="1"/>
+    <w:lsdException w:name="index heading" w:semiHidden="1" w:unhideWhenUsed="1"/>
+    <w:lsdException w:name="caption" w:semiHidden="1" w:uiPriority="35" w:unhideWhenUsed="1" w:qFormat="1"/>
+    <w:lsdException w:name="table of figures" w:semiHidden="1" w:unhideWhenUsed="1"/>
+    <w:lsdException w:name="envelope address" w:semiHidden="1" w:unhideWhenUsed="1"/>
+    <w:lsdException w:name="envelope return" w:semiHidden="1" w:unhideWhenUsed="1"/>
+    <w:lsdException w:name="footnote reference" w:semiHidden="1" w:unhideWhenUsed="1"/>
+    <w:lsdException w:name="annotation reference" w:semiHidden="1" w:unhideWhenUsed="1"/>
+    <w:lsdException w:name="line number" w:semiHidden="1" w:unhideWhenUsed="1"/>
+    <w:lsdException w:name="page number" w:semiHidden="1" w:unhideWhenUsed="1"/>
+    <w:lsdException w:name="endnote reference" w:semiHidden="1" w:unhideWhenUsed="1"/>
+    <w:lsdException w:name="endnote text" w:semiHidden="1" w:unhideWhenUsed="1"/>
+    <w:lsdException w:name="table of authorities" w:semiHidden="1" w:unhideWhenUsed="1"/>
+    <w:lsdException w:name="macro" w:semiHidden="1" w:unhideWhenUsed="1"/>
+    <w:lsdException w:name="toa heading" w:semiHidden="1" w:unhideWhenUsed="1"/>
+    <w:lsdException w:name="List" w:semiHidden="1" w:unhideWhenUsed="1"/>
+    <w:lsdException w:name="List Bullet" w:semiHidden="1" w:unhideWhenUsed="1"/>
+    <w:lsdException w:name="List Number" w:semiHidden="1" w:unhideWhenUsed="1"/>
+    <w:lsdException w:name="List 2" w:semiHidden="1" w:unhideWhenUsed="1"/>
+    <w:lsdException w:name="List 3" w:semiHidden="1" w:unhideWhenUsed="1"/>
+    <w:lsdException w:name="List 4" w:semiHidden="1" w:unhideWhenUsed="1"/>
+    <w:lsdException w:name="List 5" w:semiHidden="1" w:unhideWhenUsed="1"/>
+    <w:lsdException w:name="List Bullet 2" w:semiHidden="1" w:unhideWhenUsed="1"/>
+    <w:lsdException w:name="List Bullet 3" w:semiHidden="1" w:unhideWhenUsed="1"/>
+    <w:lsdException w:name="List Bullet 4" w:semiHidden="1" w:unhideWhenUsed="1"/>
+    <w:lsdException w:name="List Bullet 5" w:semiHidden="1" w:unhideWhenUsed="1"/>
+    <w:lsdException w:name="List Number 2" w:semiHidden="1" w:unhideWhenUsed="1"/>
+    <w:lsdException w:name="List Number 3" w:semiHidden="1" w:unhideWhenUsed="1"/>
+    <w:lsdException w:name="List Number 4" w:semiHidden="1" w:unhideWhenUsed="1"/>
+    <w:lsdException w:name="List Number 5" w:semiHidden="1" w:unhideWhenUsed="1"/>
+    <w:lsdException w:name="Title" w:uiPriority="10" w:qFormat="1"/>
+    <w:lsdException w:name="Closing" w:semiHidden="1" w:unhideWhenUsed="1"/>
+    <w:lsdException w:name="Signature" w:semiHidden="1" w:unhideWhenUsed="1"/>
+    <w:lsdException w:name="Default Paragraph Font" w:semiHidden="1" w:uiPriority="1" w:unhideWhenUsed="1"/>
+    <w:lsdException w:name="Body Text" w:semiHidden="1" w:unhideWhenUsed="1"/>
+    <w:lsdException w:name="Body Text Indent" w:semiHidden="1" w:unhideWhenUsed="1"/>
+    <w:lsdException w:name="List Continue" w:semiHidden="1" w:unhideWhenUsed="1"/>
+    <w:lsdException w:name="List Continue 2" w:semiHidden="1" w:unhideWhenUsed="1"/>
+    <w:lsdException w:name="List Continue 3" w:semiHidden="1" w:unhideWhenUsed="1"/>
+    <w:lsdException w:name="List Continue 4" w:semiHidden="1" w:unhideWhenUsed="1"/>
+    <w:lsdException w:name="List Continue 5" w:semiHidden="1" w:unhideWhenUsed="1"/>
+    <w:lsdException w:name="Message Header" w:semiHidden="1" w:unhideWhenUsed="1"/>
+    <w:lsdException w:name="Subtitle" w:uiPriority="11" w:qFormat="1"/>
+    <w:lsdException w:name="Salutation" w:semiHidden="1" w:unhideWhenUsed="1"/>
+    <w:lsdException w:name="Date" w:semiHidden="1" w:unhideWhenUsed="1"/>
+    <w:lsdException w:name="Body Text First Indent" w:semiHidden="1" w:unhideWhenUsed="1"/>
+    <w:lsdException w:name="Body Text First Indent 2" w:semiHidden="1" w:unhideWhenUsed="1"/>
+    <w:lsdException w:name="Note Heading" w:semiHidden="1" w:unhideWhenUsed="1"/>
+    <w:lsdException w:name="Body Text 2" w:semiHidden="1" w:unhideWhenUsed="1"/>
+    <w:lsdException w:name="Body Text 3" w:semiHidden="1" w:unhideWhenUsed="1"/>
+    <w:lsdException w:name="Body Text Indent 2" w:semiHidden="1" w:unhideWhenUsed="1"/>
+    <w:lsdException w:name="Body Text Indent 3" w:semiHidden="1" w:unhideWhenUsed="1"/>
+    <w:lsdException w:name="Block Text" w:semiHidden="1" w:unhideWhenUsed="1"/>
+    <w:lsdException w:name="Hyperlink" w:semiHidden="1" w:unhideWhenUsed="1"/>
+    <w:lsdException w:name="FollowedHyperlink" w:semiHidden="1" w:unhideWhenUsed="1"/>
+    <w:lsdException w:name="Strong" w:uiPriority="22" w:qFormat="1"/>
+    <w:lsdException w:name="Emphasis" w:uiPriority="20" w:qFormat="1"/>
+    <w:lsdException w:name="Document Map" w:semiHidden="1" w:unhideWhenUsed="1"/>
+    <w:lsdException w:name="Plain Text" w:semiHidden="1" w:unhideWhenUsed="1"/>
+    <w:lsdException w:name="E-mail Signature" w:semiHidden="1" w:unhideWhenUsed="1"/>
+    <w:lsdException w:name="HTML Top of Form" w:semiHidden="1" w:unhideWhenUsed="1"/>
+    <w:lsdException w:name="HTML Bottom of Form" w:semiHidden="1" w:unhideWhenUsed="1"/>
+    <w:lsdException w:name="Normal (Web)" w:semiHidden="1" w:unhideWhenUsed="1"/>
+    <w:lsdException w:name="HTML Acronym" w:semiHidden="1" w:unhideWhenUsed="1"/>
+    <w:lsdException w:name="HTML Address" w:semiHidden="1" w:unhideWhenUsed="1"/>
+    <w:lsdException w:name="HTML Cite" w:semiHidden="1" w:unhideWhenUsed="1"/>
+    <w:lsdException w:name="HTML Code" w:semiHidden="1" w:unhideWhenUsed="1"/>
+    <w:lsdException w:name="HTML Definition" w:semiHidden="1" w:unhideWhenUsed="1"/>
+    <w:lsdException w:name="HTML Keyboard" w:semiHidden="1" w:unhideWhenUsed="1"/>
+    <w:lsdException w:name="HTML Preformatted" w:semiHidden="1" w:unhideWhenUsed="1"/>
+    <w:lsdException w:name="HTML Sample" w:semiHidden="1" w:unhideWhenUsed="1"/>
+    <w:lsdException w:name="HTML Typewriter" w:semiHidden="1" w:unhideWhenUsed="1"/>
+    <w:lsdException w:name="HTML Variable" w:semiHidden="1" w:unhideWhenUsed="1"/>
+    <w:lsdException w:name="Normal Table" w:semiHidden="1" w:unhideWhenUsed="1"/>
+    <w:lsdException w:name="annotation subject" w:semiHidden="1" w:unhideWhenUsed="1"/>
+    <w:lsdException w:name="No List" w:semiHidden="1" w:unhideWhenUsed="1"/>
+    <w:lsdException w:name="Outline List 1" w:semiHidden="1" w:unhideWhenUsed="1"/>
+    <w:lsdException w:name="Outline List 2" w:semiHidden="1" w:unhideWhenUsed="1"/>
+    <w:lsdException w:name="Outline List 3" w:semiHidden="1" w:unhideWhenUsed="1"/>
+    <w:lsdException w:name="Table Simple 1" w:semiHidden="1" w:unhideWhenUsed="1"/>
+    <w:lsdException w:name="Table Simple 2" w:semiHidden="1" w:unhideWhenUsed="1"/>
+    <w:lsdException w:name="Table Simple 3" w:semiHidden="1" w:unhideWhenUsed="1"/>
+    <w:lsdException w:name="Table Classic 1" w:semiHidden="1" w:unhideWhenUsed="1"/>
+    <w:lsdException w:name="Table Classic 2" w:semiHidden="1" w:unhideWhenUsed="1"/>
+    <w:lsdException w:name="Table Classic 3" w:semiHidden="1" w:unhideWhenUsed="1"/>
+    <w:lsdException w:name="Table Classic 4" w:semiHidden="1" w:unhideWhenUsed="1"/>
+    <w:lsdException w:name="Table Colorful 1" w:semiHidden="1" w:unhideWhenUsed="1"/>
+    <w:lsdException w:name="Table Colorful 2" w:semiHidden="1" w:unhideWhenUsed="1"/>
+    <w:lsdException w:name="Table Colorful 3" w:semiHidden="1" w:unhideWhenUsed="1"/>
+    <w:lsdException w:name="Table Columns 1" w:semiHidden="1" w:unhideWhenUsed="1"/>
+    <w:lsdException w:name="Table Columns 2" w:semiHidden="1" w:unhideWhenUsed="1"/>
+    <w:lsdException w:name="Table Columns 3" w:semiHidden="1" w:unhideWhenUsed="1"/>
+    <w:lsdException w:name="Table Columns 4" w:semiHidden="1" w:unhideWhenUsed="1"/>
+    <w:lsdException w:name="Table Columns 5" w:semiHidden="1" w:unhideWhenUsed="1"/>
+    <w:lsdException w:name="Table Grid 1" w:semiHidden="1" w:unhideWhenUsed="1"/>
+    <w:lsdException w:name="Table Grid 2" w:semiHidden="1" w:unhideWhenUsed="1"/>
+    <w:lsdException w:name="Table Grid 3" w:semiHidden="1" w:unhideWhenUsed="1"/>
+    <w:lsdException w:name="Table Grid 4" w:semiHidden="1" w:unhideWhenUsed="1"/>
+    <w:lsdException w:name="Table Grid 5" w:semiHidden="1" w:unhideWhenUsed="1"/>
+    <w:lsdException w:name="Table Grid 6" w:semiHidden="1" w:unhideWhenUsed="1"/>
+    <w:lsdException w:name="Table Grid 7" w:semiHidden="1" w:unhideWhenUsed="1"/>
+    <w:lsdException w:name="Table Grid 8" w:semiHidden="1" w:unhideWhenUsed="1"/>
+    <w:lsdException w:name="Table List 1" w:semiHidden="1" w:unhideWhenUsed="1"/>
+    <w:lsdException w:name="Table List 2" w:semiHidden="1" w:unhideWhenUsed="1"/>
+    <w:lsdException w:name="Table List 3" w:semiHidden="1" w:unhideWhenUsed="1"/>
+    <w:lsdException w:name="Table List 4" w:semiHidden="1" w:unhideWhenUsed="1"/>
+    <w:lsdException w:name="Table List 5" w:semiHidden="1" w:unhideWhenUsed="1"/>
+    <w:lsdException w:name="Table List 6" w:semiHidden="1" w:unhideWhenUsed="1"/>
+    <w:lsdException w:name="Table List 7" w:semiHidden="1" w:unhideWhenUsed="1"/>
+    <w:lsdException w:name="Table List 8" w:semiHidden="1" w:unhideWhenUsed="1"/>
+    <w:lsdException w:name="Table 3D effects 1" w:semiHidden="1" w:unhideWhenUsed="1"/>
+    <w:lsdException w:name="Table 3D effects 2" w:semiHidden="1" w:unhideWhenUsed="1"/>
+    <w:lsdException w:name="Table 3D effects 3" w:semiHidden="1" w:unhideWhenUsed="1"/>
+    <w:lsdException w:name="Table Contemporary" w:semiHidden="1" w:unhideWhenUsed="1"/>
+    <w:lsdException w:name="Table Elegant" w:semiHidden="1" w:unhideWhenUsed="1"/>
+    <w:lsdException w:name="Table Professional" w:semiHidden="1" w:unhideWhenUsed="1"/>
+    <w:lsdException w:name="Table Subtle 1" w:semiHidden="1" w:unhideWhenUsed="1"/>
+    <w:lsdException w:name="Table Subtle 2" w:semiHidden="1" w:unhideWhenUsed="1"/>
+    <w:lsdException w:name="Table Web 1" w:semiHidden="1" w:unhideWhenUsed="1"/>
+    <w:lsdException w:name="Table Web 2" w:semiHidden="1" w:unhideWhenUsed="1"/>
+    <w:lsdException w:name="Table Web 3" w:semiHidden="1" w:unhideWhenUsed="1"/>
+    <w:lsdException w:name="Balloon Text" w:semiHidden="1" w:unhideWhenUsed="1"/>
+    <w:lsdException w:name="Table Grid" w:uiPriority="39"/>
+    <w:lsdException w:name="Table Theme" w:semiHidden="1" w:unhideWhenUsed="1"/>
+    <w:lsdException w:name="Note Level 1" w:semiHidden="1" w:unhideWhenUsed="1"/>
+    <w:lsdException w:name="Note Level 2" w:semiHidden="1" w:unhideWhenUsed="1"/>
+    <w:lsdException w:name="Note Level 3" w:semiHidden="1" w:unhideWhenUsed="1"/>
+    <w:lsdException w:name="Note Level 4" w:semiHidden="1" w:unhideWhenUsed="1"/>
+    <w:lsdException w:name="Note Level 5" w:semiHidden="1" w:unhideWhenUsed="1"/>
+    <w:lsdException w:name="Note Level 6" w:semiHidden="1" w:unhideWhenUsed="1"/>
+    <w:lsdException w:name="Note Level 7" w:semiHidden="1" w:unhideWhenUsed="1"/>
+    <w:lsdException w:name="Note Level 8" w:semiHidden="1" w:unhideWhenUsed="1"/>
+    <w:lsdException w:name="Note Level 9" w:semiHidden="1" w:unhideWhenUsed="1"/>
+    <w:lsdException w:name="Placeholder Text" w:semiHidden="1"/>
+    <w:lsdException w:name="No Spacing" w:uiPriority="1" w:qFormat="1"/>
+    <w:lsdException w:name="Light Shading" w:uiPriority="60"/>
+    <w:lsdException w:name="Light List" w:uiPriority="61"/>
+    <w:lsdException w:name="Light Grid" w:uiPriority="62"/>
+    <w:lsdException w:name="Medium Shading 1" w:uiPriority="63"/>
+    <w:lsdException w:name="Medium Shading 2" w:uiPriority="64"/>
+    <w:lsdException w:name="Medium List 1" w:uiPriority="65"/>
+    <w:lsdException w:name="Medium List 2" w:uiPriority="66"/>
+    <w:lsdException w:name="Medium Grid 1" w:uiPriority="67"/>
+    <w:lsdException w:name="Medium Grid 2" w:uiPriority="68"/>
+    <w:lsdException w:name="Medium Grid 3" w:uiPriority="69"/>
+    <w:lsdException w:name="Dark List" w:uiPriority="70"/>
+    <w:lsdException w:name="Colorful Shading" w:uiPriority="71"/>
+    <w:lsdException w:name="Colorful List" w:uiPriority="72"/>
+    <w:lsdException w:name="Colorful Grid" w:uiPriority="73"/>
+    <w:lsdException w:name="Light Shading Accent 1" w:uiPriority="60"/>
+    <w:lsdException w:name="Light List Accent 1" w:uiPriority="61"/>
+    <w:lsdException w:name="Light Grid Accent 1" w:uiPriority="62"/>
+    <w:lsdException w:name="Medium Shading 1 Accent 1" w:uiPriority="63"/>
+    <w:lsdException w:name="Medium Shading 2 Accent 1" w:uiPriority="64"/>
+    <w:lsdException w:name="Medium List 1 Accent 1" w:uiPriority="65"/>
+    <w:lsdException w:name="Revision" w:semiHidden="1"/>
+    <w:lsdException w:name="List Paragraph" w:uiPriority="34" w:qFormat="1"/>
+    <w:lsdException w:name="Quote" w:uiPriority="29" w:qFormat="1"/>
+    <w:lsdException w:name="Intense Quote" w:uiPriority="30" w:qFormat="1"/>
+    <w:lsdException w:name="Medium List 2 Accent 1" w:uiPriority="66"/>
+    <w:lsdException w:name="Medium Grid 1 Accent 1" w:uiPriority="67"/>
+    <w:lsdException w:name="Medium Grid 2 Accent 1" w:uiPriority="68"/>
+    <w:lsdException w:name="Medium Grid 3 Accent 1" w:uiPriority="69"/>
+    <w:lsdException w:name="Dark List Accent 1" w:uiPriority="70"/>
+    <w:lsdException w:name="Colorful Shading Accent 1" w:uiPriority="71"/>
+    <w:lsdException w:name="Colorful List Accent 1" w:uiPriority="72"/>
+    <w:lsdException w:name="Colorful Grid Accent 1" w:uiPriority="73"/>
+    <w:lsdException w:name="Light Shading Accent 2" w:uiPriority="60"/>
+    <w:lsdException w:name="Light List Accent 2" w:uiPriority="61"/>
+    <w:lsdException w:name="Light Grid Accent 2" w:uiPriority="62"/>
+    <w:lsdException w:name="Medium Shading 1 Accent 2" w:uiPriority="63"/>
+    <w:lsdException w:name="Medium Shading 2 Accent 2" w:uiPriority="64"/>
+    <w:lsdException w:name="Medium List 1 Accent 2" w:uiPriority="65"/>
+    <w:lsdException w:name="Medium List 2 Accent 2" w:uiPriority="66"/>
+    <w:lsdException w:name="Medium Grid 1 Accent 2" w:uiPriority="67"/>
+    <w:lsdException w:name="Medium Grid 2 Accent 2" w:uiPriority="68"/>
+    <w:lsdException w:name="Medium Grid 3 Accent 2" w:uiPriority="69"/>
+    <w:lsdException w:name="Dark List Accent 2" w:uiPriority="70"/>
+    <w:lsdException w:name="Colorful Shading Accent 2" w:uiPriority="71"/>
+    <w:lsdException w:name="Colorful List Accent 2" w:uiPriority="72"/>
+    <w:lsdException w:name="Colorful Grid Accent 2" w:uiPriority="73"/>
+    <w:lsdException w:name="Light Shading Accent 3" w:uiPriority="60"/>
+    <w:lsdException w:name="Light List Accent 3" w:uiPriority="61"/>
+    <w:lsdException w:name="Light Grid Accent 3" w:uiPriority="62"/>
+    <w:lsdException w:name="Medium Shading 1 Accent 3" w:uiPriority="63"/>
+    <w:lsdException w:name="Medium Shading 2 Accent 3" w:uiPriority="64"/>
+    <w:lsdException w:name="Medium List 1 Accent 3" w:uiPriority="65"/>
+    <w:lsdException w:name="Medium List 2 Accent 3" w:uiPriority="66"/>
+    <w:lsdException w:name="Medium Grid 1 Accent 3" w:uiPriority="67"/>
+    <w:lsdException w:name="Medium Grid 2 Accent 3" w:uiPriority="68"/>
+    <w:lsdException w:name="Medium Grid 3 Accent 3" w:uiPriority="69"/>
+    <w:lsdException w:name="Dark List Accent 3" w:uiPriority="70"/>
+    <w:lsdException w:name="Colorful Shading Accent 3" w:uiPriority="71"/>
+    <w:lsdException w:name="Colorful List Accent 3" w:uiPriority="72"/>
+    <w:lsdException w:name="Colorful Grid Accent 3" w:uiPriority="73"/>
+    <w:lsdException w:name="Light Shading Accent 4" w:uiPriority="60"/>
+    <w:lsdException w:name="Light List Accent 4" w:uiPriority="61"/>
+    <w:lsdException w:name="Light Grid Accent 4" w:uiPriority="62"/>
+    <w:lsdException w:name="Medium Shading 1 Accent 4" w:uiPriority="63"/>
+    <w:lsdException w:name="Medium Shading 2 Accent 4" w:uiPriority="64"/>
+    <w:lsdException w:name="Medium List 1 Accent 4" w:uiPriority="65"/>
+    <w:lsdException w:name="Medium List 2 Accent 4" w:uiPriority="66"/>
+    <w:lsdException w:name="Medium Grid 1 Accent 4" w:uiPriority="67"/>
+    <w:lsdException w:name="Medium Grid 2 Accent 4" w:uiPriority="68"/>
+    <w:lsdException w:name="Medium Grid 3 Accent 4" w:uiPriority="69"/>
+    <w:lsdException w:name="Dark List Accent 4" w:uiPriority="70"/>
+    <w:lsdException w:name="Colorful Shading Accent 4" w:uiPriority="71"/>
+    <w:lsdException w:name="Colorful List Accent 4" w:uiPriority="72"/>
+    <w:lsdException w:name="Colorful Grid Accent 4" w:uiPriority="73"/>
+    <w:lsdException w:name="Light Shading Accent 5" w:uiPriority="60"/>
+    <w:lsdException w:name="Light List Accent 5" w:uiPriority="61"/>
+    <w:lsdException w:name="Light Grid Accent 5" w:uiPriority="62"/>
+    <w:lsdException w:name="Medium Shading 1 Accent 5" w:uiPriority="63"/>
+    <w:lsdException w:name="Medium Shading 2 Accent 5" w:uiPriority="64"/>
+    <w:lsdException w:name="Medium List 1 Accent 5" w:uiPriority="65"/>
+    <w:lsdException w:name="Medium List 2 Accent 5" w:uiPriority="66"/>
+    <w:lsdException w:name="Medium Grid 1 Accent 5" w:uiPriority="67"/>
+    <w:lsdException w:name="Medium Grid 2 Accent 5" w:uiPriority="68"/>
+    <w:lsdException w:name="Medium Grid 3 Accent 5" w:uiPriority="69"/>
+    <w:lsdException w:name="Dark List Accent 5" w:uiPriority="70"/>
+    <w:lsdException w:name="Colorful Shading Accent 5" w:uiPriority="71"/>
+    <w:lsdException w:name="Colorful List Accent 5" w:uiPriority="72"/>
+    <w:lsdException w:name="Colorful Grid Accent 5" w:uiPriority="73"/>
+    <w:lsdException w:name="Light Shading Accent 6" w:uiPriority="60"/>
+    <w:lsdException w:name="Light List Accent 6" w:uiPriority="61"/>
+    <w:lsdException w:name="Light Grid Accent 6" w:uiPriority="62"/>
+    <w:lsdException w:name="Medium Shading 1 Accent 6" w:uiPriority="63"/>
+    <w:lsdException w:name="Medium Shading 2 Accent 6" w:uiPriority="64"/>
+    <w:lsdException w:name="Medium List 1 Accent 6" w:uiPriority="65"/>
+    <w:lsdException w:name="Medium List 2 Accent 6" w:uiPriority="66"/>
+    <w:lsdException w:name="Medium Grid 1 Accent 6" w:uiPriority="67"/>
+    <w:lsdException w:name="Medium Grid 2 Accent 6" w:uiPriority="68"/>
+    <w:lsdException w:name="Medium Grid 3 Accent 6" w:uiPriority="69"/>
+    <w:lsdException w:name="Dark List Accent 6" w:uiPriority="70"/>
+    <w:lsdException w:name="Colorful Shading Accent 6" w:uiPriority="71"/>
+    <w:lsdException w:name="Colorful List Accent 6" w:uiPriority="72"/>
+    <w:lsdException w:name="Colorful Grid Accent 6" w:uiPriority="73"/>
+    <w:lsdException w:name="Subtle Emphasis" w:uiPriority="19" w:qFormat="1"/>
+    <w:lsdException w:name="Intense Emphasis" w:uiPriority="21" w:qFormat="1"/>
+    <w:lsdException w:name="Subtle Reference" w:uiPriority="31" w:qFormat="1"/>
+    <w:lsdException w:name="Intense Reference" w:uiPriority="32" w:qFormat="1"/>
+    <w:lsdException w:name="Book Title" w:uiPriority="33" w:qFormat="1"/>
+    <w:lsdException w:name="Bibliography" w:semiHidden="1" w:uiPriority="37" w:unhideWhenUsed="1"/>
+    <w:lsdException w:name="TOC Heading" w:semiHidden="1" w:uiPriority="39" w:unhideWhenUsed="1" w:qFormat="1"/>
+    <w:lsdException w:name="Plain Table 1" w:uiPriority="41"/>
+    <w:lsdException w:name="Plain Table 2" w:uiPriority="42"/>
+    <w:lsdException w:name="Plain Table 3" w:uiPriority="43"/>
+    <w:lsdException w:name="Plain Table 4" w:uiPriority="44"/>
+    <w:lsdException w:name="Plain Table 5" w:uiPriority="45"/>
+    <w:lsdException w:name="Grid Table Light" w:uiPriority="40"/>
+    <w:lsdException w:name="Grid Table 1 Light" w:uiPriority="46"/>
+    <w:lsdException w:name="Grid Table 2" w:uiPriority="47"/>
+    <w:lsdException w:name="Grid Table 3" w:uiPriority="48"/>
+    <w:lsdException w:name="Grid Table 4" w:uiPriority="49"/>
+    <w:lsdException w:name="Grid Table 5 Dark" w:uiPriority="50"/>
+    <w:lsdException w:name="Grid Table 6 Colorful" w:uiPriority="51"/>
+    <w:lsdException w:name="Grid Table 7 Colorful" w:uiPriority="52"/>
+    <w:lsdException w:name="Grid Table 1 Light Accent 1" w:uiPriority="46"/>
+    <w:lsdException w:name="Grid Table 2 Accent 1" w:uiPriority="47"/>
+    <w:lsdException w:name="Grid Table 3 Accent 1" w:uiPriority="48"/>
+    <w:lsdException w:name="Grid Table 4 Accent 1" w:uiPriority="49"/>
+    <w:lsdException w:name="Grid Table 5 Dark Accent 1" w:uiPriority="50"/>
+    <w:lsdException w:name="Grid Table 6 Colorful Accent 1" w:uiPriority="51"/>
+    <w:lsdException w:name="Grid Table 7 Colorful Accent 1" w:uiPriority="52"/>
+    <w:lsdException w:name="Grid Table 1 Light Accent 2" w:uiPriority="46"/>
+    <w:lsdException w:name="Grid Table 2 Accent 2" w:uiPriority="47"/>
+    <w:lsdException w:name="Grid Table 3 Accent 2" w:uiPriority="48"/>
+    <w:lsdException w:name="Grid Table 4 Accent 2" w:uiPriority="49"/>
+    <w:lsdException w:name="Grid Table 5 Dark Accent 2" w:uiPriority="50"/>
+    <w:lsdException w:name="Grid Table 6 Colorful Accent 2" w:uiPriority="51"/>
+    <w:lsdException w:name="Grid Table 7 Colorful Accent 2" w:uiPriority="52"/>
+    <w:lsdException w:name="Grid Table 1 Light Accent 3" w:uiPriority="46"/>
+    <w:lsdException w:name="Grid Table 2 Accent 3" w:uiPriority="47"/>
+    <w:lsdException w:name="Grid Table 3 Accent 3" w:uiPriority="48"/>
+    <w:lsdException w:name="Grid Table 4 Accent 3" w:uiPriority="49"/>
+    <w:lsdException w:name="Grid Table 5 Dark Accent 3" w:uiPriority="50"/>
+    <w:lsdException w:name="Grid Table 6 Colorful Accent 3" w:uiPriority="51"/>
+    <w:lsdException w:name="Grid Table 7 Colorful Accent 3" w:uiPriority="52"/>
+    <w:lsdException w:name="Grid Table 1 Light Accent 4" w:uiPriority="46"/>
+    <w:lsdException w:name="Grid Table 2 Accent 4" w:uiPriority="47"/>
+    <w:lsdException w:name="Grid Table 3 Accent 4" w:uiPriority="48"/>
+    <w:lsdException w:name="Grid Table 4 Accent 4" w:uiPriority="49"/>
+    <w:lsdException w:name="Grid Table 5 Dark Accent 4" w:uiPriority="50"/>
+    <w:lsdException w:name="Grid Table 6 Colorful Accent 4" w:uiPriority="51"/>
+    <w:lsdException w:name="Grid Table 7 Colorful Accent 4" w:uiPriority="52"/>
+    <w:lsdException w:name="Grid Table 1 Light Accent 5" w:uiPriority="46"/>
+    <w:lsdException w:name="Grid Table 2 Accent 5" w:uiPriority="47"/>
+    <w:lsdException w:name="Grid Table 3 Accent 5" w:uiPriority="48"/>
+    <w:lsdException w:name="Grid Table 4 Accent 5" w:uiPriority="49"/>
+    <w:lsdException w:name="Grid Table 5 Dark Accent 5" w:uiPriority="50"/>
+    <w:lsdException w:name="Grid Table 6 Colorful Accent 5" w:uiPriority="51"/>
+    <w:lsdException w:name="Grid Table 7 Colorful Accent 5" w:uiPriority="52"/>
+    <w:lsdException w:name="Grid Table 1 Light Accent 6" w:uiPriority="46"/>
+    <w:lsdException w:name="Grid Table 2 Accent 6" w:uiPriority="47"/>
+    <w:lsdException w:name="Grid Table 3 Accent 6" w:uiPriority="48"/>
+    <w:lsdException w:name="Grid Table 4 Accent 6" w:uiPriority="49"/>
+    <w:lsdException w:name="Grid Table 5 Dark Accent 6" w:uiPriority="50"/>
+    <w:lsdException w:name="Grid Table 6 Colorful Accent 6" w:uiPriority="51"/>
+    <w:lsdException w:name="Grid Table 7 Colorful Accent 6" w:uiPriority="52"/>
+    <w:lsdException w:name="List Table 1 Light" w:uiPriority="46"/>
+    <w:lsdException w:name="List Table 2" w:uiPriority="47"/>
+    <w:lsdException w:name="List Table 3" w:uiPriority="48"/>
+    <w:lsdException w:name="List Table 4" w:uiPriority="49"/>
+    <w:lsdException w:name="List Table 5 Dark" w:uiPriority="50"/>
+    <w:lsdException w:name="List Table 6 Colorful" w:uiPriority="51"/>
+    <w:lsdException w:name="List Table 7 Colorful" w:uiPriority="52"/>
+    <w:lsdException w:name="List Table 1 Light Accent 1" w:uiPriority="46"/>
+    <w:lsdException w:name="List Table 2 Accent 1" w:uiPriority="47"/>
+    <w:lsdException w:name="List Table 3 Accent 1" w:uiPriority="48"/>
+    <w:lsdException w:name="List Table 4 Accent 1" w:uiPriority="49"/>
+    <w:lsdException w:name="List Table 5 Dark Accent 1" w:uiPriority="50"/>
+    <w:lsdException w:name="List Table 6 Colorful Accent 1" w:uiPriority="51"/>
+    <w:lsdException w:name="List Table 7 Colorful Accent 1" w:uiPriority="52"/>
+    <w:lsdException w:name="List Table 1 Light Accent 2" w:uiPriority="46"/>
+    <w:lsdException w:name="List Table 2 Accent 2" w:uiPriority="47"/>
+    <w:lsdException w:name="List Table 3 Accent 2" w:uiPriority="48"/>
+    <w:lsdException w:name="List Table 4 Accent 2" w:uiPriority="49"/>
+    <w:lsdException w:name="List Table 5 Dark Accent 2" w:uiPriority="50"/>
+    <w:lsdException w:name="List Table 6 Colorful Accent 2" w:uiPriority="51"/>
+    <w:lsdException w:name="List Table 7 Colorful Accent 2" w:uiPriority="52"/>
+    <w:lsdException w:name="List Table 1 Light Accent 3" w:uiPriority="46"/>
+    <w:lsdException w:name="List Table 2 Accent 3" w:uiPriority="47"/>
+    <w:lsdException w:name="List Table 3 Accent 3" w:uiPriority="48"/>
+    <w:lsdException w:name="List Table 4 Accent 3" w:uiPriority="49"/>
+    <w:lsdException w:name="List Table 5 Dark Accent 3" w:uiPriority="50"/>
+    <w:lsdException w:name="List Table 6 Colorful Accent 3" w:uiPriority="51"/>
+    <w:lsdException w:name="List Table 7 Colorful Accent 3" w:uiPriority="52"/>
+    <w:lsdException w:name="List Table 1 Light Accent 4" w:uiPriority="46"/>
+    <w:lsdException w:name="List Table 2 Accent 4" w:uiPriority="47"/>
+    <w:lsdException w:name="List Table 3 Accent 4" w:uiPriority="48"/>
+    <w:lsdException w:name="List Table 4 Accent 4" w:uiPriority="49"/>
+    <w:lsdException w:name="List Table 5 Dark Accent 4" w:uiPriority="50"/>
+    <w:lsdException w:name="List Table 6 Colorful Accent 4" w:uiPriority="51"/>
+    <w:lsdException w:name="List Table 7 Colorful Accent 4" w:uiPriority="52"/>
+    <w:lsdException w:name="List Table 1 Light Accent 5" w:uiPriority="46"/>
+    <w:lsdException w:name="List Table 2 Accent 5" w:uiPriority="47"/>
+    <w:lsdException w:name="List Table 3 Accent 5" w:uiPriority="48"/>
+    <w:lsdException w:name="List Table 4 Accent 5" w:uiPriority="49"/>
+    <w:lsdException w:name="List Table 5 Dark Accent 5" w:uiPriority="50"/>
+    <w:lsdException w:name="List Table 6 Colorful Accent 5" w:uiPriority="51"/>
+    <w:lsdException w:name="List Table 7 Colorful Accent 5" w:uiPriority="52"/>
+    <w:lsdException w:name="List Table 1 Light Accent 6" w:uiPriority="46"/>
+    <w:lsdException w:name="List Table 2 Accent 6" w:uiPriority="47"/>
+    <w:lsdException w:name="List Table 3 Accent 6" w:uiPriority="48"/>
+    <w:lsdException w:name="List Table 4 Accent 6" w:uiPriority="49"/>
+    <w:lsdException w:name="List Table 5 Dark Accent 6" w:uiPriority="50"/>
+    <w:lsdException w:name="List Table 6 Colorful Accent 6" w:uiPriority="51"/>
+    <w:lsdException w:name="List Table 7 Colorful Accent 6" w:uiPriority="52"/>
+    <w:lsdException w:name="Mention" w:semiHidden="1" w:unhideWhenUsed="1"/>
+    <w:lsdException w:name="Smart Hyperlink" w:semiHidden="1" w:unhideWhenUsed="1"/>
   </w:latentStyles>
   <w:style w:type="paragraph" w:default="1" w:styleId="Normal">
     <w:name w:val="Normal"/>
   </w:style>
-  <w:style w:type="paragraph" w:styleId="Ttulo1">
+  <w:style w:type="paragraph" w:styleId="Heading1">
     <w:name w:val="heading 1"/>
     <w:basedOn w:val="Normal"/>
     <w:next w:val="Normal"/>
@@ -2067,7 +2388,7 @@
       <w:szCs w:val="40"/>
     </w:rPr>
   </w:style>
-  <w:style w:type="paragraph" w:styleId="Ttulo2">
+  <w:style w:type="paragraph" w:styleId="Heading2">
     <w:name w:val="heading 2"/>
     <w:basedOn w:val="Normal"/>
     <w:next w:val="Normal"/>
@@ -2083,7 +2404,7 @@
       <w:szCs w:val="32"/>
     </w:rPr>
   </w:style>
-  <w:style w:type="paragraph" w:styleId="Ttulo3">
+  <w:style w:type="paragraph" w:styleId="Heading3">
     <w:name w:val="heading 3"/>
     <w:basedOn w:val="Normal"/>
     <w:next w:val="Normal"/>
@@ -2100,7 +2421,7 @@
       <w:szCs w:val="28"/>
     </w:rPr>
   </w:style>
-  <w:style w:type="paragraph" w:styleId="Ttulo4">
+  <w:style w:type="paragraph" w:styleId="Heading4">
     <w:name w:val="heading 4"/>
     <w:basedOn w:val="Normal"/>
     <w:next w:val="Normal"/>
@@ -2117,7 +2438,7 @@
       <w:szCs w:val="24"/>
     </w:rPr>
   </w:style>
-  <w:style w:type="paragraph" w:styleId="Ttulo5">
+  <w:style w:type="paragraph" w:styleId="Heading5">
     <w:name w:val="heading 5"/>
     <w:basedOn w:val="Normal"/>
     <w:next w:val="Normal"/>
@@ -2132,7 +2453,7 @@
       <w:color w:val="666666"/>
     </w:rPr>
   </w:style>
-  <w:style w:type="paragraph" w:styleId="Ttulo6">
+  <w:style w:type="paragraph" w:styleId="Heading6">
     <w:name w:val="heading 6"/>
     <w:basedOn w:val="Normal"/>
     <w:next w:val="Normal"/>
@@ -2148,13 +2469,13 @@
       <w:color w:val="666666"/>
     </w:rPr>
   </w:style>
-  <w:style w:type="character" w:default="1" w:styleId="Fuentedeprrafopredeter">
+  <w:style w:type="character" w:default="1" w:styleId="DefaultParagraphFont">
     <w:name w:val="Default Paragraph Font"/>
     <w:uiPriority w:val="1"/>
     <w:semiHidden/>
     <w:unhideWhenUsed/>
   </w:style>
-  <w:style w:type="table" w:default="1" w:styleId="Tablanormal">
+  <w:style w:type="table" w:default="1" w:styleId="TableNormal">
     <w:name w:val="Normal Table"/>
     <w:uiPriority w:val="99"/>
     <w:semiHidden/>
@@ -2169,14 +2490,14 @@
       </w:tblCellMar>
     </w:tblPr>
   </w:style>
-  <w:style w:type="numbering" w:default="1" w:styleId="Sinlista">
+  <w:style w:type="numbering" w:default="1" w:styleId="NoList">
     <w:name w:val="No List"/>
     <w:uiPriority w:val="99"/>
     <w:semiHidden/>
     <w:unhideWhenUsed/>
   </w:style>
-  <w:style w:type="table" w:customStyle="1" w:styleId="TableNormal">
-    <w:name w:val="Table Normal"/>
+  <w:style w:type="table" w:customStyle="1" w:styleId="TableNormal1">
+    <w:name w:val="Table Normal1"/>
     <w:tblPr>
       <w:tblCellMar>
         <w:top w:w="0" w:type="dxa"/>
@@ -2186,7 +2507,7 @@
       </w:tblCellMar>
     </w:tblPr>
   </w:style>
-  <w:style w:type="paragraph" w:styleId="Ttulo">
+  <w:style w:type="paragraph" w:styleId="Title">
     <w:name w:val="Title"/>
     <w:basedOn w:val="Normal"/>
     <w:next w:val="Normal"/>
@@ -2201,7 +2522,7 @@
       <w:szCs w:val="52"/>
     </w:rPr>
   </w:style>
-  <w:style w:type="paragraph" w:styleId="Subttulo">
+  <w:style w:type="paragraph" w:styleId="Subtitle">
     <w:name w:val="Subtitle"/>
     <w:basedOn w:val="Normal"/>
     <w:next w:val="Normal"/>
@@ -2218,30 +2539,48 @@
     </w:rPr>
   </w:style>
   <w:style w:type="table" w:customStyle="1" w:styleId="a">
-    <w:basedOn w:val="TableNormal"/>
+    <w:basedOn w:val="TableNormal1"/>
     <w:tblPr>
       <w:tblStyleRowBandSize w:val="1"/>
       <w:tblStyleColBandSize w:val="1"/>
+      <w:tblCellMar>
+        <w:top w:w="0" w:type="dxa"/>
+        <w:left w:w="0" w:type="dxa"/>
+        <w:bottom w:w="0" w:type="dxa"/>
+        <w:right w:w="0" w:type="dxa"/>
+      </w:tblCellMar>
     </w:tblPr>
   </w:style>
   <w:style w:type="table" w:customStyle="1" w:styleId="a0">
-    <w:basedOn w:val="TableNormal"/>
+    <w:basedOn w:val="TableNormal1"/>
     <w:tblPr>
       <w:tblStyleRowBandSize w:val="1"/>
       <w:tblStyleColBandSize w:val="1"/>
+      <w:tblCellMar>
+        <w:top w:w="0" w:type="dxa"/>
+        <w:left w:w="0" w:type="dxa"/>
+        <w:bottom w:w="0" w:type="dxa"/>
+        <w:right w:w="0" w:type="dxa"/>
+      </w:tblCellMar>
     </w:tblPr>
   </w:style>
   <w:style w:type="table" w:customStyle="1" w:styleId="a1">
-    <w:basedOn w:val="TableNormal"/>
+    <w:basedOn w:val="TableNormal1"/>
     <w:tblPr>
       <w:tblStyleRowBandSize w:val="1"/>
       <w:tblStyleColBandSize w:val="1"/>
+      <w:tblCellMar>
+        <w:top w:w="0" w:type="dxa"/>
+        <w:left w:w="0" w:type="dxa"/>
+        <w:bottom w:w="0" w:type="dxa"/>
+        <w:right w:w="0" w:type="dxa"/>
+      </w:tblCellMar>
     </w:tblPr>
   </w:style>
-  <w:style w:type="paragraph" w:styleId="Textodeglobo">
+  <w:style w:type="paragraph" w:styleId="BalloonText">
     <w:name w:val="Balloon Text"/>
     <w:basedOn w:val="Normal"/>
-    <w:link w:val="TextodegloboCar"/>
+    <w:link w:val="BalloonTextChar"/>
     <w:uiPriority w:val="99"/>
     <w:semiHidden/>
     <w:unhideWhenUsed/>
@@ -2255,390 +2594,10 @@
       <w:szCs w:val="16"/>
     </w:rPr>
   </w:style>
-  <w:style w:type="character" w:customStyle="1" w:styleId="TextodegloboCar">
-    <w:name w:val="Texto de globo Car"/>
-    <w:basedOn w:val="Fuentedeprrafopredeter"/>
-    <w:link w:val="Textodeglobo"/>
-    <w:uiPriority w:val="99"/>
-    <w:semiHidden/>
-    <w:rsid w:val="00DF4FD5"/>
-    <w:rPr>
-      <w:rFonts w:ascii="Tahoma" w:hAnsi="Tahoma" w:cs="Tahoma"/>
-      <w:sz w:val="16"/>
-      <w:szCs w:val="16"/>
-    </w:rPr>
-  </w:style>
-</w:styles>
-</file>
-
-<file path=word/stylesWithEffects.xml><?xml version="1.0" encoding="utf-8"?>
-<w:styles xmlns:wpc="http://schemas.microsoft.com/office/word/2010/wordprocessingCanvas" xmlns:mc="http://schemas.openxmlformats.org/markup-compatibility/2006" xmlns:o="urn:schemas-microsoft-com:office:office" xmlns:r="http://schemas.openxmlformats.org/officeDocument/2006/relationships" xmlns:m="http://schemas.openxmlformats.org/officeDocument/2006/math" xmlns:v="urn:schemas-microsoft-com:vml" xmlns:wp14="http://schemas.microsoft.com/office/word/2010/wordprocessingDrawing" xmlns:wp="http://schemas.openxmlformats.org/drawingml/2006/wordprocessingDrawing" xmlns:w10="urn:schemas-microsoft-com:office:word" xmlns:w="http://schemas.openxmlformats.org/wordprocessingml/2006/main" xmlns:w14="http://schemas.microsoft.com/office/word/2010/wordml" xmlns:wpg="http://schemas.microsoft.com/office/word/2010/wordprocessingGroup" xmlns:wpi="http://schemas.microsoft.com/office/word/2010/wordprocessingInk" xmlns:wne="http://schemas.microsoft.com/office/word/2006/wordml" xmlns:wps="http://schemas.microsoft.com/office/word/2010/wordprocessingShape" mc:Ignorable="w14 wp14">
-  <w:docDefaults>
-    <w:rPrDefault>
-      <w:rPr>
-        <w:rFonts w:ascii="Arial" w:eastAsia="Arial" w:hAnsi="Arial" w:cs="Arial"/>
-        <w:color w:val="000000"/>
-        <w:sz w:val="22"/>
-        <w:szCs w:val="22"/>
-        <w:lang w:val="es-AR" w:eastAsia="es-AR" w:bidi="ar-SA"/>
-      </w:rPr>
-    </w:rPrDefault>
-    <w:pPrDefault>
-      <w:pPr>
-        <w:spacing w:line="276" w:lineRule="auto"/>
-      </w:pPr>
-    </w:pPrDefault>
-  </w:docDefaults>
-  <w:latentStyles w:defLockedState="0" w:defUIPriority="99" w:defSemiHidden="1" w:defUnhideWhenUsed="1" w:defQFormat="0" w:count="267">
-    <w:lsdException w:name="Normal" w:semiHidden="0" w:uiPriority="0" w:unhideWhenUsed="0" w:qFormat="1"/>
-    <w:lsdException w:name="heading 1" w:semiHidden="0" w:uiPriority="9" w:unhideWhenUsed="0" w:qFormat="1"/>
-    <w:lsdException w:name="heading 2" w:uiPriority="9" w:qFormat="1"/>
-    <w:lsdException w:name="heading 3" w:uiPriority="9" w:qFormat="1"/>
-    <w:lsdException w:name="heading 4" w:uiPriority="9" w:qFormat="1"/>
-    <w:lsdException w:name="heading 5" w:uiPriority="9" w:qFormat="1"/>
-    <w:lsdException w:name="heading 6" w:uiPriority="9" w:qFormat="1"/>
-    <w:lsdException w:name="heading 7" w:uiPriority="9" w:qFormat="1"/>
-    <w:lsdException w:name="heading 8" w:uiPriority="9" w:qFormat="1"/>
-    <w:lsdException w:name="heading 9" w:uiPriority="9" w:qFormat="1"/>
-    <w:lsdException w:name="toc 1" w:uiPriority="39"/>
-    <w:lsdException w:name="toc 2" w:uiPriority="39"/>
-    <w:lsdException w:name="toc 3" w:uiPriority="39"/>
-    <w:lsdException w:name="toc 4" w:uiPriority="39"/>
-    <w:lsdException w:name="toc 5" w:uiPriority="39"/>
-    <w:lsdException w:name="toc 6" w:uiPriority="39"/>
-    <w:lsdException w:name="toc 7" w:uiPriority="39"/>
-    <w:lsdException w:name="toc 8" w:uiPriority="39"/>
-    <w:lsdException w:name="toc 9" w:uiPriority="39"/>
-    <w:lsdException w:name="caption" w:uiPriority="35" w:qFormat="1"/>
-    <w:lsdException w:name="Title" w:semiHidden="0" w:uiPriority="10" w:unhideWhenUsed="0" w:qFormat="1"/>
-    <w:lsdException w:name="Default Paragraph Font" w:uiPriority="1"/>
-    <w:lsdException w:name="Subtitle" w:semiHidden="0" w:uiPriority="11" w:unhideWhenUsed="0" w:qFormat="1"/>
-    <w:lsdException w:name="Strong" w:semiHidden="0" w:uiPriority="22" w:unhideWhenUsed="0" w:qFormat="1"/>
-    <w:lsdException w:name="Emphasis" w:semiHidden="0" w:uiPriority="20" w:unhideWhenUsed="0" w:qFormat="1"/>
-    <w:lsdException w:name="Table Grid" w:semiHidden="0" w:uiPriority="39" w:unhideWhenUsed="0"/>
-    <w:lsdException w:name="Placeholder Text" w:unhideWhenUsed="0"/>
-    <w:lsdException w:name="No Spacing" w:semiHidden="0" w:uiPriority="1" w:unhideWhenUsed="0" w:qFormat="1"/>
-    <w:lsdException w:name="Light Shading" w:semiHidden="0" w:uiPriority="60" w:unhideWhenUsed="0"/>
-    <w:lsdException w:name="Light List" w:semiHidden="0" w:uiPriority="61" w:unhideWhenUsed="0"/>
-    <w:lsdException w:name="Light Grid" w:semiHidden="0" w:uiPriority="62" w:unhideWhenUsed="0"/>
-    <w:lsdException w:name="Medium Shading 1" w:semiHidden="0" w:uiPriority="63" w:unhideWhenUsed="0"/>
-    <w:lsdException w:name="Medium Shading 2" w:semiHidden="0" w:uiPriority="64" w:unhideWhenUsed="0"/>
-    <w:lsdException w:name="Medium List 1" w:semiHidden="0" w:uiPriority="65" w:unhideWhenUsed="0"/>
-    <w:lsdException w:name="Medium List 2" w:semiHidden="0" w:uiPriority="66" w:unhideWhenUsed="0"/>
-    <w:lsdException w:name="Medium Grid 1" w:semiHidden="0" w:uiPriority="67" w:unhideWhenUsed="0"/>
-    <w:lsdException w:name="Medium Grid 2" w:semiHidden="0" w:uiPriority="68" w:unhideWhenUsed="0"/>
-    <w:lsdException w:name="Medium Grid 3" w:semiHidden="0" w:uiPriority="69" w:unhideWhenUsed="0"/>
-    <w:lsdException w:name="Dark List" w:semiHidden="0" w:uiPriority="70" w:unhideWhenUsed="0"/>
-    <w:lsdException w:name="Colorful Shading" w:semiHidden="0" w:uiPriority="71" w:unhideWhenUsed="0"/>
-    <w:lsdException w:name="Colorful List" w:semiHidden="0" w:uiPriority="72" w:unhideWhenUsed="0"/>
-    <w:lsdException w:name="Colorful Grid" w:semiHidden="0" w:uiPriority="73" w:unhideWhenUsed="0"/>
-    <w:lsdException w:name="Light Shading Accent 1" w:semiHidden="0" w:uiPriority="60" w:unhideWhenUsed="0"/>
-    <w:lsdException w:name="Light List Accent 1" w:semiHidden="0" w:uiPriority="61" w:unhideWhenUsed="0"/>
-    <w:lsdException w:name="Light Grid Accent 1" w:semiHidden="0" w:uiPriority="62" w:unhideWhenUsed="0"/>
-    <w:lsdException w:name="Medium Shading 1 Accent 1" w:semiHidden="0" w:uiPriority="63" w:unhideWhenUsed="0"/>
-    <w:lsdException w:name="Medium Shading 2 Accent 1" w:semiHidden="0" w:uiPriority="64" w:unhideWhenUsed="0"/>
-    <w:lsdException w:name="Medium List 1 Accent 1" w:semiHidden="0" w:uiPriority="65" w:unhideWhenUsed="0"/>
-    <w:lsdException w:name="Revision" w:unhideWhenUsed="0"/>
-    <w:lsdException w:name="List Paragraph" w:semiHidden="0" w:uiPriority="34" w:unhideWhenUsed="0" w:qFormat="1"/>
-    <w:lsdException w:name="Quote" w:semiHidden="0" w:uiPriority="29" w:unhideWhenUsed="0" w:qFormat="1"/>
-    <w:lsdException w:name="Intense Quote" w:semiHidden="0" w:uiPriority="30" w:unhideWhenUsed="0" w:qFormat="1"/>
-    <w:lsdException w:name="Medium List 2 Accent 1" w:semiHidden="0" w:uiPriority="66" w:unhideWhenUsed="0"/>
-    <w:lsdException w:name="Medium Grid 1 Accent 1" w:semiHidden="0" w:uiPriority="67" w:unhideWhenUsed="0"/>
-    <w:lsdException w:name="Medium Grid 2 Accent 1" w:semiHidden="0" w:uiPriority="68" w:unhideWhenUsed="0"/>
-    <w:lsdException w:name="Medium Grid 3 Accent 1" w:semiHidden="0" w:uiPriority="69" w:unhideWhenUsed="0"/>
-    <w:lsdException w:name="Dark List Accent 1" w:semiHidden="0" w:uiPriority="70" w:unhideWhenUsed="0"/>
-    <w:lsdException w:name="Colorful Shading Accent 1" w:semiHidden="0" w:uiPriority="71" w:unhideWhenUsed="0"/>
-    <w:lsdException w:name="Colorful List Accent 1" w:semiHidden="0" w:uiPriority="72" w:unhideWhenUsed="0"/>
-    <w:lsdException w:name="Colorful Grid Accent 1" w:semiHidden="0" w:uiPriority="73" w:unhideWhenUsed="0"/>
-    <w:lsdException w:name="Light Shading Accent 2" w:semiHidden="0" w:uiPriority="60" w:unhideWhenUsed="0"/>
-    <w:lsdException w:name="Light List Accent 2" w:semiHidden="0" w:uiPriority="61" w:unhideWhenUsed="0"/>
-    <w:lsdException w:name="Light Grid Accent 2" w:semiHidden="0" w:uiPriority="62" w:unhideWhenUsed="0"/>
-    <w:lsdException w:name="Medium Shading 1 Accent 2" w:semiHidden="0" w:uiPriority="63" w:unhideWhenUsed="0"/>
-    <w:lsdException w:name="Medium Shading 2 Accent 2" w:semiHidden="0" w:uiPriority="64" w:unhideWhenUsed="0"/>
-    <w:lsdException w:name="Medium List 1 Accent 2" w:semiHidden="0" w:uiPriority="65" w:unhideWhenUsed="0"/>
-    <w:lsdException w:name="Medium List 2 Accent 2" w:semiHidden="0" w:uiPriority="66" w:unhideWhenUsed="0"/>
-    <w:lsdException w:name="Medium Grid 1 Accent 2" w:semiHidden="0" w:uiPriority="67" w:unhideWhenUsed="0"/>
-    <w:lsdException w:name="Medium Grid 2 Accent 2" w:semiHidden="0" w:uiPriority="68" w:unhideWhenUsed="0"/>
-    <w:lsdException w:name="Medium Grid 3 Accent 2" w:semiHidden="0" w:uiPriority="69" w:unhideWhenUsed="0"/>
-    <w:lsdException w:name="Dark List Accent 2" w:semiHidden="0" w:uiPriority="70" w:unhideWhenUsed="0"/>
-    <w:lsdException w:name="Colorful Shading Accent 2" w:semiHidden="0" w:uiPriority="71" w:unhideWhenUsed="0"/>
-    <w:lsdException w:name="Colorful List Accent 2" w:semiHidden="0" w:uiPriority="72" w:unhideWhenUsed="0"/>
-    <w:lsdException w:name="Colorful Grid Accent 2" w:semiHidden="0" w:uiPriority="73" w:unhideWhenUsed="0"/>
-    <w:lsdException w:name="Light Shading Accent 3" w:semiHidden="0" w:uiPriority="60" w:unhideWhenUsed="0"/>
-    <w:lsdException w:name="Light List Accent 3" w:semiHidden="0" w:uiPriority="61" w:unhideWhenUsed="0"/>
-    <w:lsdException w:name="Light Grid Accent 3" w:semiHidden="0" w:uiPriority="62" w:unhideWhenUsed="0"/>
-    <w:lsdException w:name="Medium Shading 1 Accent 3" w:semiHidden="0" w:uiPriority="63" w:unhideWhenUsed="0"/>
-    <w:lsdException w:name="Medium Shading 2 Accent 3" w:semiHidden="0" w:uiPriority="64" w:unhideWhenUsed="0"/>
-    <w:lsdException w:name="Medium List 1 Accent 3" w:semiHidden="0" w:uiPriority="65" w:unhideWhenUsed="0"/>
-    <w:lsdException w:name="Medium List 2 Accent 3" w:semiHidden="0" w:uiPriority="66" w:unhideWhenUsed="0"/>
-    <w:lsdException w:name="Medium Grid 1 Accent 3" w:semiHidden="0" w:uiPriority="67" w:unhideWhenUsed="0"/>
-    <w:lsdException w:name="Medium Grid 2 Accent 3" w:semiHidden="0" w:uiPriority="68" w:unhideWhenUsed="0"/>
-    <w:lsdException w:name="Medium Grid 3 Accent 3" w:semiHidden="0" w:uiPriority="69" w:unhideWhenUsed="0"/>
-    <w:lsdException w:name="Dark List Accent 3" w:semiHidden="0" w:uiPriority="70" w:unhideWhenUsed="0"/>
-    <w:lsdException w:name="Colorful Shading Accent 3" w:semiHidden="0" w:uiPriority="71" w:unhideWhenUsed="0"/>
-    <w:lsdException w:name="Colorful List Accent 3" w:semiHidden="0" w:uiPriority="72" w:unhideWhenUsed="0"/>
-    <w:lsdException w:name="Colorful Grid Accent 3" w:semiHidden="0" w:uiPriority="73" w:unhideWhenUsed="0"/>
-    <w:lsdException w:name="Light Shading Accent 4" w:semiHidden="0" w:uiPriority="60" w:unhideWhenUsed="0"/>
-    <w:lsdException w:name="Light List Accent 4" w:semiHidden="0" w:uiPriority="61" w:unhideWhenUsed="0"/>
-    <w:lsdException w:name="Light Grid Accent 4" w:semiHidden="0" w:uiPriority="62" w:unhideWhenUsed="0"/>
-    <w:lsdException w:name="Medium Shading 1 Accent 4" w:semiHidden="0" w:uiPriority="63" w:unhideWhenUsed="0"/>
-    <w:lsdException w:name="Medium Shading 2 Accent 4" w:semiHidden="0" w:uiPriority="64" w:unhideWhenUsed="0"/>
-    <w:lsdException w:name="Medium List 1 Accent 4" w:semiHidden="0" w:uiPriority="65" w:unhideWhenUsed="0"/>
-    <w:lsdException w:name="Medium List 2 Accent 4" w:semiHidden="0" w:uiPriority="66" w:unhideWhenUsed="0"/>
-    <w:lsdException w:name="Medium Grid 1 Accent 4" w:semiHidden="0" w:uiPriority="67" w:unhideWhenUsed="0"/>
-    <w:lsdException w:name="Medium Grid 2 Accent 4" w:semiHidden="0" w:uiPriority="68" w:unhideWhenUsed="0"/>
-    <w:lsdException w:name="Medium Grid 3 Accent 4" w:semiHidden="0" w:uiPriority="69" w:unhideWhenUsed="0"/>
-    <w:lsdException w:name="Dark List Accent 4" w:semiHidden="0" w:uiPriority="70" w:unhideWhenUsed="0"/>
-    <w:lsdException w:name="Colorful Shading Accent 4" w:semiHidden="0" w:uiPriority="71" w:unhideWhenUsed="0"/>
-    <w:lsdException w:name="Colorful List Accent 4" w:semiHidden="0" w:uiPriority="72" w:unhideWhenUsed="0"/>
-    <w:lsdException w:name="Colorful Grid Accent 4" w:semiHidden="0" w:uiPriority="73" w:unhideWhenUsed="0"/>
-    <w:lsdException w:name="Light Shading Accent 5" w:semiHidden="0" w:uiPriority="60" w:unhideWhenUsed="0"/>
-    <w:lsdException w:name="Light List Accent 5" w:semiHidden="0" w:uiPriority="61" w:unhideWhenUsed="0"/>
-    <w:lsdException w:name="Light Grid Accent 5" w:semiHidden="0" w:uiPriority="62" w:unhideWhenUsed="0"/>
-    <w:lsdException w:name="Medium Shading 1 Accent 5" w:semiHidden="0" w:uiPriority="63" w:unhideWhenUsed="0"/>
-    <w:lsdException w:name="Medium Shading 2 Accent 5" w:semiHidden="0" w:uiPriority="64" w:unhideWhenUsed="0"/>
-    <w:lsdException w:name="Medium List 1 Accent 5" w:semiHidden="0" w:uiPriority="65" w:unhideWhenUsed="0"/>
-    <w:lsdException w:name="Medium List 2 Accent 5" w:semiHidden="0" w:uiPriority="66" w:unhideWhenUsed="0"/>
-    <w:lsdException w:name="Medium Grid 1 Accent 5" w:semiHidden="0" w:uiPriority="67" w:unhideWhenUsed="0"/>
-    <w:lsdException w:name="Medium Grid 2 Accent 5" w:semiHidden="0" w:uiPriority="68" w:unhideWhenUsed="0"/>
-    <w:lsdException w:name="Medium Grid 3 Accent 5" w:semiHidden="0" w:uiPriority="69" w:unhideWhenUsed="0"/>
-    <w:lsdException w:name="Dark List Accent 5" w:semiHidden="0" w:uiPriority="70" w:unhideWhenUsed="0"/>
-    <w:lsdException w:name="Colorful Shading Accent 5" w:semiHidden="0" w:uiPriority="71" w:unhideWhenUsed="0"/>
-    <w:lsdException w:name="Colorful List Accent 5" w:semiHidden="0" w:uiPriority="72" w:unhideWhenUsed="0"/>
-    <w:lsdException w:name="Colorful Grid Accent 5" w:semiHidden="0" w:uiPriority="73" w:unhideWhenUsed="0"/>
-    <w:lsdException w:name="Light Shading Accent 6" w:semiHidden="0" w:uiPriority="60" w:unhideWhenUsed="0"/>
-    <w:lsdException w:name="Light List Accent 6" w:semiHidden="0" w:uiPriority="61" w:unhideWhenUsed="0"/>
-    <w:lsdException w:name="Light Grid Accent 6" w:semiHidden="0" w:uiPriority="62" w:unhideWhenUsed="0"/>
-    <w:lsdException w:name="Medium Shading 1 Accent 6" w:semiHidden="0" w:uiPriority="63" w:unhideWhenUsed="0"/>
-    <w:lsdException w:name="Medium Shading 2 Accent 6" w:semiHidden="0" w:uiPriority="64" w:unhideWhenUsed="0"/>
-    <w:lsdException w:name="Medium List 1 Accent 6" w:semiHidden="0" w:uiPriority="65" w:unhideWhenUsed="0"/>
-    <w:lsdException w:name="Medium List 2 Accent 6" w:semiHidden="0" w:uiPriority="66" w:unhideWhenUsed="0"/>
-    <w:lsdException w:name="Medium Grid 1 Accent 6" w:semiHidden="0" w:uiPriority="67" w:unhideWhenUsed="0"/>
-    <w:lsdException w:name="Medium Grid 2 Accent 6" w:semiHidden="0" w:uiPriority="68" w:unhideWhenUsed="0"/>
-    <w:lsdException w:name="Medium Grid 3 Accent 6" w:semiHidden="0" w:uiPriority="69" w:unhideWhenUsed="0"/>
-    <w:lsdException w:name="Dark List Accent 6" w:semiHidden="0" w:uiPriority="70" w:unhideWhenUsed="0"/>
-    <w:lsdException w:name="Colorful Shading Accent 6" w:semiHidden="0" w:uiPriority="71" w:unhideWhenUsed="0"/>
-    <w:lsdException w:name="Colorful List Accent 6" w:semiHidden="0" w:uiPriority="72" w:unhideWhenUsed="0"/>
-    <w:lsdException w:name="Colorful Grid Accent 6" w:semiHidden="0" w:uiPriority="73" w:unhideWhenUsed="0"/>
-    <w:lsdException w:name="Subtle Emphasis" w:semiHidden="0" w:uiPriority="19" w:unhideWhenUsed="0" w:qFormat="1"/>
-    <w:lsdException w:name="Intense Emphasis" w:semiHidden="0" w:uiPriority="21" w:unhideWhenUsed="0" w:qFormat="1"/>
-    <w:lsdException w:name="Subtle Reference" w:semiHidden="0" w:uiPriority="31" w:unhideWhenUsed="0" w:qFormat="1"/>
-    <w:lsdException w:name="Intense Reference" w:semiHidden="0" w:uiPriority="32" w:unhideWhenUsed="0" w:qFormat="1"/>
-    <w:lsdException w:name="Book Title" w:semiHidden="0" w:uiPriority="33" w:unhideWhenUsed="0" w:qFormat="1"/>
-    <w:lsdException w:name="Bibliography" w:uiPriority="37"/>
-    <w:lsdException w:name="TOC Heading" w:uiPriority="39" w:qFormat="1"/>
-  </w:latentStyles>
-  <w:style w:type="paragraph" w:default="1" w:styleId="Normal">
-    <w:name w:val="Normal"/>
-  </w:style>
-  <w:style w:type="paragraph" w:styleId="Ttulo1">
-    <w:name w:val="heading 1"/>
-    <w:basedOn w:val="Normal"/>
-    <w:next w:val="Normal"/>
-    <w:pPr>
-      <w:keepNext/>
-      <w:keepLines/>
-      <w:spacing w:before="400" w:after="120"/>
-      <w:contextualSpacing/>
-      <w:outlineLvl w:val="0"/>
-    </w:pPr>
-    <w:rPr>
-      <w:sz w:val="40"/>
-      <w:szCs w:val="40"/>
-    </w:rPr>
-  </w:style>
-  <w:style w:type="paragraph" w:styleId="Ttulo2">
-    <w:name w:val="heading 2"/>
-    <w:basedOn w:val="Normal"/>
-    <w:next w:val="Normal"/>
-    <w:pPr>
-      <w:keepNext/>
-      <w:keepLines/>
-      <w:spacing w:before="360" w:after="120"/>
-      <w:contextualSpacing/>
-      <w:outlineLvl w:val="1"/>
-    </w:pPr>
-    <w:rPr>
-      <w:sz w:val="32"/>
-      <w:szCs w:val="32"/>
-    </w:rPr>
-  </w:style>
-  <w:style w:type="paragraph" w:styleId="Ttulo3">
-    <w:name w:val="heading 3"/>
-    <w:basedOn w:val="Normal"/>
-    <w:next w:val="Normal"/>
-    <w:pPr>
-      <w:keepNext/>
-      <w:keepLines/>
-      <w:spacing w:before="320" w:after="80"/>
-      <w:contextualSpacing/>
-      <w:outlineLvl w:val="2"/>
-    </w:pPr>
-    <w:rPr>
-      <w:color w:val="434343"/>
-      <w:sz w:val="28"/>
-      <w:szCs w:val="28"/>
-    </w:rPr>
-  </w:style>
-  <w:style w:type="paragraph" w:styleId="Ttulo4">
-    <w:name w:val="heading 4"/>
-    <w:basedOn w:val="Normal"/>
-    <w:next w:val="Normal"/>
-    <w:pPr>
-      <w:keepNext/>
-      <w:keepLines/>
-      <w:spacing w:before="280" w:after="80"/>
-      <w:contextualSpacing/>
-      <w:outlineLvl w:val="3"/>
-    </w:pPr>
-    <w:rPr>
-      <w:color w:val="666666"/>
-      <w:sz w:val="24"/>
-      <w:szCs w:val="24"/>
-    </w:rPr>
-  </w:style>
-  <w:style w:type="paragraph" w:styleId="Ttulo5">
-    <w:name w:val="heading 5"/>
-    <w:basedOn w:val="Normal"/>
-    <w:next w:val="Normal"/>
-    <w:pPr>
-      <w:keepNext/>
-      <w:keepLines/>
-      <w:spacing w:before="240" w:after="80"/>
-      <w:contextualSpacing/>
-      <w:outlineLvl w:val="4"/>
-    </w:pPr>
-    <w:rPr>
-      <w:color w:val="666666"/>
-    </w:rPr>
-  </w:style>
-  <w:style w:type="paragraph" w:styleId="Ttulo6">
-    <w:name w:val="heading 6"/>
-    <w:basedOn w:val="Normal"/>
-    <w:next w:val="Normal"/>
-    <w:pPr>
-      <w:keepNext/>
-      <w:keepLines/>
-      <w:spacing w:before="240" w:after="80"/>
-      <w:contextualSpacing/>
-      <w:outlineLvl w:val="5"/>
-    </w:pPr>
-    <w:rPr>
-      <w:i/>
-      <w:color w:val="666666"/>
-    </w:rPr>
-  </w:style>
-  <w:style w:type="character" w:default="1" w:styleId="Fuentedeprrafopredeter">
-    <w:name w:val="Default Paragraph Font"/>
-    <w:uiPriority w:val="1"/>
-    <w:semiHidden/>
-    <w:unhideWhenUsed/>
-  </w:style>
-  <w:style w:type="table" w:default="1" w:styleId="Tablanormal">
-    <w:name w:val="Normal Table"/>
-    <w:uiPriority w:val="99"/>
-    <w:semiHidden/>
-    <w:unhideWhenUsed/>
-    <w:tblPr>
-      <w:tblInd w:w="0" w:type="dxa"/>
-      <w:tblCellMar>
-        <w:top w:w="0" w:type="dxa"/>
-        <w:left w:w="108" w:type="dxa"/>
-        <w:bottom w:w="0" w:type="dxa"/>
-        <w:right w:w="108" w:type="dxa"/>
-      </w:tblCellMar>
-    </w:tblPr>
-  </w:style>
-  <w:style w:type="numbering" w:default="1" w:styleId="Sinlista">
-    <w:name w:val="No List"/>
-    <w:uiPriority w:val="99"/>
-    <w:semiHidden/>
-    <w:unhideWhenUsed/>
-  </w:style>
-  <w:style w:type="table" w:customStyle="1" w:styleId="TableNormal">
-    <w:name w:val="Table Normal"/>
-    <w:tblPr>
-      <w:tblCellMar>
-        <w:top w:w="0" w:type="dxa"/>
-        <w:left w:w="0" w:type="dxa"/>
-        <w:bottom w:w="0" w:type="dxa"/>
-        <w:right w:w="0" w:type="dxa"/>
-      </w:tblCellMar>
-    </w:tblPr>
-  </w:style>
-  <w:style w:type="paragraph" w:styleId="Ttulo">
-    <w:name w:val="Title"/>
-    <w:basedOn w:val="Normal"/>
-    <w:next w:val="Normal"/>
-    <w:pPr>
-      <w:keepNext/>
-      <w:keepLines/>
-      <w:spacing w:after="60"/>
-      <w:contextualSpacing/>
-    </w:pPr>
-    <w:rPr>
-      <w:sz w:val="52"/>
-      <w:szCs w:val="52"/>
-    </w:rPr>
-  </w:style>
-  <w:style w:type="paragraph" w:styleId="Subttulo">
-    <w:name w:val="Subtitle"/>
-    <w:basedOn w:val="Normal"/>
-    <w:next w:val="Normal"/>
-    <w:pPr>
-      <w:keepNext/>
-      <w:keepLines/>
-      <w:spacing w:after="320"/>
-      <w:contextualSpacing/>
-    </w:pPr>
-    <w:rPr>
-      <w:color w:val="666666"/>
-      <w:sz w:val="30"/>
-      <w:szCs w:val="30"/>
-    </w:rPr>
-  </w:style>
-  <w:style w:type="table" w:customStyle="1" w:styleId="a">
-    <w:basedOn w:val="TableNormal"/>
-    <w:tblPr>
-      <w:tblStyleRowBandSize w:val="1"/>
-      <w:tblStyleColBandSize w:val="1"/>
-    </w:tblPr>
-  </w:style>
-  <w:style w:type="table" w:customStyle="1" w:styleId="a0">
-    <w:basedOn w:val="TableNormal"/>
-    <w:tblPr>
-      <w:tblStyleRowBandSize w:val="1"/>
-      <w:tblStyleColBandSize w:val="1"/>
-    </w:tblPr>
-  </w:style>
-  <w:style w:type="table" w:customStyle="1" w:styleId="a1">
-    <w:basedOn w:val="TableNormal"/>
-    <w:tblPr>
-      <w:tblStyleRowBandSize w:val="1"/>
-      <w:tblStyleColBandSize w:val="1"/>
-    </w:tblPr>
-  </w:style>
-  <w:style w:type="paragraph" w:styleId="Textodeglobo">
-    <w:name w:val="Balloon Text"/>
-    <w:basedOn w:val="Normal"/>
-    <w:link w:val="TextodegloboCar"/>
-    <w:uiPriority w:val="99"/>
-    <w:semiHidden/>
-    <w:unhideWhenUsed/>
-    <w:rsid w:val="00DF4FD5"/>
-    <w:pPr>
-      <w:spacing w:line="240" w:lineRule="auto"/>
-    </w:pPr>
-    <w:rPr>
-      <w:rFonts w:ascii="Tahoma" w:hAnsi="Tahoma" w:cs="Tahoma"/>
-      <w:sz w:val="16"/>
-      <w:szCs w:val="16"/>
-    </w:rPr>
-  </w:style>
-  <w:style w:type="character" w:customStyle="1" w:styleId="TextodegloboCar">
-    <w:name w:val="Texto de globo Car"/>
-    <w:basedOn w:val="Fuentedeprrafopredeter"/>
-    <w:link w:val="Textodeglobo"/>
+  <w:style w:type="character" w:customStyle="1" w:styleId="BalloonTextChar">
+    <w:name w:val="Balloon Text Char"/>
+    <w:basedOn w:val="DefaultParagraphFont"/>
+    <w:link w:val="BalloonText"/>
     <w:uiPriority w:val="99"/>
     <w:semiHidden/>
     <w:rsid w:val="00DF4FD5"/>
@@ -2906,7 +2865,7 @@
   <a:extraClrSchemeLst/>
   <a:extLst>
     <a:ext uri="{05A4C25C-085E-4340-85A3-A5531E510DB2}">
-      <thm15:themeFamily xmlns:thm15="http://schemas.microsoft.com/office/thememl/2012/main" xmlns="" name="Office Theme" id="{62F939B6-93AF-4DB8-9C6B-D6C7DFDC589F}" vid="{4A3C46E8-61CC-4603-A589-7422A47A8E4A}"/>
+      <thm15:themeFamily xmlns:thm15="http://schemas.microsoft.com/office/thememl/2012/main" name="Office Theme" id="{62F939B6-93AF-4DB8-9C6B-D6C7DFDC589F}" vid="{4A3C46E8-61CC-4603-A589-7422A47A8E4A}"/>
     </a:ext>
   </a:extLst>
 </a:theme>

</xml_diff>

<commit_message>
Se modifican algunos puntos de los casos de uso
</commit_message>
<xml_diff>
--- a/Documentación/Justificación.docx
+++ b/Documentación/Justificación.docx
@@ -441,6 +441,9 @@
       <w:r>
         <w:t>El usuario completa los campos de filtro</w:t>
       </w:r>
+      <w:r>
+        <w:t>.</w:t>
+      </w:r>
     </w:p>
     <w:p>
       <w:pPr>
@@ -454,6 +457,11 @@
       <w:r>
         <w:t>El usuario presiona el botón consultar</w:t>
       </w:r>
+      <w:r>
+        <w:t>.</w:t>
+      </w:r>
+      <w:bookmarkStart w:id="0" w:name="_GoBack"/>
+      <w:bookmarkEnd w:id="0"/>
     </w:p>
     <w:p>
       <w:pPr>
@@ -491,7 +499,16 @@
         <w:contextualSpacing/>
       </w:pPr>
       <w:r>
-        <w:t>El sistema muestra los periodos resultantes con formato (aca va el formato de la tabla)</w:t>
+        <w:t>El sistema muestra los periodos resultantes con</w:t>
+      </w:r>
+      <w:r>
+        <w:t xml:space="preserve"> el</w:t>
+      </w:r>
+      <w:r>
+        <w:t xml:space="preserve"> formato</w:t>
+      </w:r>
+      <w:r>
+        <w:t xml:space="preserve"> indicado en la interfaz.</w:t>
       </w:r>
     </w:p>
     <w:p>
@@ -519,6 +536,9 @@
       <w:r>
         <w:t>El usuario presiona Cargar datos</w:t>
       </w:r>
+      <w:r>
+        <w:t>.</w:t>
+      </w:r>
     </w:p>
     <w:p>
       <w:pPr>
@@ -530,7 +550,10 @@
         <w:contextualSpacing/>
       </w:pPr>
       <w:r>
-        <w:t>El usuario seleciona el archivo con los datos a cargar (anexa formato de archivo)</w:t>
+        <w:t>El usuario seleciona el</w:t>
+      </w:r>
+      <w:r>
+        <w:t xml:space="preserve"> archivo con los datos a cargar.</w:t>
       </w:r>
     </w:p>
     <w:p>
@@ -543,7 +566,7 @@
         <w:contextualSpacing/>
       </w:pPr>
       <w:r>
-        <w:t>(describir el proceso que explique arriba)</w:t>
+        <w:t>Se realiza la lógica de carga explicada anteriormente.</w:t>
       </w:r>
     </w:p>
     <w:p/>
@@ -780,11 +803,7 @@
           </w:p>
           <w:p>
             <w:r>
-              <w:t xml:space="preserve">4. El sistema muestra el resultado a los filtros proporcionados por </w:t>
-            </w:r>
-            <w:r>
-              <w:lastRenderedPageBreak/>
-              <w:t>el usuario.</w:t>
+              <w:t>4. El sistema muestra el resultado a los filtros proporcionados por el usuario.</w:t>
             </w:r>
           </w:p>
         </w:tc>
@@ -807,7 +826,6 @@
           </w:tcPr>
           <w:p>
             <w:r>
-              <w:lastRenderedPageBreak/>
               <w:t>Flujo Alternativo</w:t>
             </w:r>
           </w:p>
@@ -1443,13 +1461,10 @@
           <w:lang w:val="en-US" w:eastAsia="en-US"/>
         </w:rPr>
       </w:pPr>
-      <w:bookmarkStart w:id="0" w:name="_GoBack"/>
-      <w:bookmarkEnd w:id="0"/>
-      <w:r>
-        <w:rPr>
-          <w:b/>
-        </w:rPr>
-        <w:lastRenderedPageBreak/>
+      <w:r>
+        <w:rPr>
+          <w:b/>
+        </w:rPr>
         <w:t>Diagrama de Despliegue:</w:t>
       </w:r>
       <w:r>

</xml_diff>